<commit_message>
Actualizacion propuesta y referencias
Modificacion de las referencias bibliograficas de la propuesta, y de la
carpeta de referencias de la tesis
</commit_message>
<xml_diff>
--- a/Documento/Capitulo 1 - Planteamiento del problema.docx
+++ b/Documento/Capitulo 1 - Planteamiento del problema.docx
@@ -12,8 +12,6 @@
           <w:szCs w:val="28"/>
         </w:rPr>
       </w:pPr>
-      <w:bookmarkStart w:id="0" w:name="_GoBack"/>
-      <w:bookmarkEnd w:id="0"/>
       <w:r>
         <w:rPr>
           <w:rFonts w:ascii="Arial" w:hAnsi="Arial"/>
@@ -7869,17 +7867,8 @@
           <w:rFonts w:ascii="Arial" w:hAnsi="Arial" w:cs="Arial"/>
           <w:szCs w:val="24"/>
         </w:rPr>
-        <w:t xml:space="preserve"> </w:t>
-      </w:r>
-      <w:proofErr w:type="spellStart"/>
-      <w:r>
-        <w:rPr>
-          <w:rFonts w:ascii="Arial" w:hAnsi="Arial" w:cs="Arial"/>
-          <w:szCs w:val="24"/>
-        </w:rPr>
-        <w:t>Tésis</w:t>
-      </w:r>
-      <w:proofErr w:type="spellEnd"/>
+        <w:t xml:space="preserve"> Trabajo Especial de Grado</w:t>
+      </w:r>
       <w:r>
         <w:rPr>
           <w:rFonts w:ascii="Arial" w:hAnsi="Arial" w:cs="Arial"/>
@@ -8452,7 +8441,14 @@
           <w:i/>
           <w:szCs w:val="24"/>
         </w:rPr>
-        <w:t>, Universidad Nacional Del Callao Facultad De Ingeniería Eléctrica Y Electrónica.</w:t>
+        <w:t>.</w:t>
+      </w:r>
+      <w:r>
+        <w:rPr>
+          <w:rFonts w:ascii="Arial" w:hAnsi="Arial" w:cs="Arial"/>
+          <w:szCs w:val="24"/>
+        </w:rPr>
+        <w:t xml:space="preserve"> Universidad Nacional Del Callao Facultad De Ingeniería Eléctrica Y Electrónica.</w:t>
       </w:r>
     </w:p>
     <w:p>
@@ -8636,11 +8632,473 @@
     </w:p>
     <w:p>
       <w:pPr>
+        <w:pStyle w:val="Prrafodelista"/>
+        <w:rPr>
+          <w:rFonts w:ascii="Arial" w:hAnsi="Arial" w:cs="Arial"/>
+          <w:szCs w:val="24"/>
+        </w:rPr>
+      </w:pPr>
+    </w:p>
+    <w:p>
+      <w:pPr>
+        <w:pStyle w:val="Sinespaciado"/>
+        <w:numPr>
+          <w:ilvl w:val="0"/>
+          <w:numId w:val="41"/>
+        </w:numPr>
+        <w:spacing w:line="360" w:lineRule="auto"/>
+        <w:ind w:left="360"/>
+        <w:jc w:val="both"/>
+        <w:rPr>
+          <w:rFonts w:ascii="Arial" w:hAnsi="Arial" w:cs="Arial"/>
+          <w:szCs w:val="24"/>
+        </w:rPr>
+      </w:pPr>
+      <w:r>
+        <w:rPr>
+          <w:rFonts w:ascii="Arial" w:hAnsi="Arial" w:cs="Arial"/>
+          <w:szCs w:val="24"/>
+          <w:lang w:val="en-US"/>
+        </w:rPr>
+        <w:t xml:space="preserve">Chin </w:t>
+      </w:r>
+      <w:proofErr w:type="spellStart"/>
+      <w:r>
+        <w:rPr>
+          <w:rFonts w:ascii="Arial" w:hAnsi="Arial" w:cs="Arial"/>
+          <w:szCs w:val="24"/>
+          <w:lang w:val="en-US"/>
+        </w:rPr>
+        <w:t>Kar</w:t>
+      </w:r>
+      <w:proofErr w:type="spellEnd"/>
+      <w:r>
+        <w:rPr>
+          <w:rFonts w:ascii="Arial" w:hAnsi="Arial" w:cs="Arial"/>
+          <w:szCs w:val="24"/>
+          <w:lang w:val="en-US"/>
+        </w:rPr>
+        <w:t xml:space="preserve"> Wei. (2007).</w:t>
+      </w:r>
+      <w:r>
+        <w:rPr>
+          <w:rFonts w:ascii="Arial" w:hAnsi="Arial" w:cs="Arial"/>
+          <w:i/>
+          <w:szCs w:val="24"/>
+          <w:lang w:val="en-US"/>
+        </w:rPr>
+        <w:t xml:space="preserve"> Flight Dynamics</w:t>
+      </w:r>
+      <w:r>
+        <w:rPr>
+          <w:rFonts w:ascii="Arial" w:hAnsi="Arial" w:cs="Arial"/>
+          <w:i/>
+          <w:szCs w:val="24"/>
+          <w:lang w:val="en-US"/>
+        </w:rPr>
+        <w:t xml:space="preserve"> and Control for an Indoor UAV.  </w:t>
+      </w:r>
+      <w:r>
+        <w:rPr>
+          <w:rFonts w:ascii="Arial" w:hAnsi="Arial" w:cs="Arial"/>
+          <w:szCs w:val="24"/>
+        </w:rPr>
+        <w:t>Trabajo Especial de Grado de Ingeniería Mecánica. Universidad Nacional de Singapur.</w:t>
+      </w:r>
+    </w:p>
+    <w:p>
+      <w:pPr>
+        <w:pStyle w:val="Prrafodelista"/>
+        <w:rPr>
+          <w:rFonts w:ascii="Arial" w:hAnsi="Arial" w:cs="Arial"/>
+          <w:szCs w:val="24"/>
+        </w:rPr>
+      </w:pPr>
+    </w:p>
+    <w:p>
+      <w:pPr>
+        <w:pStyle w:val="Sinespaciado"/>
+        <w:numPr>
+          <w:ilvl w:val="0"/>
+          <w:numId w:val="41"/>
+        </w:numPr>
+        <w:spacing w:line="360" w:lineRule="auto"/>
+        <w:ind w:left="360"/>
+        <w:jc w:val="both"/>
+        <w:rPr>
+          <w:rFonts w:ascii="Arial" w:hAnsi="Arial" w:cs="Arial"/>
+          <w:i/>
+          <w:szCs w:val="24"/>
+          <w:lang w:val="en-US"/>
+        </w:rPr>
+      </w:pPr>
+      <w:bookmarkStart w:id="0" w:name="_GoBack"/>
+      <w:bookmarkEnd w:id="0"/>
+      <w:proofErr w:type="spellStart"/>
+      <w:r>
+        <w:rPr>
+          <w:rFonts w:ascii="Arial" w:hAnsi="Arial" w:cs="Arial"/>
+          <w:szCs w:val="24"/>
+          <w:lang w:val="en-US"/>
+        </w:rPr>
+        <w:t>Shakev</w:t>
+      </w:r>
+      <w:proofErr w:type="spellEnd"/>
+      <w:r>
+        <w:rPr>
+          <w:rFonts w:ascii="Arial" w:hAnsi="Arial" w:cs="Arial"/>
+          <w:szCs w:val="24"/>
+          <w:lang w:val="en-US"/>
+        </w:rPr>
+        <w:t xml:space="preserve">, </w:t>
+      </w:r>
+      <w:proofErr w:type="spellStart"/>
+      <w:r>
+        <w:rPr>
+          <w:rFonts w:ascii="Arial" w:hAnsi="Arial" w:cs="Arial"/>
+          <w:szCs w:val="24"/>
+          <w:lang w:val="en-US"/>
+        </w:rPr>
+        <w:t>Topalov</w:t>
+      </w:r>
+      <w:proofErr w:type="spellEnd"/>
+      <w:r>
+        <w:rPr>
+          <w:rFonts w:ascii="Arial" w:hAnsi="Arial" w:cs="Arial"/>
+          <w:szCs w:val="24"/>
+          <w:lang w:val="en-US"/>
+        </w:rPr>
+        <w:t xml:space="preserve">, </w:t>
+      </w:r>
+      <w:proofErr w:type="spellStart"/>
+      <w:r>
+        <w:rPr>
+          <w:rFonts w:ascii="Arial" w:hAnsi="Arial" w:cs="Arial"/>
+          <w:szCs w:val="24"/>
+          <w:lang w:val="en-US"/>
+        </w:rPr>
+        <w:t>Kaynak</w:t>
+      </w:r>
+      <w:proofErr w:type="spellEnd"/>
+      <w:r>
+        <w:rPr>
+          <w:rFonts w:ascii="Arial" w:hAnsi="Arial" w:cs="Arial"/>
+          <w:szCs w:val="24"/>
+          <w:lang w:val="en-US"/>
+        </w:rPr>
+        <w:t xml:space="preserve"> y </w:t>
+      </w:r>
+      <w:proofErr w:type="spellStart"/>
+      <w:r>
+        <w:rPr>
+          <w:rFonts w:ascii="Arial" w:hAnsi="Arial" w:cs="Arial"/>
+          <w:szCs w:val="24"/>
+          <w:lang w:val="en-US"/>
+        </w:rPr>
+        <w:t>Borisov</w:t>
+      </w:r>
+      <w:proofErr w:type="spellEnd"/>
+      <w:r>
+        <w:rPr>
+          <w:rFonts w:ascii="Arial" w:hAnsi="Arial" w:cs="Arial"/>
+          <w:szCs w:val="24"/>
+          <w:lang w:val="en-US"/>
+        </w:rPr>
+        <w:t xml:space="preserve">. (2011). </w:t>
+      </w:r>
+      <w:r>
+        <w:rPr>
+          <w:rFonts w:ascii="Arial" w:hAnsi="Arial" w:cs="Arial"/>
+          <w:i/>
+          <w:szCs w:val="24"/>
+          <w:lang w:val="en-US"/>
+        </w:rPr>
+        <w:t xml:space="preserve">Comparative Results on Stabilization of the </w:t>
+      </w:r>
+      <w:proofErr w:type="spellStart"/>
+      <w:r>
+        <w:rPr>
+          <w:rFonts w:ascii="Arial" w:hAnsi="Arial" w:cs="Arial"/>
+          <w:i/>
+          <w:szCs w:val="24"/>
+          <w:lang w:val="en-US"/>
+        </w:rPr>
+        <w:t>Quadrotor</w:t>
+      </w:r>
+      <w:proofErr w:type="spellEnd"/>
+      <w:r>
+        <w:rPr>
+          <w:rFonts w:ascii="Arial" w:hAnsi="Arial" w:cs="Arial"/>
+          <w:i/>
+          <w:szCs w:val="24"/>
+          <w:lang w:val="en-US"/>
+        </w:rPr>
+        <w:t xml:space="preserve"> Rotorcraft Using Bounded Feedback Controllers</w:t>
+      </w:r>
+      <w:r>
+        <w:rPr>
+          <w:rFonts w:ascii="Arial" w:hAnsi="Arial" w:cs="Arial"/>
+          <w:i/>
+          <w:szCs w:val="24"/>
+          <w:lang w:val="en-US"/>
+        </w:rPr>
+        <w:t xml:space="preserve">. </w:t>
+      </w:r>
+      <w:proofErr w:type="spellStart"/>
+      <w:r>
+        <w:rPr>
+          <w:rFonts w:ascii="Arial" w:hAnsi="Arial" w:cs="Arial"/>
+          <w:szCs w:val="24"/>
+          <w:lang w:val="en-US"/>
+        </w:rPr>
+        <w:t>Trabajo</w:t>
+      </w:r>
+      <w:proofErr w:type="spellEnd"/>
+      <w:r>
+        <w:rPr>
+          <w:rFonts w:ascii="Arial" w:hAnsi="Arial" w:cs="Arial"/>
+          <w:szCs w:val="24"/>
+          <w:lang w:val="en-US"/>
+        </w:rPr>
+        <w:t xml:space="preserve"> </w:t>
+      </w:r>
+      <w:proofErr w:type="spellStart"/>
+      <w:r>
+        <w:rPr>
+          <w:rFonts w:ascii="Arial" w:hAnsi="Arial" w:cs="Arial"/>
+          <w:szCs w:val="24"/>
+          <w:lang w:val="en-US"/>
+        </w:rPr>
+        <w:t>presentado</w:t>
+      </w:r>
+      <w:proofErr w:type="spellEnd"/>
+      <w:r>
+        <w:rPr>
+          <w:rFonts w:ascii="Arial" w:hAnsi="Arial" w:cs="Arial"/>
+          <w:szCs w:val="24"/>
+          <w:lang w:val="en-US"/>
+        </w:rPr>
+        <w:t xml:space="preserve"> en el Journal of Intelligent and Robotics Systems 2011.</w:t>
+      </w:r>
+    </w:p>
+    <w:p>
+      <w:pPr>
+        <w:pStyle w:val="Prrafodelista"/>
+        <w:rPr>
+          <w:rFonts w:ascii="Arial" w:hAnsi="Arial" w:cs="Arial"/>
+          <w:i/>
+          <w:szCs w:val="24"/>
+          <w:lang w:val="en-US"/>
+        </w:rPr>
+      </w:pPr>
+    </w:p>
+    <w:p>
+      <w:pPr>
+        <w:pStyle w:val="Sinespaciado"/>
+        <w:numPr>
+          <w:ilvl w:val="0"/>
+          <w:numId w:val="41"/>
+        </w:numPr>
+        <w:spacing w:line="360" w:lineRule="auto"/>
+        <w:ind w:left="360"/>
+        <w:jc w:val="both"/>
+        <w:rPr>
+          <w:rFonts w:ascii="Arial" w:hAnsi="Arial" w:cs="Arial"/>
+          <w:szCs w:val="24"/>
+        </w:rPr>
+      </w:pPr>
+      <w:r>
+        <w:rPr>
+          <w:rFonts w:ascii="Arial" w:hAnsi="Arial" w:cs="Arial"/>
+          <w:szCs w:val="24"/>
+          <w:lang w:val="en-US"/>
+        </w:rPr>
+        <w:t>Colton, S.</w:t>
+      </w:r>
+      <w:r>
+        <w:rPr>
+          <w:rFonts w:ascii="Arial" w:hAnsi="Arial" w:cs="Arial"/>
+          <w:szCs w:val="24"/>
+          <w:lang w:val="en-US"/>
+        </w:rPr>
+        <w:t xml:space="preserve"> (2011). </w:t>
+      </w:r>
+      <w:r>
+        <w:rPr>
+          <w:rFonts w:ascii="Arial" w:hAnsi="Arial" w:cs="Arial"/>
+          <w:i/>
+          <w:szCs w:val="24"/>
+          <w:lang w:val="en-US"/>
+        </w:rPr>
+        <w:t xml:space="preserve">The great </w:t>
+      </w:r>
+      <w:proofErr w:type="spellStart"/>
+      <w:r>
+        <w:rPr>
+          <w:rFonts w:ascii="Arial" w:hAnsi="Arial" w:cs="Arial"/>
+          <w:i/>
+          <w:szCs w:val="24"/>
+          <w:lang w:val="en-US"/>
+        </w:rPr>
+        <w:t>XBee</w:t>
+      </w:r>
+      <w:proofErr w:type="spellEnd"/>
+      <w:r>
+        <w:rPr>
+          <w:rFonts w:ascii="Arial" w:hAnsi="Arial" w:cs="Arial"/>
+          <w:i/>
+          <w:szCs w:val="24"/>
+          <w:lang w:val="en-US"/>
+        </w:rPr>
+        <w:t xml:space="preserve"> 57.6kpbs mystery finally solved. </w:t>
+      </w:r>
+      <w:r>
+        <w:rPr>
+          <w:rFonts w:ascii="Arial" w:hAnsi="Arial" w:cs="Arial"/>
+          <w:szCs w:val="24"/>
+        </w:rPr>
+        <w:t xml:space="preserve">Obtenido de  </w:t>
+      </w:r>
+      <w:hyperlink r:id="rId16" w:history="1">
+        <w:r>
+          <w:rPr>
+            <w:rStyle w:val="Hipervnculo"/>
+            <w:rFonts w:ascii="Arial" w:hAnsi="Arial" w:cs="Arial"/>
+            <w:szCs w:val="24"/>
+          </w:rPr>
+          <w:t>http://scolton.blogspot.com/2011/09/great-xbee-576kbps-mystery-finally.html</w:t>
+        </w:r>
+      </w:hyperlink>
+    </w:p>
+    <w:p>
+      <w:pPr>
+        <w:pStyle w:val="Prrafodelista"/>
+        <w:rPr>
+          <w:rFonts w:ascii="Arial" w:hAnsi="Arial" w:cs="Arial"/>
+          <w:szCs w:val="24"/>
+        </w:rPr>
+      </w:pPr>
+    </w:p>
+    <w:p>
+      <w:pPr>
+        <w:pStyle w:val="Sinespaciado"/>
+        <w:spacing w:line="360" w:lineRule="auto"/>
+        <w:ind w:left="360"/>
+        <w:jc w:val="both"/>
+        <w:rPr>
+          <w:rFonts w:ascii="Arial" w:hAnsi="Arial" w:cs="Arial"/>
+          <w:szCs w:val="24"/>
+        </w:rPr>
+      </w:pPr>
+    </w:p>
+    <w:p>
+      <w:pPr>
+        <w:pStyle w:val="Prrafodelista"/>
+        <w:rPr>
+          <w:rFonts w:ascii="Arial" w:hAnsi="Arial" w:cs="Arial"/>
+          <w:szCs w:val="24"/>
+          <w:lang w:val="en-US"/>
+        </w:rPr>
+      </w:pPr>
+    </w:p>
+    <w:p>
+      <w:pPr>
+        <w:pStyle w:val="Sinespaciado"/>
+        <w:numPr>
+          <w:ilvl w:val="0"/>
+          <w:numId w:val="41"/>
+        </w:numPr>
+        <w:spacing w:line="360" w:lineRule="auto"/>
+        <w:ind w:left="360"/>
+        <w:jc w:val="both"/>
+        <w:rPr>
+          <w:rFonts w:ascii="Arial" w:hAnsi="Arial" w:cs="Arial"/>
+          <w:szCs w:val="24"/>
+        </w:rPr>
+      </w:pPr>
+      <w:r>
+        <w:rPr>
+          <w:rFonts w:ascii="Arial" w:hAnsi="Arial" w:cs="Arial"/>
+          <w:szCs w:val="24"/>
+          <w:lang w:val="en-US"/>
+        </w:rPr>
+        <w:t xml:space="preserve">Colton, S. (2011). </w:t>
+      </w:r>
+      <w:r>
+        <w:rPr>
+          <w:rFonts w:ascii="Arial" w:hAnsi="Arial" w:cs="Arial"/>
+          <w:i/>
+          <w:szCs w:val="24"/>
+        </w:rPr>
+        <w:t xml:space="preserve">PCB </w:t>
+      </w:r>
+      <w:proofErr w:type="spellStart"/>
+      <w:r>
+        <w:rPr>
+          <w:rFonts w:ascii="Arial" w:hAnsi="Arial" w:cs="Arial"/>
+          <w:i/>
+          <w:szCs w:val="24"/>
+        </w:rPr>
+        <w:t>Quadrotor</w:t>
+      </w:r>
+      <w:proofErr w:type="spellEnd"/>
+      <w:r>
+        <w:rPr>
+          <w:rFonts w:ascii="Arial" w:hAnsi="Arial" w:cs="Arial"/>
+          <w:i/>
+          <w:szCs w:val="24"/>
+        </w:rPr>
+        <w:t xml:space="preserve"> (</w:t>
+      </w:r>
+      <w:proofErr w:type="spellStart"/>
+      <w:r>
+        <w:rPr>
+          <w:rFonts w:ascii="Arial" w:hAnsi="Arial" w:cs="Arial"/>
+          <w:i/>
+          <w:szCs w:val="24"/>
+        </w:rPr>
+        <w:t>Brushless</w:t>
+      </w:r>
+      <w:proofErr w:type="spellEnd"/>
+      <w:r>
+        <w:rPr>
+          <w:rFonts w:ascii="Arial" w:hAnsi="Arial" w:cs="Arial"/>
+          <w:i/>
+          <w:szCs w:val="24"/>
+        </w:rPr>
+        <w:t>)</w:t>
+      </w:r>
+      <w:r>
+        <w:rPr>
+          <w:rFonts w:ascii="Arial" w:hAnsi="Arial" w:cs="Arial"/>
+          <w:i/>
+          <w:szCs w:val="24"/>
+        </w:rPr>
+        <w:t xml:space="preserve">. </w:t>
+      </w:r>
+      <w:r>
+        <w:rPr>
+          <w:rFonts w:ascii="Arial" w:hAnsi="Arial" w:cs="Arial"/>
+          <w:szCs w:val="24"/>
+        </w:rPr>
+        <w:t xml:space="preserve">Obtenido de  </w:t>
+      </w:r>
+      <w:r>
+        <w:rPr>
+          <w:rFonts w:ascii="Arial" w:hAnsi="Arial" w:cs="Arial"/>
+          <w:szCs w:val="24"/>
+        </w:rPr>
+        <w:t>http://www.instructables.com/id/PCB-Quadrotor-Brushless/?lang=es</w:t>
+      </w:r>
+    </w:p>
+    <w:p>
+      <w:pPr>
         <w:pStyle w:val="Sinespaciado"/>
         <w:spacing w:line="360" w:lineRule="auto"/>
         <w:jc w:val="both"/>
         <w:rPr>
           <w:rFonts w:ascii="Arial" w:hAnsi="Arial" w:cs="Arial"/>
+          <w:i/>
           <w:szCs w:val="24"/>
         </w:rPr>
       </w:pPr>
@@ -8657,8 +9115,8 @@
       </w:pPr>
     </w:p>
     <w:sectPr>
-      <w:headerReference w:type="default" r:id="rId16"/>
-      <w:footerReference w:type="default" r:id="rId17"/>
+      <w:headerReference w:type="default" r:id="rId17"/>
+      <w:footerReference w:type="default" r:id="rId18"/>
       <w:pgSz w:w="12240" w:h="15840"/>
       <w:pgMar w:top="1134" w:right="1134" w:bottom="1134" w:left="1134" w:header="0" w:footer="0" w:gutter="0"/>
       <w:cols w:space="720"/>
@@ -16148,7 +16606,7 @@
 </file>
 
 <file path=customXml/itemProps1.xml><?xml version="1.0" encoding="utf-8"?>
-<ds:datastoreItem xmlns:ds="http://schemas.openxmlformats.org/officeDocument/2006/customXml" ds:itemID="{1BE57447-80EF-4DDD-813A-D64E6F75BDCF}">
+<ds:datastoreItem xmlns:ds="http://schemas.openxmlformats.org/officeDocument/2006/customXml" ds:itemID="{755FE53B-47C5-4650-9CF3-055A7AB38B9E}">
   <ds:schemaRefs>
     <ds:schemaRef ds:uri="http://schemas.openxmlformats.org/officeDocument/2006/bibliography"/>
   </ds:schemaRefs>

</xml_diff>

<commit_message>
Actualizacion referencias y justificacion
</commit_message>
<xml_diff>
--- a/Documento/Capitulo 1 - Planteamiento del problema.docx
+++ b/Documento/Capitulo 1 - Planteamiento del problema.docx
@@ -907,7 +907,35 @@
           <w:rFonts w:ascii="Arial" w:hAnsi="Arial" w:cs="Arial"/>
           <w:szCs w:val="24"/>
         </w:rPr>
-        <w:t xml:space="preserve">Para usuarios novatos y con el prospecto de realizar proyectos de bajo coste, </w:t>
+        <w:t>Para usuarios novatos y con el prospecto de realizar pro</w:t>
+      </w:r>
+      <w:r>
+        <w:rPr>
+          <w:rFonts w:ascii="Arial" w:hAnsi="Arial" w:cs="Arial"/>
+          <w:szCs w:val="24"/>
+        </w:rPr>
+        <w:t xml:space="preserve">yectos de bajo coste, </w:t>
+      </w:r>
+      <w:r>
+        <w:rPr>
+          <w:rFonts w:ascii="Arial" w:hAnsi="Arial" w:cs="Arial"/>
+          <w:szCs w:val="24"/>
+        </w:rPr>
+        <w:t>se han realizado varios proyectos</w:t>
+      </w:r>
+      <w:r>
+        <w:rPr>
+          <w:rFonts w:ascii="Arial" w:hAnsi="Arial" w:cs="Arial"/>
+          <w:szCs w:val="24"/>
+        </w:rPr>
+        <w:t xml:space="preserve"> sobre el desarrollo de cuadricópteros</w:t>
+      </w:r>
+      <w:r>
+        <w:rPr>
+          <w:rFonts w:ascii="Arial" w:hAnsi="Arial" w:cs="Arial"/>
+          <w:szCs w:val="24"/>
+        </w:rPr>
+        <w:t xml:space="preserve">, </w:t>
       </w:r>
       <w:r>
         <w:rPr>
@@ -915,7 +943,41 @@
           <w:szCs w:val="24"/>
           <w:highlight w:val="yellow"/>
         </w:rPr>
-        <w:t>se han realizado varios trabajos sobre el desarrollo de cuadricópteros</w:t>
+        <w:t xml:space="preserve">como son los trabajos </w:t>
+      </w:r>
+      <w:r>
+        <w:rPr>
+          <w:rFonts w:ascii="Arial" w:hAnsi="Arial" w:cs="Arial"/>
+          <w:b/>
+          <w:szCs w:val="24"/>
+          <w:highlight w:val="yellow"/>
+        </w:rPr>
+        <w:t>[6]</w:t>
+      </w:r>
+      <w:r>
+        <w:rPr>
+          <w:rFonts w:ascii="Arial" w:hAnsi="Arial" w:cs="Arial"/>
+          <w:szCs w:val="24"/>
+          <w:highlight w:val="yellow"/>
+        </w:rPr>
+        <w:t xml:space="preserve"> y </w:t>
+      </w:r>
+      <w:r>
+        <w:rPr>
+          <w:rFonts w:ascii="Arial" w:hAnsi="Arial" w:cs="Arial"/>
+          <w:b/>
+          <w:szCs w:val="24"/>
+          <w:highlight w:val="yellow"/>
+        </w:rPr>
+        <w:t>[19]</w:t>
+      </w:r>
+      <w:r>
+        <w:rPr>
+          <w:rFonts w:ascii="Arial" w:hAnsi="Arial" w:cs="Arial"/>
+          <w:b/>
+          <w:szCs w:val="24"/>
+        </w:rPr>
+        <w:t>,</w:t>
       </w:r>
       <w:r>
         <w:rPr>
@@ -957,14 +1019,7 @@
           <w:rFonts w:ascii="Arial" w:hAnsi="Arial" w:cs="Arial"/>
           <w:szCs w:val="24"/>
         </w:rPr>
-        <w:t>realizar un modelo dinámico exhaustivo del comportamiento físico del cuadricóptero con el fin de simular y calibrar</w:t>
-      </w:r>
-      <w:r>
-        <w:rPr>
-          <w:rFonts w:ascii="Arial" w:hAnsi="Arial" w:cs="Arial"/>
-          <w:szCs w:val="24"/>
-        </w:rPr>
-        <w:t xml:space="preserve"> los parámetros de los </w:t>
+        <w:t xml:space="preserve">realizar un modelo dinámico exhaustivo del comportamiento físico del cuadricóptero con el fin </w:t>
       </w:r>
       <w:r>
         <w:rPr>
@@ -972,7 +1027,14 @@
           <w:szCs w:val="24"/>
         </w:rPr>
         <w:lastRenderedPageBreak/>
-        <w:t>siste</w:t>
+        <w:t>de simular y calibrar</w:t>
+      </w:r>
+      <w:r>
+        <w:rPr>
+          <w:rFonts w:ascii="Arial" w:hAnsi="Arial" w:cs="Arial"/>
+          <w:szCs w:val="24"/>
+        </w:rPr>
+        <w:t xml:space="preserve"> los parámetros de los siste</w:t>
       </w:r>
       <w:r>
         <w:rPr>
@@ -1623,7 +1685,14 @@
           <w:rFonts w:ascii="Arial" w:hAnsi="Arial" w:cs="Arial"/>
           <w:szCs w:val="24"/>
         </w:rPr>
-        <w:t>rado tiene por objeto el desarrollo de un algoritmo de estabilización de un cuadricóptero basado en redes neuronales artificiales. El cuadricóp</w:t>
+        <w:t>rado tiene como alcance</w:t>
+      </w:r>
+      <w:r>
+        <w:rPr>
+          <w:rFonts w:ascii="Arial" w:hAnsi="Arial" w:cs="Arial"/>
+          <w:szCs w:val="24"/>
+        </w:rPr>
+        <w:t xml:space="preserve"> el desarrollo de un algoritmo de estabilización de un cuadricóptero basado en redes neuronales artificiales. El cuadricóp</w:t>
       </w:r>
       <w:r>
         <w:rPr>
@@ -2499,7 +2568,31 @@
         <w:rPr>
           <w:rFonts w:ascii="Arial" w:hAnsi="Arial" w:cs="Arial"/>
         </w:rPr>
-        <w:t>n así, no se ha podido desarrollar un método de control y estabilización que no dependa de sensores externos, o que pueda adaptarse al medio sin necesitar una configuración previa exhaustiva por parte del usuario.</w:t>
+        <w:t>n así, no se ha podido desarrollar un método de control y estabilización que no dependa de sensores externos</w:t>
+      </w:r>
+      <w:r>
+        <w:rPr>
+          <w:rFonts w:ascii="Arial" w:hAnsi="Arial" w:cs="Arial"/>
+        </w:rPr>
+        <w:t>, o que pueda adaptarse a las condiciones sin necesitar un</w:t>
+      </w:r>
+      <w:r>
+        <w:rPr>
+          <w:rFonts w:ascii="Arial" w:hAnsi="Arial" w:cs="Arial"/>
+        </w:rPr>
+        <w:t xml:space="preserve"> </w:t>
+      </w:r>
+      <w:r>
+        <w:rPr>
+          <w:rFonts w:ascii="Arial" w:hAnsi="Arial" w:cs="Arial"/>
+        </w:rPr>
+        <w:t>modelado exhaustivo y simulación</w:t>
+      </w:r>
+      <w:r>
+        <w:rPr>
+          <w:rFonts w:ascii="Arial" w:hAnsi="Arial" w:cs="Arial"/>
+        </w:rPr>
+        <w:t xml:space="preserve"> por parte del usuario.</w:t>
       </w:r>
     </w:p>
     <w:p>
@@ -2521,7 +2614,55 @@
         <w:rPr>
           <w:rFonts w:ascii="Arial" w:hAnsi="Arial" w:cs="Arial"/>
         </w:rPr>
-        <w:t>Se han realizado</w:t>
+        <w:t>E</w:t>
+      </w:r>
+      <w:r>
+        <w:rPr>
+          <w:rFonts w:ascii="Arial" w:hAnsi="Arial" w:cs="Arial"/>
+        </w:rPr>
+        <w:t>n torno al tema del desarrollo de una plataforma estandarizada para el de</w:t>
+      </w:r>
+      <w:r>
+        <w:rPr>
+          <w:rFonts w:ascii="Arial" w:hAnsi="Arial" w:cs="Arial"/>
+        </w:rPr>
+        <w:t>sarrollo de cuadricópteros,</w:t>
+      </w:r>
+      <w:r>
+        <w:rPr>
+          <w:rFonts w:ascii="Arial" w:hAnsi="Arial" w:cs="Arial"/>
+        </w:rPr>
+        <w:t xml:space="preserve"> no se ha logrado estandarizar el funcionamiento y la configuración básica que debería tener el sistema de control.</w:t>
+      </w:r>
+      <w:r>
+        <w:rPr>
+          <w:rFonts w:ascii="Arial" w:hAnsi="Arial" w:cs="Arial"/>
+        </w:rPr>
+        <w:t xml:space="preserve"> Se considera que el</w:t>
+      </w:r>
+      <w:r>
+        <w:rPr>
+          <w:rFonts w:ascii="Arial" w:hAnsi="Arial" w:cs="Arial"/>
+        </w:rPr>
+        <w:t xml:space="preserve"> presente </w:t>
+      </w:r>
+      <w:r>
+        <w:rPr>
+          <w:rFonts w:ascii="Arial" w:hAnsi="Arial" w:cs="Arial"/>
+        </w:rPr>
+        <w:t>Trabajo Especial de Grado</w:t>
+      </w:r>
+      <w:r>
+        <w:rPr>
+          <w:rFonts w:ascii="Arial" w:hAnsi="Arial" w:cs="Arial"/>
+        </w:rPr>
+        <w:t xml:space="preserve"> podría representar un aporte, y un nuevo paso adelante en el desarrollo de una plataforma para el control de cuadricópteros mediante Arduino</w:t>
+      </w:r>
+      <w:r>
+        <w:rPr>
+          <w:rFonts w:ascii="Arial" w:hAnsi="Arial" w:cs="Arial"/>
+        </w:rPr>
+        <w:t xml:space="preserve"> tomando como base, y con el propósito de mejorar, lo desarrollado en</w:t>
       </w:r>
       <w:r>
         <w:rPr>
@@ -2532,43 +2673,6 @@
       <w:r>
         <w:rPr>
           <w:rFonts w:ascii="Arial" w:hAnsi="Arial" w:cs="Arial"/>
-          <w:highlight w:val="yellow"/>
-        </w:rPr>
-        <w:t>múltiples trabajos</w:t>
-      </w:r>
-      <w:r>
-        <w:rPr>
-          <w:rFonts w:ascii="Arial" w:hAnsi="Arial" w:cs="Arial"/>
-        </w:rPr>
-        <w:t xml:space="preserve"> en torno al tema del desarrollo de una plataforma estandarizada para el desarrollo de cuadricópteros, pero no se ha logrado estandarizar el funcionamiento y la configuración básica que debería tener el sistema de control.</w:t>
-      </w:r>
-      <w:r>
-        <w:rPr>
-          <w:rFonts w:ascii="Arial" w:hAnsi="Arial" w:cs="Arial"/>
-        </w:rPr>
-        <w:t xml:space="preserve"> Se considera que el</w:t>
-      </w:r>
-      <w:r>
-        <w:rPr>
-          <w:rFonts w:ascii="Arial" w:hAnsi="Arial" w:cs="Arial"/>
-        </w:rPr>
-        <w:t xml:space="preserve"> presente </w:t>
-      </w:r>
-      <w:r>
-        <w:rPr>
-          <w:rFonts w:ascii="Arial" w:hAnsi="Arial" w:cs="Arial"/>
-        </w:rPr>
-        <w:t>Trabajo Especial de Grado</w:t>
-      </w:r>
-      <w:r>
-        <w:rPr>
-          <w:rFonts w:ascii="Arial" w:hAnsi="Arial" w:cs="Arial"/>
-        </w:rPr>
-        <w:t xml:space="preserve"> podría representar un aporte, y un nuevo paso adelante en el desarrollo de una plataforma para el control de cuadricópteros mediante Arduino desarrollada en </w:t>
-      </w:r>
-      <w:r>
-        <w:rPr>
-          <w:rFonts w:ascii="Arial" w:hAnsi="Arial" w:cs="Arial"/>
           <w:b/>
         </w:rPr>
         <w:t>[6</w:t>
@@ -2590,7 +2694,25 @@
         <w:rPr>
           <w:rFonts w:ascii="Arial" w:hAnsi="Arial" w:cs="Arial"/>
         </w:rPr>
-        <w:t>sis se llevó a cabo el desarrollo completo del hardware del cuadricóptero, los algoritmos de lectura de sensores y manejo de motores, y quedó por desarrollar el algoritmo de estabilización y control.</w:t>
+        <w:t>sis se tuvo un primer acercamiento a</w:t>
+      </w:r>
+      <w:r>
+        <w:rPr>
+          <w:rFonts w:ascii="Arial" w:hAnsi="Arial" w:cs="Arial"/>
+        </w:rPr>
+        <w:t xml:space="preserve">l desarrollo </w:t>
+      </w:r>
+      <w:r>
+        <w:rPr>
+          <w:rFonts w:ascii="Arial" w:hAnsi="Arial" w:cs="Arial"/>
+        </w:rPr>
+        <w:t>de la electrónica</w:t>
+      </w:r>
+      <w:r>
+        <w:rPr>
+          <w:rFonts w:ascii="Arial" w:hAnsi="Arial" w:cs="Arial"/>
+        </w:rPr>
+        <w:t xml:space="preserve"> del cuadricóptero, los algoritmos de lectura de sensores y manejo de motores, y quedó por desarrollar el algoritmo de estabilización y control.</w:t>
       </w:r>
     </w:p>
     <w:p>
@@ -2612,97 +2734,167 @@
         <w:rPr>
           <w:rFonts w:ascii="Arial" w:hAnsi="Arial" w:cs="Arial"/>
         </w:rPr>
-        <w:t xml:space="preserve">Se han dado varios antecedentes de desarrollo de algoritmos de comportamiento de robots terrestres basados en algoritmos </w:t>
+        <w:t xml:space="preserve">En </w:t>
+      </w:r>
+      <w:r>
+        <w:rPr>
+          <w:rFonts w:ascii="Arial" w:hAnsi="Arial" w:cs="Arial"/>
+          <w:b/>
+        </w:rPr>
+        <w:t>[20]</w:t>
+      </w:r>
+      <w:r>
+        <w:rPr>
+          <w:rFonts w:ascii="Arial" w:hAnsi="Arial" w:cs="Arial"/>
+        </w:rPr>
+        <w:t xml:space="preserve"> y </w:t>
+      </w:r>
+      <w:r>
+        <w:rPr>
+          <w:rFonts w:ascii="Arial" w:hAnsi="Arial" w:cs="Arial"/>
+          <w:b/>
+        </w:rPr>
+        <w:t>[21]</w:t>
+      </w:r>
+      <w:r>
+        <w:rPr>
+          <w:rFonts w:ascii="Arial" w:hAnsi="Arial" w:cs="Arial"/>
+        </w:rPr>
+        <w:t xml:space="preserve"> </w:t>
+      </w:r>
+      <w:r>
+        <w:rPr>
+          <w:rFonts w:ascii="Arial" w:hAnsi="Arial" w:cs="Arial"/>
+        </w:rPr>
+        <w:t>aplicación</w:t>
+      </w:r>
+      <w:r>
+        <w:rPr>
+          <w:rFonts w:ascii="Arial" w:hAnsi="Arial" w:cs="Arial"/>
+        </w:rPr>
+        <w:t xml:space="preserve"> de técnicas de programación con un enfoque </w:t>
       </w:r>
       <w:proofErr w:type="spellStart"/>
       <w:r>
         <w:rPr>
           <w:rFonts w:ascii="Arial" w:hAnsi="Arial" w:cs="Arial"/>
         </w:rPr>
-        <w:t>bioi</w:t>
-      </w:r>
-      <w:r>
-        <w:rPr>
-          <w:rFonts w:ascii="Arial" w:hAnsi="Arial" w:cs="Arial"/>
-        </w:rPr>
-        <w:t>nspirados</w:t>
+        <w:t>bio</w:t>
       </w:r>
       <w:proofErr w:type="spellEnd"/>
       <w:r>
         <w:rPr>
           <w:rFonts w:ascii="Arial" w:hAnsi="Arial" w:cs="Arial"/>
         </w:rPr>
-        <w:t>, y se considera que el</w:t>
-      </w:r>
-      <w:r>
-        <w:rPr>
-          <w:rFonts w:ascii="Arial" w:hAnsi="Arial" w:cs="Arial"/>
-        </w:rPr>
-        <w:t xml:space="preserve"> siguiente </w:t>
-      </w:r>
-      <w:r>
-        <w:rPr>
-          <w:rFonts w:ascii="Arial" w:hAnsi="Arial" w:cs="Arial"/>
-        </w:rPr>
-        <w:t>Trabajo Especial de Grado</w:t>
-      </w:r>
-      <w:r>
-        <w:rPr>
-          <w:rFonts w:ascii="Arial" w:hAnsi="Arial" w:cs="Arial"/>
-        </w:rPr>
-        <w:t xml:space="preserve"> puede representar un primer acercamiento al control de sistemas robóticos voladores </w:t>
-      </w:r>
-      <w:r>
-        <w:rPr>
-          <w:rFonts w:ascii="Arial" w:hAnsi="Arial" w:cs="Arial"/>
-        </w:rPr>
-        <w:t xml:space="preserve"> </w:t>
-      </w:r>
-      <w:r>
-        <w:rPr>
-          <w:rFonts w:ascii="Arial" w:hAnsi="Arial" w:cs="Arial"/>
-        </w:rPr>
-        <w:t>mediante redes neuronales artificiales, pudiendo representar, a futuro, un antecedente al desarrollo de un vehículo aéreo no tripulado cuyo sistema de estabilización, navegación y comportamiento esté basado en técnic</w:t>
-      </w:r>
-      <w:r>
-        <w:rPr>
-          <w:rFonts w:ascii="Arial" w:hAnsi="Arial" w:cs="Arial"/>
-        </w:rPr>
-        <w:t xml:space="preserve">as de programación </w:t>
-      </w:r>
-      <w:proofErr w:type="spellStart"/>
-      <w:r>
-        <w:rPr>
-          <w:rFonts w:ascii="Arial" w:hAnsi="Arial" w:cs="Arial"/>
-        </w:rPr>
-        <w:t>bioinspirada</w:t>
-      </w:r>
-      <w:proofErr w:type="spellEnd"/>
+        <w:t>-inspirado para dar soporte a sistemas de control de robo</w:t>
+      </w:r>
+      <w:r>
+        <w:rPr>
+          <w:rFonts w:ascii="Arial" w:hAnsi="Arial" w:cs="Arial"/>
+        </w:rPr>
+        <w:t>ts móviles, ya sea como algoritmos</w:t>
+      </w:r>
+      <w:r>
+        <w:rPr>
+          <w:rFonts w:ascii="Arial" w:hAnsi="Arial" w:cs="Arial"/>
+        </w:rPr>
+        <w:t xml:space="preserve"> de control</w:t>
+      </w:r>
+      <w:r>
+        <w:rPr>
+          <w:rFonts w:ascii="Arial" w:hAnsi="Arial" w:cs="Arial"/>
+        </w:rPr>
+        <w:t xml:space="preserve">, </w:t>
+      </w:r>
+      <w:r>
+        <w:rPr>
+          <w:rFonts w:ascii="Arial" w:hAnsi="Arial" w:cs="Arial"/>
+        </w:rPr>
+        <w:t>actuando como</w:t>
+      </w:r>
+      <w:r>
+        <w:rPr>
+          <w:rFonts w:ascii="Arial" w:hAnsi="Arial" w:cs="Arial"/>
+        </w:rPr>
+        <w:t xml:space="preserve"> observador</w:t>
+      </w:r>
+      <w:r>
+        <w:rPr>
+          <w:rFonts w:ascii="Arial" w:hAnsi="Arial" w:cs="Arial"/>
+        </w:rPr>
+        <w:t>es del sistema con el fin de</w:t>
+      </w:r>
+      <w:r>
+        <w:rPr>
+          <w:rFonts w:ascii="Arial" w:hAnsi="Arial" w:cs="Arial"/>
+        </w:rPr>
+        <w:t xml:space="preserve"> complementar </w:t>
+      </w:r>
+      <w:r>
+        <w:rPr>
+          <w:rFonts w:ascii="Arial" w:hAnsi="Arial" w:cs="Arial"/>
+        </w:rPr>
+        <w:t xml:space="preserve"> o mejorar </w:t>
+      </w:r>
+      <w:r>
+        <w:rPr>
+          <w:rFonts w:ascii="Arial" w:hAnsi="Arial" w:cs="Arial"/>
+        </w:rPr>
+        <w:t>las mediciones realizadas por los sensores</w:t>
+      </w:r>
+      <w:r>
+        <w:rPr>
+          <w:rFonts w:ascii="Arial" w:hAnsi="Arial" w:cs="Arial"/>
+        </w:rPr>
+        <w:t>, o en la identificación de parámetros de sistemas</w:t>
+      </w:r>
+      <w:r>
+        <w:rPr>
+          <w:rFonts w:ascii="Arial" w:hAnsi="Arial" w:cs="Arial"/>
+        </w:rPr>
+        <w:t>. Se considera que el siguiente Trabajo Especial de Grado</w:t>
+      </w:r>
+      <w:r>
+        <w:rPr>
+          <w:rFonts w:ascii="Arial" w:hAnsi="Arial" w:cs="Arial"/>
+        </w:rPr>
+        <w:t xml:space="preserve"> puede representar un aporte al control no solo de cuadricópteros, sino de plataformas robóticas </w:t>
+      </w:r>
+      <w:r>
+        <w:rPr>
+          <w:rFonts w:ascii="Arial" w:hAnsi="Arial" w:cs="Arial"/>
+        </w:rPr>
+        <w:t>de cualquier tipo</w:t>
+      </w:r>
+      <w:r>
+        <w:rPr>
+          <w:rFonts w:ascii="Arial" w:hAnsi="Arial" w:cs="Arial"/>
+        </w:rPr>
+        <w:t xml:space="preserve"> que utilicen motores de corriente continua</w:t>
+      </w:r>
+      <w:r>
+        <w:rPr>
+          <w:rFonts w:ascii="Arial" w:hAnsi="Arial" w:cs="Arial"/>
+        </w:rPr>
+        <w:t>, mediante</w:t>
+      </w:r>
+      <w:r>
+        <w:rPr>
+          <w:rFonts w:ascii="Arial" w:hAnsi="Arial" w:cs="Arial"/>
+        </w:rPr>
+        <w:t xml:space="preserve"> la aplicación de redes neuronales artificiales para la predicción del comportamiento no lineal de los actuadores de las mismas</w:t>
+      </w:r>
+      <w:r>
+        <w:rPr>
+          <w:rFonts w:ascii="Arial" w:hAnsi="Arial" w:cs="Arial"/>
+        </w:rPr>
+        <w:t>, y su homogeneización</w:t>
+      </w:r>
       <w:r>
         <w:rPr>
           <w:rFonts w:ascii="Arial" w:hAnsi="Arial" w:cs="Arial"/>
         </w:rPr>
         <w:t>.</w:t>
-      </w:r>
-    </w:p>
-    <w:p>
-      <w:pPr>
-        <w:keepNext w:val="0"/>
-        <w:widowControl/>
-        <w:shd w:val="clear" w:color="auto" w:fill="auto"/>
-        <w:suppressAutoHyphens w:val="0"/>
-        <w:overflowPunct/>
-        <w:spacing w:line="276" w:lineRule="auto"/>
-        <w:textAlignment w:val="auto"/>
-        <w:rPr>
-          <w:rFonts w:ascii="Arial" w:hAnsi="Arial" w:cs="Arial"/>
-        </w:rPr>
-      </w:pPr>
-      <w:r>
-        <w:rPr>
-          <w:rFonts w:ascii="Arial" w:hAnsi="Arial" w:cs="Arial"/>
-        </w:rPr>
-        <w:br w:type="page"/>
       </w:r>
     </w:p>
     <w:p>
@@ -6478,7 +6670,17 @@
           <w:sz w:val="18"/>
           <w:szCs w:val="18"/>
         </w:rPr>
-        <w:t>Ilustración 1: Ciclo de vida en espiral. Obtenido de:</w:t>
+        <w:t>Figura</w:t>
+      </w:r>
+      <w:r>
+        <w:rPr>
+          <w:rFonts w:ascii="Arial" w:hAnsi="Arial" w:cs="Arial"/>
+          <w:b/>
+          <w:color w:val="4F81BD" w:themeColor="accent1"/>
+          <w:sz w:val="18"/>
+          <w:szCs w:val="18"/>
+        </w:rPr>
+        <w:t xml:space="preserve"> 1: Ciclo de vida en espiral. Obtenido de:</w:t>
       </w:r>
     </w:p>
     <w:p>
@@ -6645,7 +6847,31 @@
         <w:rPr>
           <w:rFonts w:ascii="Arial" w:hAnsi="Arial" w:cs="Arial"/>
         </w:rPr>
-        <w:t xml:space="preserve">Un modelo en espiral está dividido en un número de etapas definidas, también llamadas regiones de tareas. Típicamente, hay entre tres y seis regiones de tareas </w:t>
+        <w:t xml:space="preserve">Un modelo en espiral está dividido en un número de etapas definidas, también llamadas regiones de tareas. Típicamente, hay entre tres </w:t>
+      </w:r>
+      <w:r>
+        <w:rPr>
+          <w:rFonts w:ascii="Arial" w:hAnsi="Arial" w:cs="Arial"/>
+        </w:rPr>
+        <w:t xml:space="preserve">(3) </w:t>
+      </w:r>
+      <w:r>
+        <w:rPr>
+          <w:rFonts w:ascii="Arial" w:hAnsi="Arial" w:cs="Arial"/>
+        </w:rPr>
+        <w:t>y seis</w:t>
+      </w:r>
+      <w:r>
+        <w:rPr>
+          <w:rFonts w:ascii="Arial" w:hAnsi="Arial" w:cs="Arial"/>
+        </w:rPr>
+        <w:t xml:space="preserve"> (6)</w:t>
+      </w:r>
+      <w:r>
+        <w:rPr>
+          <w:rFonts w:ascii="Arial" w:hAnsi="Arial" w:cs="Arial"/>
+        </w:rPr>
+        <w:t xml:space="preserve"> regiones de tareas </w:t>
       </w:r>
       <w:r>
         <w:rPr>
@@ -7347,6 +7573,8 @@
           <w:rFonts w:ascii="Arial" w:hAnsi="Arial" w:cs="Arial"/>
         </w:rPr>
       </w:pPr>
+      <w:bookmarkStart w:id="0" w:name="_GoBack"/>
+      <w:bookmarkEnd w:id="0"/>
     </w:p>
     <w:p>
       <w:pPr>
@@ -8732,8 +8960,6 @@
           <w:lang w:val="en-US"/>
         </w:rPr>
       </w:pPr>
-      <w:bookmarkStart w:id="0" w:name="_GoBack"/>
-      <w:bookmarkEnd w:id="0"/>
       <w:proofErr w:type="spellStart"/>
       <w:r>
         <w:rPr>
@@ -8997,7 +9223,6 @@
         <w:rPr>
           <w:rFonts w:ascii="Arial" w:hAnsi="Arial" w:cs="Arial"/>
           <w:szCs w:val="24"/>
-          <w:lang w:val="en-US"/>
         </w:rPr>
       </w:pPr>
     </w:p>
@@ -9029,6 +9254,7 @@
           <w:rFonts w:ascii="Arial" w:hAnsi="Arial" w:cs="Arial"/>
           <w:i/>
           <w:szCs w:val="24"/>
+          <w:lang w:val="en-US"/>
         </w:rPr>
         <w:t xml:space="preserve">PCB </w:t>
       </w:r>
@@ -9038,6 +9264,7 @@
           <w:rFonts w:ascii="Arial" w:hAnsi="Arial" w:cs="Arial"/>
           <w:i/>
           <w:szCs w:val="24"/>
+          <w:lang w:val="en-US"/>
         </w:rPr>
         <w:t>Quadrotor</w:t>
       </w:r>
@@ -9047,17 +9274,133 @@
           <w:rFonts w:ascii="Arial" w:hAnsi="Arial" w:cs="Arial"/>
           <w:i/>
           <w:szCs w:val="24"/>
-        </w:rPr>
-        <w:t xml:space="preserve"> (</w:t>
+          <w:lang w:val="en-US"/>
+        </w:rPr>
+        <w:t xml:space="preserve"> (Brushless). </w:t>
+      </w:r>
+      <w:r>
+        <w:rPr>
+          <w:rFonts w:ascii="Arial" w:hAnsi="Arial" w:cs="Arial"/>
+          <w:szCs w:val="24"/>
+        </w:rPr>
+        <w:t xml:space="preserve">Obtenido de  </w:t>
+      </w:r>
+      <w:hyperlink r:id="rId17" w:history="1">
+        <w:r>
+          <w:rPr>
+            <w:rStyle w:val="Hipervnculo"/>
+            <w:rFonts w:ascii="Arial" w:hAnsi="Arial" w:cs="Arial"/>
+            <w:szCs w:val="24"/>
+          </w:rPr>
+          <w:t>http://www.instructables.com/id/PCB-Quadrotor-Brushless/?lang=es</w:t>
+        </w:r>
+      </w:hyperlink>
+    </w:p>
+    <w:p>
+      <w:pPr>
+        <w:pStyle w:val="Sinespaciado"/>
+        <w:numPr>
+          <w:ilvl w:val="0"/>
+          <w:numId w:val="41"/>
+        </w:numPr>
+        <w:spacing w:line="360" w:lineRule="auto"/>
+        <w:ind w:left="360"/>
+        <w:jc w:val="both"/>
+        <w:rPr>
+          <w:rFonts w:ascii="Arial" w:hAnsi="Arial" w:cs="Arial"/>
+          <w:i/>
+          <w:szCs w:val="24"/>
+          <w:lang w:val="en-US"/>
+        </w:rPr>
+      </w:pPr>
+      <w:r>
+        <w:rPr>
+          <w:rFonts w:ascii="Arial" w:hAnsi="Arial" w:cs="Arial"/>
+          <w:szCs w:val="24"/>
+          <w:lang w:val="en-US"/>
+        </w:rPr>
+        <w:t>Il-</w:t>
       </w:r>
       <w:proofErr w:type="spellStart"/>
       <w:r>
         <w:rPr>
           <w:rFonts w:ascii="Arial" w:hAnsi="Arial" w:cs="Arial"/>
+          <w:szCs w:val="24"/>
+          <w:lang w:val="en-US"/>
+        </w:rPr>
+        <w:t>Hwam</w:t>
+      </w:r>
+      <w:proofErr w:type="spellEnd"/>
+      <w:r>
+        <w:rPr>
+          <w:rFonts w:ascii="Arial" w:hAnsi="Arial" w:cs="Arial"/>
+          <w:szCs w:val="24"/>
+          <w:lang w:val="en-US"/>
+        </w:rPr>
+        <w:t xml:space="preserve">, </w:t>
+      </w:r>
+      <w:proofErr w:type="spellStart"/>
+      <w:r>
+        <w:rPr>
+          <w:rFonts w:ascii="Arial" w:hAnsi="Arial" w:cs="Arial"/>
+          <w:szCs w:val="24"/>
+          <w:lang w:val="en-US"/>
+        </w:rPr>
+        <w:t>Fok</w:t>
+      </w:r>
+      <w:proofErr w:type="spellEnd"/>
+      <w:r>
+        <w:rPr>
+          <w:rFonts w:ascii="Arial" w:hAnsi="Arial" w:cs="Arial"/>
+          <w:szCs w:val="24"/>
+          <w:lang w:val="en-US"/>
+        </w:rPr>
+        <w:t xml:space="preserve">, </w:t>
+      </w:r>
+      <w:proofErr w:type="spellStart"/>
+      <w:r>
+        <w:rPr>
+          <w:rFonts w:ascii="Arial" w:hAnsi="Arial" w:cs="Arial"/>
+          <w:szCs w:val="24"/>
+          <w:lang w:val="en-US"/>
+        </w:rPr>
+        <w:t>Fregene</w:t>
+      </w:r>
+      <w:proofErr w:type="spellEnd"/>
+      <w:r>
+        <w:rPr>
+          <w:rFonts w:ascii="Arial" w:hAnsi="Arial" w:cs="Arial"/>
+          <w:szCs w:val="24"/>
+          <w:lang w:val="en-US"/>
+        </w:rPr>
+        <w:t xml:space="preserve">, Lee, </w:t>
+      </w:r>
+      <w:r>
+        <w:rPr>
+          <w:rFonts w:ascii="Arial" w:hAnsi="Arial" w:cs="Arial"/>
+          <w:szCs w:val="24"/>
+          <w:lang w:val="en-US"/>
+        </w:rPr>
+        <w:t xml:space="preserve">Oh y Want. (2004). </w:t>
+      </w:r>
+      <w:r>
+        <w:rPr>
+          <w:rFonts w:ascii="Arial" w:hAnsi="Arial" w:cs="Arial"/>
           <w:i/>
           <w:szCs w:val="24"/>
-        </w:rPr>
-        <w:t>Brushless</w:t>
+          <w:lang w:val="en-US"/>
+        </w:rPr>
+        <w:t xml:space="preserve">Neural Network-Based System </w:t>
+      </w:r>
+      <w:proofErr w:type="spellStart"/>
+      <w:r>
+        <w:rPr>
+          <w:rFonts w:ascii="Arial" w:hAnsi="Arial" w:cs="Arial"/>
+          <w:i/>
+          <w:szCs w:val="24"/>
+          <w:lang w:val="en-US"/>
+        </w:rPr>
+        <w:t>Identificacion</w:t>
       </w:r>
       <w:proofErr w:type="spellEnd"/>
       <w:r>
@@ -9065,14 +9408,133 @@
           <w:rFonts w:ascii="Arial" w:hAnsi="Arial" w:cs="Arial"/>
           <w:i/>
           <w:szCs w:val="24"/>
-        </w:rPr>
-        <w:t>)</w:t>
-      </w:r>
-      <w:r>
+          <w:lang w:val="en-US"/>
+        </w:rPr>
+        <w:t xml:space="preserve"> and Controller Synthesis for and Industrial Sewing Machine</w:t>
+      </w:r>
+      <w:r>
+        <w:rPr>
+          <w:rFonts w:ascii="Arial" w:hAnsi="Arial" w:cs="Arial"/>
+          <w:szCs w:val="24"/>
+          <w:lang w:val="en-US"/>
+        </w:rPr>
+        <w:t xml:space="preserve">. </w:t>
+      </w:r>
+      <w:proofErr w:type="spellStart"/>
+      <w:r>
+        <w:rPr>
+          <w:rFonts w:ascii="Arial" w:hAnsi="Arial" w:cs="Arial"/>
+          <w:szCs w:val="24"/>
+          <w:lang w:val="en-US"/>
+        </w:rPr>
+        <w:t>Trabajo</w:t>
+      </w:r>
+      <w:proofErr w:type="spellEnd"/>
+      <w:r>
+        <w:rPr>
+          <w:rFonts w:ascii="Arial" w:hAnsi="Arial" w:cs="Arial"/>
+          <w:szCs w:val="24"/>
+          <w:lang w:val="en-US"/>
+        </w:rPr>
+        <w:t xml:space="preserve"> </w:t>
+      </w:r>
+      <w:proofErr w:type="spellStart"/>
+      <w:r>
+        <w:rPr>
+          <w:rFonts w:ascii="Arial" w:hAnsi="Arial" w:cs="Arial"/>
+          <w:szCs w:val="24"/>
+          <w:lang w:val="en-US"/>
+        </w:rPr>
+        <w:t>presentado</w:t>
+      </w:r>
+      <w:proofErr w:type="spellEnd"/>
+      <w:r>
+        <w:rPr>
+          <w:rFonts w:ascii="Arial" w:hAnsi="Arial" w:cs="Arial"/>
+          <w:szCs w:val="24"/>
+          <w:lang w:val="en-US"/>
+        </w:rPr>
+        <w:t xml:space="preserve"> en el International Journal of Control, Automation and Systems 2004.</w:t>
+      </w:r>
+    </w:p>
+    <w:p>
+      <w:pPr>
+        <w:pStyle w:val="Sinespaciado"/>
+        <w:numPr>
+          <w:ilvl w:val="0"/>
+          <w:numId w:val="41"/>
+        </w:numPr>
+        <w:spacing w:line="360" w:lineRule="auto"/>
+        <w:ind w:left="360"/>
+        <w:jc w:val="both"/>
         <w:rPr>
           <w:rFonts w:ascii="Arial" w:hAnsi="Arial" w:cs="Arial"/>
           <w:i/>
           <w:szCs w:val="24"/>
+          <w:lang w:val="en-US"/>
+        </w:rPr>
+      </w:pPr>
+      <w:proofErr w:type="spellStart"/>
+      <w:r>
+        <w:rPr>
+          <w:rFonts w:ascii="Arial" w:hAnsi="Arial" w:cs="Arial"/>
+          <w:szCs w:val="24"/>
+        </w:rPr>
+        <w:t>Talebi</w:t>
+      </w:r>
+      <w:proofErr w:type="spellEnd"/>
+      <w:r>
+        <w:rPr>
+          <w:rFonts w:ascii="Arial" w:hAnsi="Arial" w:cs="Arial"/>
+          <w:szCs w:val="24"/>
+        </w:rPr>
+        <w:t xml:space="preserve">, </w:t>
+      </w:r>
+      <w:proofErr w:type="spellStart"/>
+      <w:r>
+        <w:rPr>
+          <w:rFonts w:ascii="Arial" w:hAnsi="Arial" w:cs="Arial"/>
+          <w:szCs w:val="24"/>
+        </w:rPr>
+        <w:t>Abdollahi</w:t>
+      </w:r>
+      <w:proofErr w:type="spellEnd"/>
+      <w:r>
+        <w:rPr>
+          <w:rFonts w:ascii="Arial" w:hAnsi="Arial" w:cs="Arial"/>
+          <w:szCs w:val="24"/>
+        </w:rPr>
+        <w:t xml:space="preserve">, </w:t>
+      </w:r>
+      <w:proofErr w:type="spellStart"/>
+      <w:r>
+        <w:rPr>
+          <w:rFonts w:ascii="Arial" w:hAnsi="Arial" w:cs="Arial"/>
+          <w:szCs w:val="24"/>
+        </w:rPr>
+        <w:t>Patel</w:t>
+      </w:r>
+      <w:proofErr w:type="spellEnd"/>
+      <w:r>
+        <w:rPr>
+          <w:rFonts w:ascii="Arial" w:hAnsi="Arial" w:cs="Arial"/>
+          <w:szCs w:val="24"/>
+        </w:rPr>
+        <w:t xml:space="preserve"> y </w:t>
+      </w:r>
+      <w:proofErr w:type="spellStart"/>
+      <w:r>
+        <w:rPr>
+          <w:rFonts w:ascii="Arial" w:hAnsi="Arial" w:cs="Arial"/>
+          <w:szCs w:val="24"/>
+        </w:rPr>
+        <w:t>Khorasani</w:t>
+      </w:r>
+      <w:proofErr w:type="spellEnd"/>
+      <w:r>
+        <w:rPr>
+          <w:rFonts w:ascii="Arial" w:hAnsi="Arial" w:cs="Arial"/>
+          <w:szCs w:val="24"/>
         </w:rPr>
         <w:t xml:space="preserve">. </w:t>
       </w:r>
@@ -9080,15 +9542,53 @@
         <w:rPr>
           <w:rFonts w:ascii="Arial" w:hAnsi="Arial" w:cs="Arial"/>
           <w:szCs w:val="24"/>
-        </w:rPr>
-        <w:t xml:space="preserve">Obtenido de  </w:t>
-      </w:r>
-      <w:r>
-        <w:rPr>
-          <w:rFonts w:ascii="Arial" w:hAnsi="Arial" w:cs="Arial"/>
-          <w:szCs w:val="24"/>
-        </w:rPr>
-        <w:t>http://www.instructables.com/id/PCB-Quadrotor-Brushless/?lang=es</w:t>
+          <w:lang w:val="en-US"/>
+        </w:rPr>
+        <w:t xml:space="preserve">(2010). Neural Network-Based State Estimation of </w:t>
+      </w:r>
+      <w:r>
+        <w:rPr>
+          <w:rFonts w:ascii="Arial" w:hAnsi="Arial" w:cs="Arial"/>
+          <w:szCs w:val="24"/>
+          <w:lang w:val="en-US"/>
+        </w:rPr>
+        <w:t xml:space="preserve">Nonlinear Systems. Springer. </w:t>
+      </w:r>
+      <w:proofErr w:type="spellStart"/>
+      <w:r>
+        <w:rPr>
+          <w:rFonts w:ascii="Arial" w:hAnsi="Arial" w:cs="Arial"/>
+          <w:szCs w:val="24"/>
+          <w:lang w:val="en-US"/>
+        </w:rPr>
+        <w:t>Teherán</w:t>
+      </w:r>
+      <w:proofErr w:type="spellEnd"/>
+      <w:r>
+        <w:rPr>
+          <w:rFonts w:ascii="Arial" w:hAnsi="Arial" w:cs="Arial"/>
+          <w:szCs w:val="24"/>
+          <w:lang w:val="en-US"/>
+        </w:rPr>
+        <w:t xml:space="preserve">, </w:t>
+      </w:r>
+      <w:proofErr w:type="spellStart"/>
+      <w:r>
+        <w:rPr>
+          <w:rFonts w:ascii="Arial" w:hAnsi="Arial" w:cs="Arial"/>
+          <w:szCs w:val="24"/>
+          <w:lang w:val="en-US"/>
+        </w:rPr>
+        <w:t>Irán</w:t>
+      </w:r>
+      <w:proofErr w:type="spellEnd"/>
+      <w:r>
+        <w:rPr>
+          <w:rFonts w:ascii="Arial" w:hAnsi="Arial" w:cs="Arial"/>
+          <w:szCs w:val="24"/>
+          <w:lang w:val="en-US"/>
+        </w:rPr>
+        <w:t>.</w:t>
       </w:r>
     </w:p>
     <w:p>
@@ -9100,6 +9600,7 @@
           <w:rFonts w:ascii="Arial" w:hAnsi="Arial" w:cs="Arial"/>
           <w:i/>
           <w:szCs w:val="24"/>
+          <w:lang w:val="en-US"/>
         </w:rPr>
       </w:pPr>
     </w:p>
@@ -9111,12 +9612,13 @@
         <w:rPr>
           <w:rFonts w:ascii="Arial" w:hAnsi="Arial" w:cs="Arial"/>
           <w:szCs w:val="24"/>
+          <w:lang w:val="en-US"/>
         </w:rPr>
       </w:pPr>
     </w:p>
     <w:sectPr>
-      <w:headerReference w:type="default" r:id="rId17"/>
-      <w:footerReference w:type="default" r:id="rId18"/>
+      <w:headerReference w:type="default" r:id="rId18"/>
+      <w:footerReference w:type="default" r:id="rId19"/>
       <w:pgSz w:w="12240" w:h="15840"/>
       <w:pgMar w:top="1134" w:right="1134" w:bottom="1134" w:left="1134" w:header="0" w:footer="0" w:gutter="0"/>
       <w:cols w:space="720"/>
@@ -16606,7 +17108,7 @@
 </file>
 
 <file path=customXml/itemProps1.xml><?xml version="1.0" encoding="utf-8"?>
-<ds:datastoreItem xmlns:ds="http://schemas.openxmlformats.org/officeDocument/2006/customXml" ds:itemID="{755FE53B-47C5-4650-9CF3-055A7AB38B9E}">
+<ds:datastoreItem xmlns:ds="http://schemas.openxmlformats.org/officeDocument/2006/customXml" ds:itemID="{C5218F7F-55AA-42E3-8141-8089ADE77D49}">
   <ds:schemaRefs>
     <ds:schemaRef ds:uri="http://schemas.openxmlformats.org/officeDocument/2006/bibliography"/>
   </ds:schemaRefs>

</xml_diff>

<commit_message>
Documento - Capítulo 1
Modificado planteamiento del problema
</commit_message>
<xml_diff>
--- a/Documento/Capitulo 1 - Planteamiento del problema.docx
+++ b/Documento/Capitulo 1 - Planteamiento del problema.docx
@@ -1,6 +1,6 @@
 
 <file path=word/document.xml><?xml version="1.0" encoding="utf-8"?>
-<w:document xmlns:wpc="http://schemas.microsoft.com/office/word/2010/wordprocessingCanvas" xmlns:mc="http://schemas.openxmlformats.org/markup-compatibility/2006" xmlns:o="urn:schemas-microsoft-com:office:office" xmlns:r="http://schemas.openxmlformats.org/officeDocument/2006/relationships" xmlns:m="http://schemas.openxmlformats.org/officeDocument/2006/math" xmlns:v="urn:schemas-microsoft-com:vml" xmlns:wp14="http://schemas.microsoft.com/office/word/2010/wordprocessingDrawing" xmlns:wp="http://schemas.openxmlformats.org/drawingml/2006/wordprocessingDrawing" xmlns:w10="urn:schemas-microsoft-com:office:word" xmlns:w="http://schemas.openxmlformats.org/wordprocessingml/2006/main" xmlns:w14="http://schemas.microsoft.com/office/word/2010/wordml" xmlns:wpg="http://schemas.microsoft.com/office/word/2010/wordprocessingGroup" xmlns:wpi="http://schemas.microsoft.com/office/word/2010/wordprocessingInk" xmlns:wne="http://schemas.microsoft.com/office/word/2006/wordml" xmlns:wps="http://schemas.microsoft.com/office/word/2010/wordprocessingShape" mc:Ignorable="w14 wp14">
+<w:document xmlns:ve="http://schemas.openxmlformats.org/markup-compatibility/2006" xmlns:o="urn:schemas-microsoft-com:office:office" xmlns:r="http://schemas.openxmlformats.org/officeDocument/2006/relationships" xmlns:m="http://schemas.openxmlformats.org/officeDocument/2006/math" xmlns:v="urn:schemas-microsoft-com:vml" xmlns:wp="http://schemas.openxmlformats.org/drawingml/2006/wordprocessingDrawing" xmlns:w10="urn:schemas-microsoft-com:office:word" xmlns:w="http://schemas.openxmlformats.org/wordprocessingml/2006/main" xmlns:wne="http://schemas.microsoft.com/office/word/2006/wordml">
   <w:body>
     <w:p>
       <w:pPr>
@@ -491,20 +491,7 @@
           <w:rFonts w:ascii="Arial" w:hAnsi="Arial"/>
         </w:rPr>
         <w:tab/>
-      </w:r>
-      <w:proofErr w:type="spellStart"/>
-      <w:r>
-        <w:rPr>
-          <w:rFonts w:ascii="Arial" w:hAnsi="Arial"/>
-        </w:rPr>
-        <w:t>Yoshua</w:t>
-      </w:r>
-      <w:proofErr w:type="spellEnd"/>
-      <w:r>
-        <w:rPr>
-          <w:rFonts w:ascii="Arial" w:hAnsi="Arial"/>
-        </w:rPr>
-        <w:t xml:space="preserve"> Nava</w:t>
+        <w:t>Yoshua Nava</w:t>
       </w:r>
     </w:p>
     <w:p>
@@ -683,7 +670,23 @@
           <w:rFonts w:ascii="Arial" w:hAnsi="Arial" w:cs="Arial"/>
           <w:szCs w:val="24"/>
         </w:rPr>
-        <w:t xml:space="preserve">, es el cuadricóptero: un </w:t>
+        <w:t xml:space="preserve">, es el </w:t>
+      </w:r>
+      <w:proofErr w:type="spellStart"/>
+      <w:r>
+        <w:rPr>
+          <w:rFonts w:ascii="Arial" w:hAnsi="Arial" w:cs="Arial"/>
+          <w:szCs w:val="24"/>
+        </w:rPr>
+        <w:t>cuadricóptero</w:t>
+      </w:r>
+      <w:proofErr w:type="spellEnd"/>
+      <w:r>
+        <w:rPr>
+          <w:rFonts w:ascii="Arial" w:hAnsi="Arial" w:cs="Arial"/>
+          <w:szCs w:val="24"/>
+        </w:rPr>
+        <w:t xml:space="preserve">: un </w:t>
       </w:r>
       <w:proofErr w:type="spellStart"/>
       <w:r>
@@ -829,12 +832,21 @@
         </w:rPr>
         <w:t xml:space="preserve">el caso de </w:t>
       </w:r>
-      <w:r>
-        <w:rPr>
-          <w:rFonts w:ascii="Arial" w:hAnsi="Arial" w:cs="Arial"/>
-          <w:szCs w:val="24"/>
-        </w:rPr>
-        <w:t xml:space="preserve">Arduino o </w:t>
+      <w:proofErr w:type="spellStart"/>
+      <w:r>
+        <w:rPr>
+          <w:rFonts w:ascii="Arial" w:hAnsi="Arial" w:cs="Arial"/>
+          <w:szCs w:val="24"/>
+        </w:rPr>
+        <w:t>Arduino</w:t>
+      </w:r>
+      <w:proofErr w:type="spellEnd"/>
+      <w:r>
+        <w:rPr>
+          <w:rFonts w:ascii="Arial" w:hAnsi="Arial" w:cs="Arial"/>
+          <w:szCs w:val="24"/>
+        </w:rPr>
+        <w:t xml:space="preserve"> o </w:t>
       </w:r>
       <w:proofErr w:type="spellStart"/>
       <w:r>
@@ -1113,35 +1125,123 @@
           <w:szCs w:val="24"/>
         </w:rPr>
         <w:tab/>
-        <w:t xml:space="preserve">Se propone desarrollar un algoritmo basado en redes neuronales artificiales capaz de </w:t>
-      </w:r>
-      <w:r>
-        <w:rPr>
-          <w:rFonts w:ascii="Arial" w:hAnsi="Arial" w:cs="Arial"/>
-          <w:szCs w:val="24"/>
-        </w:rPr>
-        <w:t xml:space="preserve"> modelar las características de funcionamiento de cada uno de los motores de un cuadricóptero </w:t>
-      </w:r>
-      <w:r>
-        <w:rPr>
-          <w:rFonts w:ascii="Arial" w:hAnsi="Arial" w:cs="Arial"/>
-          <w:szCs w:val="24"/>
-        </w:rPr>
-        <w:t xml:space="preserve">que funcione sobre la plataforma Arduino, </w:t>
-      </w:r>
-      <w:r>
-        <w:rPr>
-          <w:rFonts w:ascii="Arial" w:hAnsi="Arial" w:cs="Arial"/>
-          <w:szCs w:val="24"/>
-        </w:rPr>
-        <w:t>en base a un conjunto de mediciones, con el fin de predecir su comportamiento</w:t>
-      </w:r>
-      <w:r>
-        <w:rPr>
-          <w:rFonts w:ascii="Arial" w:hAnsi="Arial" w:cs="Arial"/>
-          <w:szCs w:val="24"/>
-        </w:rPr>
-        <w:t>, y apoyar a las tareas de estabilización angular y control de altura mediante la homogeneización del comportamiento de los actuadores de la plataforma. Con esto se busca evitar el desarrollo de un lazo de control de velocidad en tiempo real específico para cada motor, con el fin de simplificar el proceso de desarrollo de los algoritmos de control de los cuadricópteros.</w:t>
+        <w:t xml:space="preserve">Se propone desarrollar un algoritmo basado en redes neuronales artificiales capaz </w:t>
+      </w:r>
+      <w:r>
+        <w:rPr>
+          <w:rFonts w:ascii="Arial" w:hAnsi="Arial" w:cs="Arial"/>
+          <w:szCs w:val="24"/>
+        </w:rPr>
+        <w:t xml:space="preserve">de simplificar la tarea de estabilización de un </w:t>
+      </w:r>
+      <w:proofErr w:type="spellStart"/>
+      <w:r>
+        <w:rPr>
+          <w:rFonts w:ascii="Arial" w:hAnsi="Arial" w:cs="Arial"/>
+          <w:szCs w:val="24"/>
+        </w:rPr>
+        <w:t>cuadricóptero</w:t>
+      </w:r>
+      <w:proofErr w:type="spellEnd"/>
+      <w:r>
+        <w:rPr>
+          <w:rFonts w:ascii="Arial" w:hAnsi="Arial" w:cs="Arial"/>
+          <w:szCs w:val="24"/>
+        </w:rPr>
+        <w:t>, evitando el desarrollo de un lazo de control de velocidad para cada motor</w:t>
+      </w:r>
+      <w:r>
+        <w:rPr>
+          <w:rFonts w:ascii="Arial" w:hAnsi="Arial" w:cs="Arial"/>
+          <w:szCs w:val="24"/>
+        </w:rPr>
+        <w:t>. Esto se realizará mediante la aproximación de</w:t>
+      </w:r>
+      <w:r>
+        <w:rPr>
+          <w:rFonts w:ascii="Arial" w:hAnsi="Arial" w:cs="Arial"/>
+          <w:szCs w:val="24"/>
+        </w:rPr>
+        <w:t xml:space="preserve"> las características de funcionamiento de cada uno</w:t>
+      </w:r>
+      <w:r>
+        <w:rPr>
+          <w:rFonts w:ascii="Arial" w:hAnsi="Arial" w:cs="Arial"/>
+          <w:szCs w:val="24"/>
+        </w:rPr>
+        <w:t xml:space="preserve"> de sus motores</w:t>
+      </w:r>
+      <w:r>
+        <w:rPr>
+          <w:rFonts w:ascii="Arial" w:hAnsi="Arial" w:cs="Arial"/>
+          <w:szCs w:val="24"/>
+        </w:rPr>
+        <w:t>, para</w:t>
+      </w:r>
+      <w:r>
+        <w:rPr>
+          <w:rFonts w:ascii="Arial" w:hAnsi="Arial" w:cs="Arial"/>
+          <w:szCs w:val="24"/>
+        </w:rPr>
+        <w:t xml:space="preserve"> predecir su comportamiento</w:t>
+      </w:r>
+      <w:r>
+        <w:rPr>
+          <w:rFonts w:ascii="Arial" w:hAnsi="Arial" w:cs="Arial"/>
+          <w:szCs w:val="24"/>
+        </w:rPr>
+        <w:t>, y mejorar la respuesta de los actuadores de la plataforma</w:t>
+      </w:r>
+      <w:r>
+        <w:rPr>
+          <w:rFonts w:ascii="Arial" w:hAnsi="Arial" w:cs="Arial"/>
+          <w:szCs w:val="24"/>
+        </w:rPr>
+        <w:t xml:space="preserve"> a las salidas de los lazos de control de posición angular y</w:t>
+      </w:r>
+      <w:r>
+        <w:rPr>
+          <w:rFonts w:ascii="Arial" w:hAnsi="Arial" w:cs="Arial"/>
+          <w:szCs w:val="24"/>
+        </w:rPr>
+        <w:t xml:space="preserve"> altura</w:t>
+      </w:r>
+      <w:r>
+        <w:rPr>
+          <w:rFonts w:ascii="Arial" w:hAnsi="Arial" w:cs="Arial"/>
+          <w:szCs w:val="24"/>
+        </w:rPr>
+        <w:t xml:space="preserve"> del </w:t>
+      </w:r>
+      <w:proofErr w:type="spellStart"/>
+      <w:r>
+        <w:rPr>
+          <w:rFonts w:ascii="Arial" w:hAnsi="Arial" w:cs="Arial"/>
+          <w:szCs w:val="24"/>
+        </w:rPr>
+        <w:t>cuadricóptero</w:t>
+      </w:r>
+      <w:proofErr w:type="spellEnd"/>
+      <w:r>
+        <w:rPr>
+          <w:rFonts w:ascii="Arial" w:hAnsi="Arial" w:cs="Arial"/>
+          <w:szCs w:val="24"/>
+        </w:rPr>
+        <w:t xml:space="preserve"> mediante la homogeneización del comportamiento de los</w:t>
+      </w:r>
+      <w:r>
+        <w:rPr>
+          <w:rFonts w:ascii="Arial" w:hAnsi="Arial" w:cs="Arial"/>
+          <w:szCs w:val="24"/>
+        </w:rPr>
+        <w:t xml:space="preserve"> mismos</w:t>
+      </w:r>
+      <w:r>
+        <w:rPr>
+          <w:rFonts w:ascii="Arial" w:hAnsi="Arial" w:cs="Arial"/>
+          <w:szCs w:val="24"/>
+        </w:rPr>
+        <w:t xml:space="preserve">. </w:t>
       </w:r>
     </w:p>
     <w:p>
@@ -2092,13 +2192,27 @@
         <w:rPr>
           <w:rFonts w:ascii="Arial" w:hAnsi="Arial" w:cs="Arial"/>
         </w:rPr>
-        <w:t xml:space="preserve">- La plataforma a utilizar para el manejo del cuadricóptero será un </w:t>
+        <w:t xml:space="preserve">- La plataforma a utilizar para el manejo del </w:t>
       </w:r>
       <w:proofErr w:type="spellStart"/>
       <w:r>
         <w:rPr>
           <w:rFonts w:ascii="Arial" w:hAnsi="Arial" w:cs="Arial"/>
         </w:rPr>
+        <w:t>cuadricóptero</w:t>
+      </w:r>
+      <w:proofErr w:type="spellEnd"/>
+      <w:r>
+        <w:rPr>
+          <w:rFonts w:ascii="Arial" w:hAnsi="Arial" w:cs="Arial"/>
+        </w:rPr>
+        <w:t xml:space="preserve"> será un </w:t>
+      </w:r>
+      <w:proofErr w:type="spellStart"/>
+      <w:r>
+        <w:rPr>
+          <w:rFonts w:ascii="Arial" w:hAnsi="Arial" w:cs="Arial"/>
+        </w:rPr>
         <w:t>microcontrolador</w:t>
       </w:r>
       <w:proofErr w:type="spellEnd"/>
@@ -2108,12 +2222,14 @@
         </w:rPr>
         <w:t xml:space="preserve"> </w:t>
       </w:r>
+      <w:proofErr w:type="spellStart"/>
       <w:r>
         <w:rPr>
           <w:rFonts w:ascii="Arial" w:hAnsi="Arial" w:cs="Arial"/>
         </w:rPr>
         <w:t>Arduino</w:t>
       </w:r>
+      <w:proofErr w:type="spellEnd"/>
       <w:r>
         <w:rPr>
           <w:rFonts w:ascii="Arial" w:hAnsi="Arial" w:cs="Arial"/>
@@ -3908,7 +4024,7 @@
           <w:lang w:eastAsia="es-VE" w:bidi="ar-SA"/>
         </w:rPr>
         <w:drawing>
-          <wp:inline distT="0" distB="0" distL="0" distR="0" wp14:anchorId="0BCD6DC2" wp14:editId="62F85356">
+          <wp:inline distT="0" distB="0" distL="0" distR="0">
             <wp:extent cx="3624739" cy="1638300"/>
             <wp:effectExtent l="0" t="0" r="0" b="0"/>
             <wp:docPr id="4" name="Imagen 4"/>
@@ -3925,10 +4041,10 @@
                     </pic:cNvPicPr>
                   </pic:nvPicPr>
                   <pic:blipFill>
-                    <a:blip r:embed="rId9" cstate="print">
+                    <a:blip r:embed="rId8" cstate="print">
                       <a:extLst>
                         <a:ext uri="{28A0092B-C50C-407E-A947-70E740481C1C}">
-                          <a14:useLocalDpi xmlns:a14="http://schemas.microsoft.com/office/drawing/2010/main" val="0"/>
+                          <a14:useLocalDpi xmlns:a14="http://schemas.microsoft.com/office/drawing/2010/main" xmlns:wps="http://schemas.microsoft.com/office/word/2010/wordprocessingShape" xmlns:wpi="http://schemas.microsoft.com/office/word/2010/wordprocessingInk" xmlns:wpg="http://schemas.microsoft.com/office/word/2010/wordprocessingGroup" xmlns:w14="http://schemas.microsoft.com/office/word/2010/wordml" xmlns:w="http://schemas.openxmlformats.org/wordprocessingml/2006/main" xmlns:w10="urn:schemas-microsoft-com:office:word" xmlns:wp14="http://schemas.microsoft.com/office/word/2010/wordprocessingDrawing" xmlns:v="urn:schemas-microsoft-com:vml" xmlns:o="urn:schemas-microsoft-com:office:office" xmlns:mc="http://schemas.openxmlformats.org/markup-compatibility/2006" xmlns:wpc="http://schemas.microsoft.com/office/word/2010/wordprocessingCanvas" xmlns="" val="0"/>
                         </a:ext>
                       </a:extLst>
                     </a:blip>
@@ -6597,7 +6713,7 @@
           <w:lang w:eastAsia="es-VE" w:bidi="ar-SA"/>
         </w:rPr>
         <w:drawing>
-          <wp:inline distT="0" distB="0" distL="0" distR="0" wp14:anchorId="1A8CB62A" wp14:editId="23352B92">
+          <wp:inline distT="0" distB="0" distL="0" distR="0">
             <wp:extent cx="1666875" cy="1666875"/>
             <wp:effectExtent l="19050" t="0" r="9525" b="0"/>
             <wp:docPr id="1" name="Imagen 1" descr="http://eternalsunshineoftheismind.files.wordpress.com/2013/03/spiral.jpg"/>
@@ -6614,7 +6730,7 @@
                     </pic:cNvPicPr>
                   </pic:nvPicPr>
                   <pic:blipFill>
-                    <a:blip r:embed="rId10" cstate="print"/>
+                    <a:blip r:embed="rId9" cstate="print"/>
                     <a:srcRect/>
                     <a:stretch>
                       <a:fillRect/>
@@ -6702,7 +6818,7 @@
           <w:szCs w:val="18"/>
         </w:rPr>
       </w:pPr>
-      <w:hyperlink r:id="rId11" w:history="1">
+      <w:hyperlink r:id="rId10" w:history="1">
         <w:r>
           <w:rPr>
             <w:rStyle w:val="Hipervnculo"/>
@@ -6772,76 +6888,31 @@
           <w:shd w:val="clear" w:color="auto" w:fill="auto"/>
           <w:lang w:eastAsia="es-VE" w:bidi="ar-SA"/>
         </w:rPr>
-        <mc:AlternateContent>
-          <mc:Choice Requires="wpi">
-            <w:drawing>
-              <wp:anchor distT="4294967295" distB="4294967295" distL="114299" distR="114299" simplePos="0" relativeHeight="251659264" behindDoc="0" locked="0" layoutInCell="1" allowOverlap="1">
-                <wp:simplePos x="0" y="0"/>
-                <wp:positionH relativeFrom="column">
-                  <wp:posOffset>16978629</wp:posOffset>
-                </wp:positionH>
-                <wp:positionV relativeFrom="paragraph">
-                  <wp:posOffset>21844634</wp:posOffset>
-                </wp:positionV>
-                <wp:extent cx="0" cy="0"/>
-                <wp:effectExtent l="0" t="0" r="0" b="0"/>
-                <wp:wrapNone/>
-                <wp:docPr id="3" name="Ink 3"/>
-                <wp:cNvGraphicFramePr>
-                  <a:graphicFrameLocks xmlns:a="http://schemas.openxmlformats.org/drawingml/2006/main" noChangeAspect="1"/>
-                </wp:cNvGraphicFramePr>
-                <a:graphic xmlns:a="http://schemas.openxmlformats.org/drawingml/2006/main">
-                  <a:graphicData uri="http://schemas.microsoft.com/office/word/2010/wordprocessingInk">
-                    <w14:contentPart bwMode="auto" r:id="rId12">
-                      <w14:nvContentPartPr>
-                        <w14:cNvContentPartPr>
-                          <a14:cpLocks xmlns:a14="http://schemas.microsoft.com/office/drawing/2010/main" noRot="1" noChangeAspect="1" noEditPoints="1" noChangeArrowheads="1" noChangeShapeType="1"/>
-                        </w14:cNvContentPartPr>
-                      </w14:nvContentPartPr>
-                      <w14:xfrm>
-                        <a:off x="0" y="0"/>
-                        <a:ext cx="0" cy="0"/>
-                      </w14:xfrm>
-                    </w14:contentPart>
-                  </a:graphicData>
-                </a:graphic>
-                <wp14:sizeRelH relativeFrom="page">
-                  <wp14:pctWidth>0</wp14:pctWidth>
-                </wp14:sizeRelH>
-                <wp14:sizeRelV relativeFrom="page">
-                  <wp14:pctHeight>0</wp14:pctHeight>
-                </wp14:sizeRelV>
-              </wp:anchor>
-            </w:drawing>
-          </mc:Choice>
-          <mc:Fallback>
-            <w:pict>
-              <v:shapetype id="_x0000_t75" coordsize="21600,21600" o:spt="75" o:preferrelative="t" path="m@4@5l@4@11@9@11@9@5xe" filled="f" stroked="f">
-                <v:stroke joinstyle="miter"/>
-                <v:formulas>
-                  <v:f eqn="if lineDrawn pixelLineWidth 0"/>
-                  <v:f eqn="sum @0 1 0"/>
-                  <v:f eqn="sum 0 0 @1"/>
-                  <v:f eqn="prod @2 1 2"/>
-                  <v:f eqn="prod @3 21600 pixelWidth"/>
-                  <v:f eqn="prod @3 21600 pixelHeight"/>
-                  <v:f eqn="sum @0 0 1"/>
-                  <v:f eqn="prod @6 1 2"/>
-                  <v:f eqn="prod @7 21600 pixelWidth"/>
-                  <v:f eqn="sum @8 21600 0"/>
-                  <v:f eqn="prod @7 21600 pixelHeight"/>
-                  <v:f eqn="sum @10 21600 0"/>
-                </v:formulas>
-                <v:path o:extrusionok="f" gradientshapeok="t" o:connecttype="rect"/>
-                <o:lock v:ext="edit" aspectratio="t"/>
-              </v:shapetype>
-              <v:shape id="Ink 3" o:spid="_x0000_s1026" type="#_x0000_t75" style="position:absolute;margin-left:1336.9pt;margin-top:1720.05pt;width:0;height:0;z-index:251659264;visibility:visible;mso-wrap-style:square;mso-width-percent:0;mso-height-percent:0;mso-wrap-distance-left:3.17497mm;mso-wrap-distance-top:-3e-5mm;mso-wrap-distance-right:3.17497mm;mso-wrap-distance-bottom:-3e-5mm;mso-position-horizontal:absolute;mso-position-horizontal-relative:text;mso-position-vertical:absolute;mso-position-vertical-relative:text;mso-width-percent:0;mso-height-percent:0;mso-width-relative:page;mso-height-relative:page" o:gfxdata="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">
-                <v:imagedata r:id="rId13" o:title=""/>
-                <o:lock v:ext="edit" rotation="t" verticies="t" shapetype="t"/>
-              </v:shape>
-            </w:pict>
-          </mc:Fallback>
-        </mc:AlternateContent>
+        <w:pict>
+          <v:shapetype id="_x0000_t75" coordsize="21600,21600" o:spt="75" o:preferrelative="t" path="m@4@5l@4@11@9@11@9@5xe" filled="f" stroked="f">
+            <v:stroke joinstyle="miter"/>
+            <v:formulas>
+              <v:f eqn="if lineDrawn pixelLineWidth 0"/>
+              <v:f eqn="sum @0 1 0"/>
+              <v:f eqn="sum 0 0 @1"/>
+              <v:f eqn="prod @2 1 2"/>
+              <v:f eqn="prod @3 21600 pixelWidth"/>
+              <v:f eqn="prod @3 21600 pixelHeight"/>
+              <v:f eqn="sum @0 0 1"/>
+              <v:f eqn="prod @6 1 2"/>
+              <v:f eqn="prod @7 21600 pixelWidth"/>
+              <v:f eqn="sum @8 21600 0"/>
+              <v:f eqn="prod @7 21600 pixelHeight"/>
+              <v:f eqn="sum @10 21600 0"/>
+            </v:formulas>
+            <v:path o:extrusionok="f" gradientshapeok="t" o:connecttype="rect"/>
+            <o:lock v:ext="edit" aspectratio="t"/>
+          </v:shapetype>
+          <v:shape id="Ink 3" o:spid="_x0000_s1026" type="#_x0000_t75" style="position:absolute;left:0;text-align:left;margin-left:1336.9pt;margin-top:1720.05pt;width:0;height:0;z-index:251659264;visibility:visible;mso-wrap-distance-left:3.17497mm;mso-wrap-distance-top:-3e-5mm;mso-wrap-distance-right:3.17497mm;mso-wrap-distance-bottom:-3e-5mm" o:gfxdata="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">
+            <v:imagedata r:id="rId11" o:title=""/>
+            <o:lock v:ext="edit" rotation="t" verticies="t" shapetype="t"/>
+          </v:shape>
+        </w:pict>
       </w:r>
       <w:r>
         <w:rPr>
@@ -7691,7 +7762,7 @@
         </w:rPr>
         <w:t xml:space="preserve">, D., Descripción de la plataforma Arduino. Obtenido de </w:t>
       </w:r>
-      <w:hyperlink r:id="rId14" w:history="1">
+      <w:hyperlink r:id="rId12" w:history="1">
         <w:r>
           <w:rPr>
             <w:rStyle w:val="Hipervnculo"/>
@@ -8436,7 +8507,7 @@
         </w:rPr>
         <w:t xml:space="preserve">Obtenido de </w:t>
       </w:r>
-      <w:hyperlink r:id="rId15" w:history="1">
+      <w:hyperlink r:id="rId13" w:history="1">
         <w:r>
           <w:rPr>
             <w:rStyle w:val="Hipervnculo"/>
@@ -9185,7 +9256,7 @@
         </w:rPr>
         <w:t xml:space="preserve">Obtenido de  </w:t>
       </w:r>
-      <w:hyperlink r:id="rId16" w:history="1">
+      <w:hyperlink r:id="rId14" w:history="1">
         <w:r>
           <w:rPr>
             <w:rStyle w:val="Hipervnculo"/>
@@ -9285,7 +9356,7 @@
         </w:rPr>
         <w:t xml:space="preserve">Obtenido de  </w:t>
       </w:r>
-      <w:hyperlink r:id="rId17" w:history="1">
+      <w:hyperlink r:id="rId15" w:history="1">
         <w:r>
           <w:rPr>
             <w:rStyle w:val="Hipervnculo"/>
@@ -9617,8 +9688,8 @@
       </w:pPr>
     </w:p>
     <w:sectPr>
-      <w:headerReference w:type="default" r:id="rId18"/>
-      <w:footerReference w:type="default" r:id="rId19"/>
+      <w:headerReference w:type="default" r:id="rId16"/>
+      <w:footerReference w:type="default" r:id="rId17"/>
       <w:pgSz w:w="12240" w:h="15840"/>
       <w:pgMar w:top="1134" w:right="1134" w:bottom="1134" w:left="1134" w:header="0" w:footer="0" w:gutter="0"/>
       <w:cols w:space="720"/>
@@ -9630,7 +9701,7 @@
 </file>
 
 <file path=word/endnotes.xml><?xml version="1.0" encoding="utf-8"?>
-<w:endnotes xmlns:wpc="http://schemas.microsoft.com/office/word/2010/wordprocessingCanvas" xmlns:mc="http://schemas.openxmlformats.org/markup-compatibility/2006" xmlns:o="urn:schemas-microsoft-com:office:office" xmlns:r="http://schemas.openxmlformats.org/officeDocument/2006/relationships" xmlns:m="http://schemas.openxmlformats.org/officeDocument/2006/math" xmlns:v="urn:schemas-microsoft-com:vml" xmlns:wp14="http://schemas.microsoft.com/office/word/2010/wordprocessingDrawing" xmlns:wp="http://schemas.openxmlformats.org/drawingml/2006/wordprocessingDrawing" xmlns:w10="urn:schemas-microsoft-com:office:word" xmlns:w="http://schemas.openxmlformats.org/wordprocessingml/2006/main" xmlns:w14="http://schemas.microsoft.com/office/word/2010/wordml" xmlns:wpg="http://schemas.microsoft.com/office/word/2010/wordprocessingGroup" xmlns:wpi="http://schemas.microsoft.com/office/word/2010/wordprocessingInk" xmlns:wne="http://schemas.microsoft.com/office/word/2006/wordml" xmlns:wps="http://schemas.microsoft.com/office/word/2010/wordprocessingShape" mc:Ignorable="w14 wp14">
+<w:endnotes xmlns:ve="http://schemas.openxmlformats.org/markup-compatibility/2006" xmlns:o="urn:schemas-microsoft-com:office:office" xmlns:r="http://schemas.openxmlformats.org/officeDocument/2006/relationships" xmlns:m="http://schemas.openxmlformats.org/officeDocument/2006/math" xmlns:v="urn:schemas-microsoft-com:vml" xmlns:wp="http://schemas.openxmlformats.org/drawingml/2006/wordprocessingDrawing" xmlns:w10="urn:schemas-microsoft-com:office:word" xmlns:w="http://schemas.openxmlformats.org/wordprocessingml/2006/main" xmlns:wne="http://schemas.microsoft.com/office/word/2006/wordml">
   <w:endnote w:type="separator" w:id="-1">
     <w:p>
       <w:pPr>
@@ -9655,7 +9726,7 @@
 </file>
 
 <file path=word/footer1.xml><?xml version="1.0" encoding="utf-8"?>
-<w:ftr xmlns:wpc="http://schemas.microsoft.com/office/word/2010/wordprocessingCanvas" xmlns:mc="http://schemas.openxmlformats.org/markup-compatibility/2006" xmlns:o="urn:schemas-microsoft-com:office:office" xmlns:r="http://schemas.openxmlformats.org/officeDocument/2006/relationships" xmlns:m="http://schemas.openxmlformats.org/officeDocument/2006/math" xmlns:v="urn:schemas-microsoft-com:vml" xmlns:wp14="http://schemas.microsoft.com/office/word/2010/wordprocessingDrawing" xmlns:wp="http://schemas.openxmlformats.org/drawingml/2006/wordprocessingDrawing" xmlns:w10="urn:schemas-microsoft-com:office:word" xmlns:w="http://schemas.openxmlformats.org/wordprocessingml/2006/main" xmlns:w14="http://schemas.microsoft.com/office/word/2010/wordml" xmlns:wpg="http://schemas.microsoft.com/office/word/2010/wordprocessingGroup" xmlns:wpi="http://schemas.microsoft.com/office/word/2010/wordprocessingInk" xmlns:wne="http://schemas.microsoft.com/office/word/2006/wordml" xmlns:wps="http://schemas.microsoft.com/office/word/2010/wordprocessingShape" mc:Ignorable="w14 wp14">
+<w:ftr xmlns:ve="http://schemas.openxmlformats.org/markup-compatibility/2006" xmlns:o="urn:schemas-microsoft-com:office:office" xmlns:r="http://schemas.openxmlformats.org/officeDocument/2006/relationships" xmlns:m="http://schemas.openxmlformats.org/officeDocument/2006/math" xmlns:v="urn:schemas-microsoft-com:vml" xmlns:wp="http://schemas.openxmlformats.org/drawingml/2006/wordprocessingDrawing" xmlns:w10="urn:schemas-microsoft-com:office:word" xmlns:w="http://schemas.openxmlformats.org/wordprocessingml/2006/main" xmlns:wne="http://schemas.microsoft.com/office/word/2006/wordml">
   <w:p>
     <w:pPr>
       <w:pStyle w:val="Piedepgina"/>
@@ -9838,7 +9909,7 @@
 </file>
 
 <file path=word/footnotes.xml><?xml version="1.0" encoding="utf-8"?>
-<w:footnotes xmlns:wpc="http://schemas.microsoft.com/office/word/2010/wordprocessingCanvas" xmlns:mc="http://schemas.openxmlformats.org/markup-compatibility/2006" xmlns:o="urn:schemas-microsoft-com:office:office" xmlns:r="http://schemas.openxmlformats.org/officeDocument/2006/relationships" xmlns:m="http://schemas.openxmlformats.org/officeDocument/2006/math" xmlns:v="urn:schemas-microsoft-com:vml" xmlns:wp14="http://schemas.microsoft.com/office/word/2010/wordprocessingDrawing" xmlns:wp="http://schemas.openxmlformats.org/drawingml/2006/wordprocessingDrawing" xmlns:w10="urn:schemas-microsoft-com:office:word" xmlns:w="http://schemas.openxmlformats.org/wordprocessingml/2006/main" xmlns:w14="http://schemas.microsoft.com/office/word/2010/wordml" xmlns:wpg="http://schemas.microsoft.com/office/word/2010/wordprocessingGroup" xmlns:wpi="http://schemas.microsoft.com/office/word/2010/wordprocessingInk" xmlns:wne="http://schemas.microsoft.com/office/word/2006/wordml" xmlns:wps="http://schemas.microsoft.com/office/word/2010/wordprocessingShape" mc:Ignorable="w14 wp14">
+<w:footnotes xmlns:ve="http://schemas.openxmlformats.org/markup-compatibility/2006" xmlns:o="urn:schemas-microsoft-com:office:office" xmlns:r="http://schemas.openxmlformats.org/officeDocument/2006/relationships" xmlns:m="http://schemas.openxmlformats.org/officeDocument/2006/math" xmlns:v="urn:schemas-microsoft-com:vml" xmlns:wp="http://schemas.openxmlformats.org/drawingml/2006/wordprocessingDrawing" xmlns:w10="urn:schemas-microsoft-com:office:word" xmlns:w="http://schemas.openxmlformats.org/wordprocessingml/2006/main" xmlns:wne="http://schemas.microsoft.com/office/word/2006/wordml">
   <w:footnote w:type="separator" w:id="-1">
     <w:p>
       <w:pPr>
@@ -9863,7 +9934,7 @@
 </file>
 
 <file path=word/header1.xml><?xml version="1.0" encoding="utf-8"?>
-<w:hdr xmlns:wpc="http://schemas.microsoft.com/office/word/2010/wordprocessingCanvas" xmlns:mc="http://schemas.openxmlformats.org/markup-compatibility/2006" xmlns:o="urn:schemas-microsoft-com:office:office" xmlns:r="http://schemas.openxmlformats.org/officeDocument/2006/relationships" xmlns:m="http://schemas.openxmlformats.org/officeDocument/2006/math" xmlns:v="urn:schemas-microsoft-com:vml" xmlns:wp14="http://schemas.microsoft.com/office/word/2010/wordprocessingDrawing" xmlns:wp="http://schemas.openxmlformats.org/drawingml/2006/wordprocessingDrawing" xmlns:w10="urn:schemas-microsoft-com:office:word" xmlns:w="http://schemas.openxmlformats.org/wordprocessingml/2006/main" xmlns:w14="http://schemas.microsoft.com/office/word/2010/wordml" xmlns:wpg="http://schemas.microsoft.com/office/word/2010/wordprocessingGroup" xmlns:wpi="http://schemas.microsoft.com/office/word/2010/wordprocessingInk" xmlns:wne="http://schemas.microsoft.com/office/word/2006/wordml" xmlns:wps="http://schemas.microsoft.com/office/word/2010/wordprocessingShape" mc:Ignorable="w14 wp14">
+<w:hdr xmlns:ve="http://schemas.openxmlformats.org/markup-compatibility/2006" xmlns:o="urn:schemas-microsoft-com:office:office" xmlns:r="http://schemas.openxmlformats.org/officeDocument/2006/relationships" xmlns:m="http://schemas.openxmlformats.org/officeDocument/2006/math" xmlns:v="urn:schemas-microsoft-com:vml" xmlns:wp="http://schemas.openxmlformats.org/drawingml/2006/wordprocessingDrawing" xmlns:w10="urn:schemas-microsoft-com:office:word" xmlns:w="http://schemas.openxmlformats.org/wordprocessingml/2006/main" xmlns:wne="http://schemas.microsoft.com/office/word/2006/wordml">
   <w:p>
     <w:pPr>
       <w:pStyle w:val="Encabezado"/>
@@ -9928,7 +9999,7 @@
 </file>
 
 <file path=word/numbering.xml><?xml version="1.0" encoding="utf-8"?>
-<w:numbering xmlns:wpc="http://schemas.microsoft.com/office/word/2010/wordprocessingCanvas" xmlns:mc="http://schemas.openxmlformats.org/markup-compatibility/2006" xmlns:o="urn:schemas-microsoft-com:office:office" xmlns:r="http://schemas.openxmlformats.org/officeDocument/2006/relationships" xmlns:m="http://schemas.openxmlformats.org/officeDocument/2006/math" xmlns:v="urn:schemas-microsoft-com:vml" xmlns:wp14="http://schemas.microsoft.com/office/word/2010/wordprocessingDrawing" xmlns:wp="http://schemas.openxmlformats.org/drawingml/2006/wordprocessingDrawing" xmlns:w10="urn:schemas-microsoft-com:office:word" xmlns:w="http://schemas.openxmlformats.org/wordprocessingml/2006/main" xmlns:w14="http://schemas.microsoft.com/office/word/2010/wordml" xmlns:wpg="http://schemas.microsoft.com/office/word/2010/wordprocessingGroup" xmlns:wpi="http://schemas.microsoft.com/office/word/2010/wordprocessingInk" xmlns:wne="http://schemas.microsoft.com/office/word/2006/wordml" xmlns:wps="http://schemas.microsoft.com/office/word/2010/wordprocessingShape" mc:Ignorable="w14 wp14">
+<w:numbering xmlns:ve="http://schemas.openxmlformats.org/markup-compatibility/2006" xmlns:o="urn:schemas-microsoft-com:office:office" xmlns:r="http://schemas.openxmlformats.org/officeDocument/2006/relationships" xmlns:m="http://schemas.openxmlformats.org/officeDocument/2006/math" xmlns:v="urn:schemas-microsoft-com:vml" xmlns:wp="http://schemas.openxmlformats.org/drawingml/2006/wordprocessingDrawing" xmlns:w10="urn:schemas-microsoft-com:office:word" xmlns:w="http://schemas.openxmlformats.org/wordprocessingml/2006/main" xmlns:wne="http://schemas.microsoft.com/office/word/2006/wordml">
   <w:abstractNum w:abstractNumId="0">
     <w:nsid w:val="021512A4"/>
     <w:multiLevelType w:val="hybridMultilevel"/>
@@ -14320,7 +14391,7 @@
 </file>
 
 <file path=word/styles.xml><?xml version="1.0" encoding="utf-8"?>
-<w:styles xmlns:mc="http://schemas.openxmlformats.org/markup-compatibility/2006" xmlns:r="http://schemas.openxmlformats.org/officeDocument/2006/relationships" xmlns:w="http://schemas.openxmlformats.org/wordprocessingml/2006/main" xmlns:w14="http://schemas.microsoft.com/office/word/2010/wordml" mc:Ignorable="w14">
+<w:styles xmlns:r="http://schemas.openxmlformats.org/officeDocument/2006/relationships" xmlns:w="http://schemas.openxmlformats.org/wordprocessingml/2006/main">
   <w:docDefaults>
     <w:rPrDefault>
       <w:rPr>
@@ -14531,6 +14602,7 @@
     <w:uiPriority w:val="99"/>
     <w:semiHidden/>
     <w:unhideWhenUsed/>
+    <w:qFormat/>
     <w:tblPr>
       <w:tblInd w:w="0" w:type="dxa"/>
       <w:tblCellMar>
@@ -16791,33 +16863,6 @@
     </w:rPr>
   </w:style>
 </w:styles>
-</file>
-
-<file path=word/ink/ink1.xml><?xml version="1.0" encoding="utf-8"?>
-<inkml:ink xmlns:inkml="http://www.w3.org/2003/InkML">
-  <inkml:definitions>
-    <inkml:context xml:id="ctx0">
-      <inkml:inkSource xml:id="inkSrc0">
-        <inkml:traceFormat>
-          <inkml:channel name="X" type="integer" max="1920" units="cm"/>
-          <inkml:channel name="Y" type="integer" max="1080" units="cm"/>
-        </inkml:traceFormat>
-        <inkml:channelProperties>
-          <inkml:channelProperty channel="X" name="resolution" value="28.36041" units="1/cm"/>
-          <inkml:channelProperty channel="Y" name="resolution" value="28.34646" units="1/cm"/>
-        </inkml:channelProperties>
-      </inkml:inkSource>
-      <inkml:timestamp xml:id="ts0" timeString="2013-07-18T23:15:56.788"/>
-    </inkml:context>
-    <inkml:brush xml:id="br0">
-      <inkml:brushProperty name="width" value="0.03528" units="cm"/>
-      <inkml:brushProperty name="height" value="0.03528" units="cm"/>
-      <inkml:brushProperty name="fitToCurve" value="1"/>
-      <inkml:brushProperty name="ignorePressure" value="1"/>
-    </inkml:brush>
-  </inkml:definitions>
-  <inkml:trace contextRef="#ctx0" brushRef="#br0">0 0</inkml:trace>
-</inkml:ink>
 </file>
 
 <file path=word/theme/theme1.xml><?xml version="1.0" encoding="utf-8"?>
@@ -17108,7 +17153,7 @@
 </file>
 
 <file path=customXml/itemProps1.xml><?xml version="1.0" encoding="utf-8"?>
-<ds:datastoreItem xmlns:ds="http://schemas.openxmlformats.org/officeDocument/2006/customXml" ds:itemID="{C5218F7F-55AA-42E3-8141-8089ADE77D49}">
+<ds:datastoreItem xmlns:ds="http://schemas.openxmlformats.org/officeDocument/2006/customXml" ds:itemID="{6E362245-AC19-44A8-AC94-C7A85BC25AE5}">
   <ds:schemaRefs>
     <ds:schemaRef ds:uri="http://schemas.openxmlformats.org/officeDocument/2006/bibliography"/>
   </ds:schemaRefs>

</xml_diff>

<commit_message>
Arreglado segun correciones de la tutora hasta final de descripcion de la adalina y se cito al trabajo de McCulloch y Pitts (falta agregarlo en la bibliografia al final)
</commit_message>
<xml_diff>
--- a/Documento/Capitulo 1 - Planteamiento del problema.docx
+++ b/Documento/Capitulo 1 - Planteamiento del problema.docx
@@ -1,6 +1,6 @@
 
 <file path=word/document.xml><?xml version="1.0" encoding="utf-8"?>
-<w:document xmlns:ve="http://schemas.openxmlformats.org/markup-compatibility/2006" xmlns:o="urn:schemas-microsoft-com:office:office" xmlns:r="http://schemas.openxmlformats.org/officeDocument/2006/relationships" xmlns:m="http://schemas.openxmlformats.org/officeDocument/2006/math" xmlns:v="urn:schemas-microsoft-com:vml" xmlns:wp="http://schemas.openxmlformats.org/drawingml/2006/wordprocessingDrawing" xmlns:w10="urn:schemas-microsoft-com:office:word" xmlns:w="http://schemas.openxmlformats.org/wordprocessingml/2006/main" xmlns:wne="http://schemas.microsoft.com/office/word/2006/wordml">
+<w:document xmlns:wpc="http://schemas.microsoft.com/office/word/2010/wordprocessingCanvas" xmlns:mc="http://schemas.openxmlformats.org/markup-compatibility/2006" xmlns:o="urn:schemas-microsoft-com:office:office" xmlns:r="http://schemas.openxmlformats.org/officeDocument/2006/relationships" xmlns:m="http://schemas.openxmlformats.org/officeDocument/2006/math" xmlns:v="urn:schemas-microsoft-com:vml" xmlns:wp14="http://schemas.microsoft.com/office/word/2010/wordprocessingDrawing" xmlns:wp="http://schemas.openxmlformats.org/drawingml/2006/wordprocessingDrawing" xmlns:w10="urn:schemas-microsoft-com:office:word" xmlns:w="http://schemas.openxmlformats.org/wordprocessingml/2006/main" xmlns:w14="http://schemas.microsoft.com/office/word/2010/wordml" xmlns:wpg="http://schemas.microsoft.com/office/word/2010/wordprocessingGroup" xmlns:wpi="http://schemas.microsoft.com/office/word/2010/wordprocessingInk" xmlns:wne="http://schemas.microsoft.com/office/word/2006/wordml" xmlns:wps="http://schemas.microsoft.com/office/word/2010/wordprocessingShape" mc:Ignorable="w14 wp14">
   <w:body>
     <w:p>
       <w:pPr>
@@ -273,11 +273,19 @@
         </w:rPr>
         <w:t xml:space="preserve">Ing. </w:t>
       </w:r>
+      <w:proofErr w:type="spellStart"/>
       <w:r>
         <w:rPr>
           <w:rFonts w:ascii="Arial" w:hAnsi="Arial"/>
         </w:rPr>
-        <w:t>Evelenir Barreto</w:t>
+        <w:t>Evelenir</w:t>
+      </w:r>
+      <w:proofErr w:type="spellEnd"/>
+      <w:r>
+        <w:rPr>
+          <w:rFonts w:ascii="Arial" w:hAnsi="Arial"/>
+        </w:rPr>
+        <w:t xml:space="preserve"> Barreto</w:t>
       </w:r>
       <w:r>
         <w:rPr>
@@ -361,12 +369,14 @@
           <w:rFonts w:ascii="Arial" w:hAnsi="Arial"/>
         </w:rPr>
       </w:pPr>
+      <w:proofErr w:type="spellStart"/>
       <w:r>
         <w:rPr>
           <w:rFonts w:ascii="Arial" w:hAnsi="Arial"/>
         </w:rPr>
         <w:t>Tesista</w:t>
       </w:r>
+      <w:proofErr w:type="spellEnd"/>
       <w:r>
         <w:rPr>
           <w:rFonts w:ascii="Arial" w:hAnsi="Arial"/>
@@ -409,12 +419,14 @@
         </w:rPr>
         <w:tab/>
       </w:r>
+      <w:proofErr w:type="spellStart"/>
       <w:r>
         <w:rPr>
           <w:rFonts w:ascii="Arial" w:hAnsi="Arial"/>
         </w:rPr>
         <w:t>Tesista</w:t>
       </w:r>
+      <w:proofErr w:type="spellEnd"/>
     </w:p>
     <w:p>
       <w:pPr>
@@ -428,12 +440,20 @@
         <w:rPr>
           <w:rFonts w:ascii="Arial" w:hAnsi="Arial"/>
         </w:rPr>
-        <w:t>Luis Vicens</w:t>
-      </w:r>
+        <w:t xml:space="preserve">Luis </w:t>
+      </w:r>
+      <w:proofErr w:type="spellStart"/>
       <w:r>
         <w:rPr>
           <w:rFonts w:ascii="Arial" w:hAnsi="Arial"/>
         </w:rPr>
+        <w:t>Vicens</w:t>
+      </w:r>
+      <w:proofErr w:type="spellEnd"/>
+      <w:r>
+        <w:rPr>
+          <w:rFonts w:ascii="Arial" w:hAnsi="Arial"/>
+        </w:rPr>
         <w:tab/>
       </w:r>
       <w:r>
@@ -471,7 +491,20 @@
           <w:rFonts w:ascii="Arial" w:hAnsi="Arial"/>
         </w:rPr>
         <w:tab/>
-        <w:t>Yoshua Nava</w:t>
+      </w:r>
+      <w:proofErr w:type="spellStart"/>
+      <w:r>
+        <w:rPr>
+          <w:rFonts w:ascii="Arial" w:hAnsi="Arial"/>
+        </w:rPr>
+        <w:t>Yoshua</w:t>
+      </w:r>
+      <w:proofErr w:type="spellEnd"/>
+      <w:r>
+        <w:rPr>
+          <w:rFonts w:ascii="Arial" w:hAnsi="Arial"/>
+        </w:rPr>
+        <w:t xml:space="preserve"> Nava</w:t>
       </w:r>
     </w:p>
     <w:p>
@@ -548,7 +581,23 @@
           <w:szCs w:val="24"/>
         </w:rPr>
         <w:tab/>
-        <w:t>En los últimos tiempos, con el desarrollo de las telecomunicaciones y la microelectrónica, existe una tendencia hacia el desarrollo de vehículos aéreos no tripulados, ya sea manejados a distancia o autónomos. En particular, se ha dado especial atención al desarrollo de multi-rotores, ya que estos brindan una gran maniobrabilidad y precisión durante el vuelo, características muy útiles para tarea</w:t>
+        <w:t xml:space="preserve">En los últimos tiempos, con el desarrollo de las telecomunicaciones y la microelectrónica, existe una tendencia hacia el desarrollo de vehículos aéreos no tripulados, ya sea manejados a distancia o autónomos. En particular, se ha dado especial atención al desarrollo de </w:t>
+      </w:r>
+      <w:proofErr w:type="spellStart"/>
+      <w:r>
+        <w:rPr>
+          <w:rFonts w:ascii="Arial" w:hAnsi="Arial" w:cs="Arial"/>
+          <w:szCs w:val="24"/>
+        </w:rPr>
+        <w:t>multi</w:t>
+      </w:r>
+      <w:proofErr w:type="spellEnd"/>
+      <w:r>
+        <w:rPr>
+          <w:rFonts w:ascii="Arial" w:hAnsi="Arial" w:cs="Arial"/>
+          <w:szCs w:val="24"/>
+        </w:rPr>
+        <w:t>-rotores, ya que estos brindan una gran maniobrabilidad y precisión durante el vuelo, características muy útiles para tarea</w:t>
       </w:r>
       <w:r>
         <w:rPr>
@@ -562,7 +611,23 @@
           <w:rFonts w:ascii="Arial" w:hAnsi="Arial" w:cs="Arial"/>
           <w:szCs w:val="24"/>
         </w:rPr>
-        <w:t xml:space="preserve"> exploración. Entre los multi-rotores</w:t>
+        <w:t xml:space="preserve"> exploración. Entre los </w:t>
+      </w:r>
+      <w:proofErr w:type="spellStart"/>
+      <w:r>
+        <w:rPr>
+          <w:rFonts w:ascii="Arial" w:hAnsi="Arial" w:cs="Arial"/>
+          <w:szCs w:val="24"/>
+        </w:rPr>
+        <w:t>multi</w:t>
+      </w:r>
+      <w:proofErr w:type="spellEnd"/>
+      <w:r>
+        <w:rPr>
+          <w:rFonts w:ascii="Arial" w:hAnsi="Arial" w:cs="Arial"/>
+          <w:szCs w:val="24"/>
+        </w:rPr>
+        <w:t>-rotores</w:t>
       </w:r>
       <w:r>
         <w:rPr>
@@ -618,7 +683,23 @@
           <w:rFonts w:ascii="Arial" w:hAnsi="Arial" w:cs="Arial"/>
           <w:szCs w:val="24"/>
         </w:rPr>
-        <w:t xml:space="preserve">, es el cuadricóptero: un multi-rotor propulsado </w:t>
+        <w:t xml:space="preserve">, es el cuadricóptero: un </w:t>
+      </w:r>
+      <w:proofErr w:type="spellStart"/>
+      <w:r>
+        <w:rPr>
+          <w:rFonts w:ascii="Arial" w:hAnsi="Arial" w:cs="Arial"/>
+          <w:szCs w:val="24"/>
+        </w:rPr>
+        <w:t>multi</w:t>
+      </w:r>
+      <w:proofErr w:type="spellEnd"/>
+      <w:r>
+        <w:rPr>
+          <w:rFonts w:ascii="Arial" w:hAnsi="Arial" w:cs="Arial"/>
+          <w:szCs w:val="24"/>
+        </w:rPr>
+        <w:t xml:space="preserve">-rotor propulsado </w:t>
       </w:r>
       <w:r>
         <w:rPr>
@@ -753,7 +834,23 @@
           <w:rFonts w:ascii="Arial" w:hAnsi="Arial" w:cs="Arial"/>
           <w:szCs w:val="24"/>
         </w:rPr>
-        <w:t>Arduino o Raspberry Pi</w:t>
+        <w:t xml:space="preserve">Arduino o </w:t>
+      </w:r>
+      <w:proofErr w:type="spellStart"/>
+      <w:r>
+        <w:rPr>
+          <w:rFonts w:ascii="Arial" w:hAnsi="Arial" w:cs="Arial"/>
+          <w:szCs w:val="24"/>
+        </w:rPr>
+        <w:t>Raspberry</w:t>
+      </w:r>
+      <w:proofErr w:type="spellEnd"/>
+      <w:r>
+        <w:rPr>
+          <w:rFonts w:ascii="Arial" w:hAnsi="Arial" w:cs="Arial"/>
+          <w:szCs w:val="24"/>
+        </w:rPr>
+        <w:t xml:space="preserve"> Pi</w:t>
       </w:r>
       <w:r>
         <w:rPr>
@@ -853,7 +950,25 @@
           <w:b/>
           <w:szCs w:val="24"/>
         </w:rPr>
-        <w:t>[Nadales 2009]</w:t>
+        <w:t>[</w:t>
+      </w:r>
+      <w:proofErr w:type="spellStart"/>
+      <w:r>
+        <w:rPr>
+          <w:rFonts w:ascii="Arial" w:hAnsi="Arial" w:cs="Arial"/>
+          <w:b/>
+          <w:szCs w:val="24"/>
+        </w:rPr>
+        <w:t>Nadales</w:t>
+      </w:r>
+      <w:proofErr w:type="spellEnd"/>
+      <w:r>
+        <w:rPr>
+          <w:rFonts w:ascii="Arial" w:hAnsi="Arial" w:cs="Arial"/>
+          <w:b/>
+          <w:szCs w:val="24"/>
+        </w:rPr>
+        <w:t xml:space="preserve"> 2009]</w:t>
       </w:r>
       <w:r>
         <w:rPr>
@@ -875,15 +990,33 @@
           <w:b/>
           <w:szCs w:val="24"/>
         </w:rPr>
-        <w:t>[Burka</w:t>
-      </w:r>
-      <w:r>
-        <w:rPr>
-          <w:rFonts w:ascii="Arial" w:hAnsi="Arial" w:cs="Arial"/>
-          <w:b/>
-          <w:szCs w:val="24"/>
-        </w:rPr>
-        <w:t>mshaw 2010]</w:t>
+        <w:t>[</w:t>
+      </w:r>
+      <w:proofErr w:type="spellStart"/>
+      <w:r>
+        <w:rPr>
+          <w:rFonts w:ascii="Arial" w:hAnsi="Arial" w:cs="Arial"/>
+          <w:b/>
+          <w:szCs w:val="24"/>
+        </w:rPr>
+        <w:t>Burka</w:t>
+      </w:r>
+      <w:r>
+        <w:rPr>
+          <w:rFonts w:ascii="Arial" w:hAnsi="Arial" w:cs="Arial"/>
+          <w:b/>
+          <w:szCs w:val="24"/>
+        </w:rPr>
+        <w:t>mshaw</w:t>
+      </w:r>
+      <w:proofErr w:type="spellEnd"/>
+      <w:r>
+        <w:rPr>
+          <w:rFonts w:ascii="Arial" w:hAnsi="Arial" w:cs="Arial"/>
+          <w:b/>
+          <w:szCs w:val="24"/>
+        </w:rPr>
+        <w:t xml:space="preserve"> 2010]</w:t>
       </w:r>
       <w:r>
         <w:rPr>
@@ -2120,11 +2253,19 @@
         </w:rPr>
         <w:t xml:space="preserve">- La plataforma a utilizar para el manejo del cuadricóptero será un </w:t>
       </w:r>
-      <w:r>
-        <w:rPr>
-          <w:rFonts w:ascii="Arial" w:hAnsi="Arial" w:cs="Arial"/>
-        </w:rPr>
-        <w:t xml:space="preserve">microcontrolador </w:t>
+      <w:proofErr w:type="spellStart"/>
+      <w:r>
+        <w:rPr>
+          <w:rFonts w:ascii="Arial" w:hAnsi="Arial" w:cs="Arial"/>
+        </w:rPr>
+        <w:t>microcontrolador</w:t>
+      </w:r>
+      <w:proofErr w:type="spellEnd"/>
+      <w:r>
+        <w:rPr>
+          <w:rFonts w:ascii="Arial" w:hAnsi="Arial" w:cs="Arial"/>
+        </w:rPr>
+        <w:t xml:space="preserve"> </w:t>
       </w:r>
       <w:r>
         <w:rPr>
@@ -2190,7 +2331,21 @@
         <w:rPr>
           <w:rFonts w:ascii="Arial" w:hAnsi="Arial" w:cs="Arial"/>
         </w:rPr>
-        <w:t xml:space="preserve"> el lenguaje de programación Processing.</w:t>
+        <w:t xml:space="preserve"> el lenguaje de programación </w:t>
+      </w:r>
+      <w:proofErr w:type="spellStart"/>
+      <w:r>
+        <w:rPr>
+          <w:rFonts w:ascii="Arial" w:hAnsi="Arial" w:cs="Arial"/>
+        </w:rPr>
+        <w:t>Processing</w:t>
+      </w:r>
+      <w:proofErr w:type="spellEnd"/>
+      <w:r>
+        <w:rPr>
+          <w:rFonts w:ascii="Arial" w:hAnsi="Arial" w:cs="Arial"/>
+        </w:rPr>
+        <w:t>.</w:t>
       </w:r>
     </w:p>
     <w:p>
@@ -2693,7 +2848,23 @@
           <w:rFonts w:ascii="Arial" w:hAnsi="Arial" w:cs="Arial"/>
           <w:b/>
         </w:rPr>
-        <w:t>[Nadales 2009]</w:t>
+        <w:t>[</w:t>
+      </w:r>
+      <w:proofErr w:type="spellStart"/>
+      <w:r>
+        <w:rPr>
+          <w:rFonts w:ascii="Arial" w:hAnsi="Arial" w:cs="Arial"/>
+          <w:b/>
+        </w:rPr>
+        <w:t>Nadales</w:t>
+      </w:r>
+      <w:proofErr w:type="spellEnd"/>
+      <w:r>
+        <w:rPr>
+          <w:rFonts w:ascii="Arial" w:hAnsi="Arial" w:cs="Arial"/>
+          <w:b/>
+        </w:rPr>
+        <w:t xml:space="preserve"> 2009]</w:t>
       </w:r>
       <w:r>
         <w:rPr>
@@ -2751,9 +2922,24 @@
         <w:rPr>
           <w:rFonts w:ascii="Arial" w:hAnsi="Arial" w:cs="Arial"/>
           <w:b/>
-          <w:lang w:val="en-US"/>
-        </w:rPr>
-        <w:t>[Il-Hawm 2004]</w:t>
+        </w:rPr>
+        <w:t>[</w:t>
+      </w:r>
+      <w:proofErr w:type="spellStart"/>
+      <w:r>
+        <w:rPr>
+          <w:rFonts w:ascii="Arial" w:hAnsi="Arial" w:cs="Arial"/>
+          <w:b/>
+        </w:rPr>
+        <w:t>Il-Hawm</w:t>
+      </w:r>
+      <w:proofErr w:type="spellEnd"/>
+      <w:r>
+        <w:rPr>
+          <w:rFonts w:ascii="Arial" w:hAnsi="Arial" w:cs="Arial"/>
+          <w:b/>
+        </w:rPr>
+        <w:t xml:space="preserve"> 2004]</w:t>
       </w:r>
       <w:r>
         <w:rPr>
@@ -2766,7 +2952,23 @@
           <w:rFonts w:ascii="Arial" w:hAnsi="Arial" w:cs="Arial"/>
           <w:b/>
         </w:rPr>
-        <w:t>[Talebi 2010]</w:t>
+        <w:t>[</w:t>
+      </w:r>
+      <w:proofErr w:type="spellStart"/>
+      <w:r>
+        <w:rPr>
+          <w:rFonts w:ascii="Arial" w:hAnsi="Arial" w:cs="Arial"/>
+          <w:b/>
+        </w:rPr>
+        <w:t>Talebi</w:t>
+      </w:r>
+      <w:proofErr w:type="spellEnd"/>
+      <w:r>
+        <w:rPr>
+          <w:rFonts w:ascii="Arial" w:hAnsi="Arial" w:cs="Arial"/>
+          <w:b/>
+        </w:rPr>
+        <w:t xml:space="preserve"> 2010]</w:t>
       </w:r>
       <w:r>
         <w:rPr>
@@ -2784,7 +2986,21 @@
         <w:rPr>
           <w:rFonts w:ascii="Arial" w:hAnsi="Arial" w:cs="Arial"/>
         </w:rPr>
-        <w:t xml:space="preserve"> de técnicas de programación con un enfoque bio-inspirado para dar soporte a sistemas de control de robo</w:t>
+        <w:t xml:space="preserve"> de técnicas de programación con un enfoque </w:t>
+      </w:r>
+      <w:proofErr w:type="spellStart"/>
+      <w:r>
+        <w:rPr>
+          <w:rFonts w:ascii="Arial" w:hAnsi="Arial" w:cs="Arial"/>
+        </w:rPr>
+        <w:t>bio</w:t>
+      </w:r>
+      <w:proofErr w:type="spellEnd"/>
+      <w:r>
+        <w:rPr>
+          <w:rFonts w:ascii="Arial" w:hAnsi="Arial" w:cs="Arial"/>
+        </w:rPr>
+        <w:t>-inspirado para dar soporte a sistemas de control de robo</w:t>
       </w:r>
       <w:r>
         <w:rPr>
@@ -2936,7 +3152,14 @@
           <w:rFonts w:ascii="Arial" w:hAnsi="Arial" w:cs="Arial"/>
           <w:b/>
         </w:rPr>
-        <w:t>Redes neuronales artificiales</w:t>
+        <w:t>Redes Neuronales A</w:t>
+      </w:r>
+      <w:r>
+        <w:rPr>
+          <w:rFonts w:ascii="Arial" w:hAnsi="Arial" w:cs="Arial"/>
+          <w:b/>
+        </w:rPr>
+        <w:t>rtificiales</w:t>
       </w:r>
       <w:r>
         <w:rPr>
@@ -2973,7 +3196,23 @@
           <w:rFonts w:ascii="Arial" w:hAnsi="Arial" w:cs="Arial"/>
           <w:b/>
         </w:rPr>
-        <w:t>[Querales 2011]</w:t>
+        <w:t>[</w:t>
+      </w:r>
+      <w:proofErr w:type="spellStart"/>
+      <w:r>
+        <w:rPr>
+          <w:rFonts w:ascii="Arial" w:hAnsi="Arial" w:cs="Arial"/>
+          <w:b/>
+        </w:rPr>
+        <w:t>Querales</w:t>
+      </w:r>
+      <w:proofErr w:type="spellEnd"/>
+      <w:r>
+        <w:rPr>
+          <w:rFonts w:ascii="Arial" w:hAnsi="Arial" w:cs="Arial"/>
+          <w:b/>
+        </w:rPr>
+        <w:t xml:space="preserve"> 2011]</w:t>
       </w:r>
     </w:p>
     <w:p>
@@ -2989,7 +3228,13 @@
         <w:rPr>
           <w:rFonts w:ascii="Arial" w:hAnsi="Arial" w:cs="Arial"/>
         </w:rPr>
-        <w:t>Las RNA son Unidades enlazadas a través de conexiones cargadas por pesos numéricos con las siguientes reglas:</w:t>
+        <w:t>Las RNA son u</w:t>
+      </w:r>
+      <w:r>
+        <w:rPr>
+          <w:rFonts w:ascii="Arial" w:hAnsi="Arial" w:cs="Arial"/>
+        </w:rPr>
+        <w:t>nidades enlazadas a través de conexiones cargadas por pesos numéricos con las siguientes reglas:</w:t>
       </w:r>
     </w:p>
     <w:p>
@@ -3083,7 +3328,21 @@
         <w:rPr>
           <w:rFonts w:ascii="Arial" w:hAnsi="Arial" w:cs="Arial"/>
         </w:rPr>
-        <w:t>El nivel de activación de la neurona artificial (equivalente al impulso excitatorio) es un cálculo individual en cada neurona, sin control global</w:t>
+        <w:t xml:space="preserve">El nivel de activación de la neurona artificial (equivalente al impulso </w:t>
+      </w:r>
+      <w:proofErr w:type="spellStart"/>
+      <w:r>
+        <w:rPr>
+          <w:rFonts w:ascii="Arial" w:hAnsi="Arial" w:cs="Arial"/>
+        </w:rPr>
+        <w:t>excitatorio</w:t>
+      </w:r>
+      <w:proofErr w:type="spellEnd"/>
+      <w:r>
+        <w:rPr>
+          <w:rFonts w:ascii="Arial" w:hAnsi="Arial" w:cs="Arial"/>
+        </w:rPr>
+        <w:t>) es un cálculo individual en cada neurona, sin control global</w:t>
       </w:r>
       <w:r>
         <w:rPr>
@@ -3224,7 +3483,13 @@
         <w:rPr>
           <w:rFonts w:ascii="Arial" w:hAnsi="Arial" w:cs="Arial"/>
         </w:rPr>
-        <w:t>Habilidad de aprender Socráticamente (por medio de ejemplos)</w:t>
+        <w:t>Habilidad de aprender s</w:t>
+      </w:r>
+      <w:r>
+        <w:rPr>
+          <w:rFonts w:ascii="Arial" w:hAnsi="Arial" w:cs="Arial"/>
+        </w:rPr>
+        <w:t>ocráticamente (por medio de ejemplos)</w:t>
       </w:r>
     </w:p>
     <w:p>
@@ -3250,7 +3515,13 @@
         <w:rPr>
           <w:rFonts w:ascii="Arial" w:hAnsi="Arial" w:cs="Arial"/>
         </w:rPr>
-        <w:t>Habilidad de generalizar Adaptabilidad</w:t>
+        <w:t>Habilidad de generalizar a</w:t>
+      </w:r>
+      <w:r>
+        <w:rPr>
+          <w:rFonts w:ascii="Arial" w:hAnsi="Arial" w:cs="Arial"/>
+        </w:rPr>
+        <w:t>daptabilidad</w:t>
       </w:r>
     </w:p>
     <w:p>
@@ -3428,7 +3699,23 @@
           <w:rFonts w:ascii="Arial" w:hAnsi="Arial" w:cs="Arial"/>
           <w:b/>
         </w:rPr>
-        <w:t>[Querales 2011]</w:t>
+        <w:t>[</w:t>
+      </w:r>
+      <w:proofErr w:type="spellStart"/>
+      <w:r>
+        <w:rPr>
+          <w:rFonts w:ascii="Arial" w:hAnsi="Arial" w:cs="Arial"/>
+          <w:b/>
+        </w:rPr>
+        <w:t>Querales</w:t>
+      </w:r>
+      <w:proofErr w:type="spellEnd"/>
+      <w:r>
+        <w:rPr>
+          <w:rFonts w:ascii="Arial" w:hAnsi="Arial" w:cs="Arial"/>
+          <w:b/>
+        </w:rPr>
+        <w:t xml:space="preserve"> 2011]</w:t>
       </w:r>
       <w:r>
         <w:rPr>
@@ -3450,7 +3737,31 @@
         <w:rPr>
           <w:rFonts w:ascii="Arial" w:hAnsi="Arial" w:cs="Arial"/>
         </w:rPr>
-        <w:t>Las neuronas están compuestas por 3 funciones principales:</w:t>
+        <w:t>Las neuronas están compuestas por</w:t>
+      </w:r>
+      <w:r>
+        <w:rPr>
+          <w:rFonts w:ascii="Arial" w:hAnsi="Arial" w:cs="Arial"/>
+        </w:rPr>
+        <w:t xml:space="preserve"> tres (</w:t>
+      </w:r>
+      <w:r>
+        <w:rPr>
+          <w:rFonts w:ascii="Arial" w:hAnsi="Arial" w:cs="Arial"/>
+        </w:rPr>
+        <w:t>3</w:t>
+      </w:r>
+      <w:r>
+        <w:rPr>
+          <w:rFonts w:ascii="Arial" w:hAnsi="Arial" w:cs="Arial"/>
+        </w:rPr>
+        <w:t>)</w:t>
+      </w:r>
+      <w:r>
+        <w:rPr>
+          <w:rFonts w:ascii="Arial" w:hAnsi="Arial" w:cs="Arial"/>
+        </w:rPr>
+        <w:t xml:space="preserve"> funciones principales:</w:t>
       </w:r>
     </w:p>
     <w:p>
@@ -3484,7 +3795,13 @@
         <w:rPr>
           <w:rFonts w:ascii="Arial" w:hAnsi="Arial" w:cs="Arial"/>
         </w:rPr>
-        <w:t>Es la encargada de relacionar la información de entrada de la neurona con el siguiente estado de activación que tenga esa neurona.</w:t>
+        <w:t>e</w:t>
+      </w:r>
+      <w:r>
+        <w:rPr>
+          <w:rFonts w:ascii="Arial" w:hAnsi="Arial" w:cs="Arial"/>
+        </w:rPr>
+        <w:t>s la encargada de relacionar la información de entrada de la neurona con el siguiente estado de activación que tenga esa neurona.</w:t>
       </w:r>
       <w:r>
         <w:rPr>
@@ -3523,7 +3840,13 @@
         <w:rPr>
           <w:rFonts w:ascii="Arial" w:hAnsi="Arial" w:cs="Arial"/>
         </w:rPr>
-        <w:t>Modelos acotados: El valor de la activación de la neurona puede ser cualquiera dentro de un rango continuo de valores.</w:t>
+        <w:t>Modelos acotados: e</w:t>
+      </w:r>
+      <w:r>
+        <w:rPr>
+          <w:rFonts w:ascii="Arial" w:hAnsi="Arial" w:cs="Arial"/>
+        </w:rPr>
+        <w:t>l valor de la activación de la neurona puede ser cualquiera dentro de un rango continuo de valores.</w:t>
       </w:r>
     </w:p>
     <w:p>
@@ -3550,7 +3873,19 @@
         <w:rPr>
           <w:rFonts w:ascii="Arial" w:hAnsi="Arial" w:cs="Arial"/>
         </w:rPr>
-        <w:t>Modelos No acotados: No existe ningún límite para los valores de activación.</w:t>
+        <w:t xml:space="preserve">Modelos </w:t>
+      </w:r>
+      <w:r>
+        <w:rPr>
+          <w:rFonts w:ascii="Arial" w:hAnsi="Arial" w:cs="Arial"/>
+        </w:rPr>
+        <w:t>no acotados: n</w:t>
+      </w:r>
+      <w:r>
+        <w:rPr>
+          <w:rFonts w:ascii="Arial" w:hAnsi="Arial" w:cs="Arial"/>
+        </w:rPr>
+        <w:t>o existe ningún límite para los valores de activación.</w:t>
       </w:r>
     </w:p>
     <w:p>
@@ -3604,7 +3939,13 @@
         <w:rPr>
           <w:rFonts w:ascii="Arial" w:hAnsi="Arial" w:cs="Arial"/>
         </w:rPr>
-        <w:t>Esta función convierte el estado de la neurona en la salida hacia la siguiente neurona que se transmite por las sinapsis. Usualmente no se considera y se toma la identidad, esto es, de manera que la salida es el propio estado de activación de la neurona.</w:t>
+        <w:t>e</w:t>
+      </w:r>
+      <w:r>
+        <w:rPr>
+          <w:rFonts w:ascii="Arial" w:hAnsi="Arial" w:cs="Arial"/>
+        </w:rPr>
+        <w:t>sta función convierte el estado de la neurona en la salida hacia la siguiente neurona que se transmite por las sinapsis. Usualmente no se considera y se toma la identidad, esto es, de manera que la salida es el propio estado de activación de la neurona.</w:t>
       </w:r>
       <w:r>
         <w:rPr>
@@ -3693,7 +4034,13 @@
         <w:rPr>
           <w:rFonts w:ascii="Arial" w:hAnsi="Arial" w:cs="Arial"/>
         </w:rPr>
-        <w:t>Esta función se encarga de transformar las diferentes entradas que provienen de la sinapsis en el potencial de la neurona.</w:t>
+        <w:t>e</w:t>
+      </w:r>
+      <w:r>
+        <w:rPr>
+          <w:rFonts w:ascii="Arial" w:hAnsi="Arial" w:cs="Arial"/>
+        </w:rPr>
+        <w:t>sta función se encarga de transformar las diferentes entradas que provienen de la sinapsis en el potencial de la neurona.</w:t>
       </w:r>
       <w:r>
         <w:rPr>
@@ -3753,19 +4100,72 @@
         <w:rPr>
           <w:rFonts w:ascii="Arial" w:hAnsi="Arial" w:cs="Arial"/>
         </w:rPr>
-        <w:t>La neurona artificial o PE propuesto por McCulloch y Pit</w:t>
-      </w:r>
-      <w:r>
-        <w:rPr>
-          <w:rFonts w:ascii="Arial" w:hAnsi="Arial" w:cs="Arial"/>
+        <w:t>La neuro</w:t>
+      </w:r>
+      <w:r>
+        <w:rPr>
+          <w:rFonts w:ascii="Arial" w:hAnsi="Arial" w:cs="Arial"/>
+        </w:rPr>
+        <w:t xml:space="preserve">na artificial o PE </w:t>
+      </w:r>
+      <w:r>
+        <w:rPr>
+          <w:rFonts w:ascii="Arial" w:hAnsi="Arial" w:cs="Arial"/>
+          <w:b/>
+        </w:rPr>
+        <w:t>[</w:t>
+      </w:r>
+      <w:proofErr w:type="spellStart"/>
+      <w:r>
+        <w:rPr>
+          <w:rFonts w:ascii="Arial" w:hAnsi="Arial" w:cs="Arial"/>
+          <w:b/>
+        </w:rPr>
+        <w:t>McCulloch</w:t>
+      </w:r>
+      <w:proofErr w:type="spellEnd"/>
+      <w:r>
+        <w:rPr>
+          <w:rFonts w:ascii="Arial" w:hAnsi="Arial" w:cs="Arial"/>
+          <w:b/>
+        </w:rPr>
+        <w:t xml:space="preserve"> y </w:t>
+      </w:r>
+      <w:proofErr w:type="spellStart"/>
+      <w:r>
+        <w:rPr>
+          <w:rFonts w:ascii="Arial" w:hAnsi="Arial" w:cs="Arial"/>
+          <w:b/>
+        </w:rPr>
+        <w:t>Pit</w:t>
+      </w:r>
+      <w:r>
+        <w:rPr>
+          <w:rFonts w:ascii="Arial" w:hAnsi="Arial" w:cs="Arial"/>
+          <w:b/>
         </w:rPr>
         <w:t>t</w:t>
       </w:r>
       <w:r>
         <w:rPr>
           <w:rFonts w:ascii="Arial" w:hAnsi="Arial" w:cs="Arial"/>
-        </w:rPr>
-        <w:t>s es una de las más simples, como</w:t>
+          <w:b/>
+        </w:rPr>
+        <w:t>s</w:t>
+      </w:r>
+      <w:proofErr w:type="spellEnd"/>
+      <w:r>
+        <w:rPr>
+          <w:rFonts w:ascii="Arial" w:hAnsi="Arial" w:cs="Arial"/>
+          <w:b/>
+        </w:rPr>
+        <w:t xml:space="preserve"> 1943]</w:t>
+      </w:r>
+      <w:r>
+        <w:rPr>
+          <w:rFonts w:ascii="Arial" w:hAnsi="Arial" w:cs="Arial"/>
+        </w:rPr>
+        <w:t xml:space="preserve"> es una de las más simples, como</w:t>
       </w:r>
       <w:r>
         <w:rPr>
@@ -3794,7 +4194,7 @@
         <w:suppressAutoHyphens w:val="0"/>
         <w:overflowPunct/>
         <w:spacing w:line="360" w:lineRule="auto"/>
-        <w:ind w:left="1416" w:hanging="696"/>
+        <w:ind w:left="696" w:hanging="696"/>
         <w:jc w:val="center"/>
         <w:textAlignment w:val="auto"/>
         <w:rPr>
@@ -3804,15 +4204,14 @@
       </w:pPr>
       <w:r>
         <w:rPr>
-          <w:rFonts w:ascii="Arial" w:hAnsi="Arial" w:cs="Arial"/>
           <w:noProof/>
           <w:lang w:eastAsia="es-VE" w:bidi="ar-SA"/>
         </w:rPr>
         <w:drawing>
           <wp:inline distT="0" distB="0" distL="0" distR="0">
-            <wp:extent cx="3624739" cy="1638300"/>
+            <wp:extent cx="5181598" cy="2346960"/>
             <wp:effectExtent l="0" t="0" r="0" b="0"/>
-            <wp:docPr id="4" name="Imagen 4"/>
+            <wp:docPr id="2" name="Imagen 2" descr="http://4.bp.blogspot.com/-bvJVIXTYiPE/UBOhu78T_XI/AAAAAAAAAHQ/MOZ25S3wpWs/s320/600px-ArtificialNeuronModel_english.png"/>
             <wp:cNvGraphicFramePr>
               <a:graphicFrameLocks xmlns:a="http://schemas.openxmlformats.org/drawingml/2006/main" noChangeAspect="1"/>
             </wp:cNvGraphicFramePr>
@@ -3820,16 +4219,16 @@
               <a:graphicData uri="http://schemas.openxmlformats.org/drawingml/2006/picture">
                 <pic:pic xmlns:pic="http://schemas.openxmlformats.org/drawingml/2006/picture">
                   <pic:nvPicPr>
-                    <pic:cNvPr id="0" name="Picture 5"/>
+                    <pic:cNvPr id="0" name="Picture 1" descr="http://4.bp.blogspot.com/-bvJVIXTYiPE/UBOhu78T_XI/AAAAAAAAAHQ/MOZ25S3wpWs/s320/600px-ArtificialNeuronModel_english.png"/>
                     <pic:cNvPicPr>
                       <a:picLocks noChangeAspect="1" noChangeArrowheads="1"/>
                     </pic:cNvPicPr>
                   </pic:nvPicPr>
                   <pic:blipFill>
-                    <a:blip r:embed="rId8" cstate="print">
+                    <a:blip r:embed="rId9">
                       <a:extLst>
                         <a:ext uri="{28A0092B-C50C-407E-A947-70E740481C1C}">
-                          <a14:useLocalDpi xmlns:a14="http://schemas.microsoft.com/office/drawing/2010/main" xmlns:wps="http://schemas.microsoft.com/office/word/2010/wordprocessingShape" xmlns:wpi="http://schemas.microsoft.com/office/word/2010/wordprocessingInk" xmlns:wpg="http://schemas.microsoft.com/office/word/2010/wordprocessingGroup" xmlns:w14="http://schemas.microsoft.com/office/word/2010/wordml" xmlns:w="http://schemas.openxmlformats.org/wordprocessingml/2006/main" xmlns:w10="urn:schemas-microsoft-com:office:word" xmlns:wp14="http://schemas.microsoft.com/office/word/2010/wordprocessingDrawing" xmlns:v="urn:schemas-microsoft-com:vml" xmlns:o="urn:schemas-microsoft-com:office:office" xmlns:mc="http://schemas.openxmlformats.org/markup-compatibility/2006" xmlns:wpc="http://schemas.microsoft.com/office/word/2010/wordprocessingCanvas" xmlns="" val="0"/>
+                          <a14:useLocalDpi xmlns:a14="http://schemas.microsoft.com/office/drawing/2010/main" val="0"/>
                         </a:ext>
                       </a:extLst>
                     </a:blip>
@@ -3841,7 +4240,7 @@
                   <pic:spPr bwMode="auto">
                     <a:xfrm>
                       <a:off x="0" y="0"/>
-                      <a:ext cx="3624739" cy="1638300"/>
+                      <a:ext cx="5186952" cy="2349385"/>
                     </a:xfrm>
                     <a:prstGeom prst="rect">
                       <a:avLst/>
@@ -3860,40 +4259,54 @@
     </w:p>
     <w:p>
       <w:pPr>
-        <w:keepNext w:val="0"/>
-        <w:widowControl/>
-        <w:shd w:val="clear" w:color="auto" w:fill="auto"/>
-        <w:suppressAutoHyphens w:val="0"/>
-        <w:overflowPunct/>
-        <w:spacing w:line="360" w:lineRule="auto"/>
-        <w:ind w:left="720"/>
+        <w:pStyle w:val="Epgrafe"/>
         <w:jc w:val="center"/>
-        <w:textAlignment w:val="auto"/>
-        <w:rPr>
-          <w:rFonts w:ascii="Arial" w:hAnsi="Arial" w:cs="Arial"/>
-          <w:b/>
-          <w:sz w:val="18"/>
-          <w:szCs w:val="18"/>
-        </w:rPr>
-      </w:pPr>
-      <w:r>
-        <w:rPr>
-          <w:rFonts w:ascii="Arial" w:hAnsi="Arial" w:cs="Arial"/>
-          <w:b/>
-          <w:sz w:val="18"/>
-          <w:szCs w:val="18"/>
-        </w:rPr>
-        <w:t>Figura</w:t>
-      </w:r>
-      <w:r>
-        <w:rPr>
-          <w:rFonts w:ascii="Arial" w:hAnsi="Arial" w:cs="Arial"/>
-          <w:b/>
-          <w:sz w:val="18"/>
-          <w:szCs w:val="18"/>
-        </w:rPr>
-        <w:t>1</w:t>
-      </w:r>
+      </w:pPr>
+      <w:r>
+        <w:t xml:space="preserve">Figura </w:t>
+      </w:r>
+      <w:fldSimple w:instr=" SEQ Figura \* ARABIC ">
+        <w:r>
+          <w:rPr>
+            <w:noProof/>
+          </w:rPr>
+          <w:t>1</w:t>
+        </w:r>
+      </w:fldSimple>
+      <w:proofErr w:type="gramStart"/>
+      <w:r>
+        <w:t>:Modelo</w:t>
+      </w:r>
+      <w:proofErr w:type="gramEnd"/>
+      <w:r>
+        <w:t xml:space="preserve"> de neurona artificial</w:t>
+      </w:r>
+    </w:p>
+    <w:p>
+      <w:pPr>
+        <w:pStyle w:val="Epgrafe"/>
+        <w:jc w:val="center"/>
+      </w:pPr>
+      <w:r>
+        <w:t>Fuente:</w:t>
+      </w:r>
+      <w:r>
+        <w:t xml:space="preserve"> </w:t>
+      </w:r>
+      <w:hyperlink r:id="rId10" w:history="1">
+        <w:r>
+          <w:rPr>
+            <w:rStyle w:val="Hipervnculo"/>
+          </w:rPr>
+          <w:t>http://programmingtictac.blogspot.com/2012/07/artificial-neural-network.html</w:t>
+        </w:r>
+      </w:hyperlink>
+    </w:p>
+    <w:p>
+      <w:pPr>
+        <w:pStyle w:val="Epgrafe"/>
+        <w:jc w:val="center"/>
+      </w:pPr>
     </w:p>
     <w:p>
       <w:pPr>
@@ -3956,7 +4369,21 @@
         <w:rPr>
           <w:rFonts w:ascii="Arial" w:hAnsi="Arial" w:cs="Arial"/>
         </w:rPr>
-        <w:t>. El modelo matemático de la neurona McCulloch-Pitts está dado por:</w:t>
+        <w:t xml:space="preserve">. El modelo matemático de la neurona </w:t>
+      </w:r>
+      <w:proofErr w:type="spellStart"/>
+      <w:r>
+        <w:rPr>
+          <w:rFonts w:ascii="Arial" w:hAnsi="Arial" w:cs="Arial"/>
+        </w:rPr>
+        <w:t>McCulloch-Pitts</w:t>
+      </w:r>
+      <w:proofErr w:type="spellEnd"/>
+      <w:r>
+        <w:rPr>
+          <w:rFonts w:ascii="Arial" w:hAnsi="Arial" w:cs="Arial"/>
+        </w:rPr>
+        <w:t xml:space="preserve"> está dado por:</w:t>
       </w:r>
     </w:p>
     <w:p>
@@ -4135,7 +4562,16 @@
           <w:sz w:val="20"/>
           <w:szCs w:val="20"/>
         </w:rPr>
-        <w:t>u = Valor de la señal de salida de la neurona, regularme e se considera igual al nivel de activación de la neurona.</w:t>
+        <w:lastRenderedPageBreak/>
+        <w:t>u = v</w:t>
+      </w:r>
+      <w:r>
+        <w:rPr>
+          <w:rFonts w:ascii="Arial" w:hAnsi="Arial" w:cs="Arial"/>
+          <w:sz w:val="20"/>
+          <w:szCs w:val="20"/>
+        </w:rPr>
+        <w:t>alor de la señal de salida de la neurona, regularme e se considera igual al nivel de activación de la neurona.</w:t>
       </w:r>
     </w:p>
     <w:p>
@@ -4164,7 +4600,15 @@
           <w:sz w:val="20"/>
           <w:szCs w:val="20"/>
         </w:rPr>
-        <w:t>w = Peso de la entrada j.</w:t>
+        <w:t>w = p</w:t>
+      </w:r>
+      <w:r>
+        <w:rPr>
+          <w:rFonts w:ascii="Arial" w:hAnsi="Arial" w:cs="Arial"/>
+          <w:sz w:val="20"/>
+          <w:szCs w:val="20"/>
+        </w:rPr>
+        <w:t>eso de la entrada j.</w:t>
       </w:r>
     </w:p>
     <w:p>
@@ -4193,7 +4637,23 @@
           <w:sz w:val="20"/>
           <w:szCs w:val="20"/>
         </w:rPr>
-        <w:t>y=  Valor de señal de entrada j.</w:t>
+        <w:t xml:space="preserve">y=  </w:t>
+      </w:r>
+      <w:r>
+        <w:rPr>
+          <w:rFonts w:ascii="Arial" w:hAnsi="Arial" w:cs="Arial"/>
+          <w:sz w:val="20"/>
+          <w:szCs w:val="20"/>
+        </w:rPr>
+        <w:t>v</w:t>
+      </w:r>
+      <w:r>
+        <w:rPr>
+          <w:rFonts w:ascii="Arial" w:hAnsi="Arial" w:cs="Arial"/>
+          <w:sz w:val="20"/>
+          <w:szCs w:val="20"/>
+        </w:rPr>
+        <w:t>alor de señal de entrada j.</w:t>
       </w:r>
     </w:p>
     <w:p>
@@ -4222,7 +4682,15 @@
           <w:sz w:val="20"/>
           <w:szCs w:val="20"/>
         </w:rPr>
-        <w:t xml:space="preserve">n = Número de entradas a la neurona. </w:t>
+        <w:t>n = n</w:t>
+      </w:r>
+      <w:r>
+        <w:rPr>
+          <w:rFonts w:ascii="Arial" w:hAnsi="Arial" w:cs="Arial"/>
+          <w:sz w:val="20"/>
+          <w:szCs w:val="20"/>
+        </w:rPr>
+        <w:t xml:space="preserve">úmero de entradas a la neurona. </w:t>
       </w:r>
     </w:p>
     <w:p>
@@ -4244,7 +4712,6 @@
           <w:rFonts w:ascii="Arial" w:hAnsi="Arial" w:cs="Arial"/>
           <w:b/>
         </w:rPr>
-        <w:lastRenderedPageBreak/>
         <w:t>Arduino</w:t>
       </w:r>
     </w:p>
@@ -4265,13 +4732,27 @@
           <w:rFonts w:ascii="Arial" w:hAnsi="Arial" w:cs="Arial"/>
           <w:bCs/>
         </w:rPr>
-        <w:t>Arduino es una placa controladora de hardware libre muy accesible y de sencilla programación la cual permite montar proyectos con rapidez.</w:t>
+        <w:t xml:space="preserve">Arduino es una placa controladora de hardware libre muy accesible y de sencilla programación la cual permite </w:t>
       </w:r>
       <w:r>
         <w:rPr>
           <w:rFonts w:ascii="Arial" w:hAnsi="Arial" w:cs="Arial"/>
           <w:bCs/>
         </w:rPr>
+        <w:t>ensamblar</w:t>
+      </w:r>
+      <w:r>
+        <w:rPr>
+          <w:rFonts w:ascii="Arial" w:hAnsi="Arial" w:cs="Arial"/>
+          <w:bCs/>
+        </w:rPr>
+        <w:t xml:space="preserve"> proyectos con rapidez.</w:t>
+      </w:r>
+      <w:r>
+        <w:rPr>
+          <w:rFonts w:ascii="Arial" w:hAnsi="Arial" w:cs="Arial"/>
+          <w:bCs/>
+        </w:rPr>
         <w:t xml:space="preserve"> E</w:t>
       </w:r>
       <w:r>
@@ -4314,20 +4795,52 @@
           <w:rFonts w:ascii="Arial" w:hAnsi="Arial" w:cs="Arial"/>
           <w:bCs/>
         </w:rPr>
-        <w:t>ación Processing. Originalmente estaba basado en</w:t>
-      </w:r>
+        <w:t xml:space="preserve">ación </w:t>
+      </w:r>
+      <w:proofErr w:type="spellStart"/>
       <w:r>
         <w:rPr>
           <w:rFonts w:ascii="Arial" w:hAnsi="Arial" w:cs="Arial"/>
           <w:bCs/>
         </w:rPr>
-        <w:t xml:space="preserve"> el microcontrolador ATMEL</w:t>
-      </w:r>
+        <w:t>Processing</w:t>
+      </w:r>
+      <w:proofErr w:type="spellEnd"/>
       <w:r>
         <w:rPr>
           <w:rFonts w:ascii="Arial" w:hAnsi="Arial" w:cs="Arial"/>
           <w:bCs/>
         </w:rPr>
+        <w:t>. Originalmente estaba basado en</w:t>
+      </w:r>
+      <w:r>
+        <w:rPr>
+          <w:rFonts w:ascii="Arial" w:hAnsi="Arial" w:cs="Arial"/>
+          <w:bCs/>
+        </w:rPr>
+        <w:t xml:space="preserve"> el </w:t>
+      </w:r>
+      <w:proofErr w:type="spellStart"/>
+      <w:r>
+        <w:rPr>
+          <w:rFonts w:ascii="Arial" w:hAnsi="Arial" w:cs="Arial"/>
+          <w:bCs/>
+        </w:rPr>
+        <w:t>microcontrolador</w:t>
+      </w:r>
+      <w:proofErr w:type="spellEnd"/>
+      <w:r>
+        <w:rPr>
+          <w:rFonts w:ascii="Arial" w:hAnsi="Arial" w:cs="Arial"/>
+          <w:bCs/>
+        </w:rPr>
+        <w:t xml:space="preserve"> ATMEL</w:t>
+      </w:r>
+      <w:r>
+        <w:rPr>
+          <w:rFonts w:ascii="Arial" w:hAnsi="Arial" w:cs="Arial"/>
+          <w:bCs/>
+        </w:rPr>
         <w:t xml:space="preserve"> ATmega328</w:t>
       </w:r>
       <w:r>
@@ -4349,13 +4862,50 @@
           <w:rFonts w:ascii="Arial" w:hAnsi="Arial" w:cs="Arial"/>
           <w:bCs/>
         </w:rPr>
-        <w:t>sencillo y de bajo coste que permite el desarrollo de múltiplos diseños. Según</w:t>
+        <w:t>sencillo y de bajo costé</w:t>
       </w:r>
       <w:r>
         <w:rPr>
           <w:rFonts w:ascii="Arial" w:hAnsi="Arial" w:cs="Arial"/>
           <w:bCs/>
         </w:rPr>
+        <w:t xml:space="preserve"> que </w:t>
+      </w:r>
+      <w:proofErr w:type="gramStart"/>
+      <w:r>
+        <w:rPr>
+          <w:rFonts w:ascii="Arial" w:hAnsi="Arial" w:cs="Arial"/>
+          <w:bCs/>
+        </w:rPr>
+        <w:t>permite</w:t>
+      </w:r>
+      <w:proofErr w:type="gramEnd"/>
+      <w:r>
+        <w:rPr>
+          <w:rFonts w:ascii="Arial" w:hAnsi="Arial" w:cs="Arial"/>
+          <w:bCs/>
+        </w:rPr>
+        <w:t xml:space="preserve"> el desarrollo de </w:t>
+      </w:r>
+      <w:r>
+        <w:rPr>
+          <w:rFonts w:ascii="Arial" w:hAnsi="Arial" w:cs="Arial"/>
+          <w:bCs/>
+        </w:rPr>
+        <w:t>múltiple</w:t>
+      </w:r>
+      <w:r>
+        <w:rPr>
+          <w:rFonts w:ascii="Arial" w:hAnsi="Arial" w:cs="Arial"/>
+          <w:bCs/>
+        </w:rPr>
+        <w:t>s diseños. Según</w:t>
+      </w:r>
+      <w:r>
+        <w:rPr>
+          <w:rFonts w:ascii="Arial" w:hAnsi="Arial" w:cs="Arial"/>
+          <w:bCs/>
+        </w:rPr>
         <w:t xml:space="preserve"> </w:t>
       </w:r>
       <w:r>
@@ -4429,7 +4979,25 @@
           <w:b/>
           <w:bCs/>
         </w:rPr>
-        <w:t>[Banzi 2011]</w:t>
+        <w:t>[</w:t>
+      </w:r>
+      <w:proofErr w:type="spellStart"/>
+      <w:r>
+        <w:rPr>
+          <w:rFonts w:ascii="Arial" w:hAnsi="Arial" w:cs="Arial"/>
+          <w:b/>
+          <w:bCs/>
+        </w:rPr>
+        <w:t>Banzi</w:t>
+      </w:r>
+      <w:proofErr w:type="spellEnd"/>
+      <w:r>
+        <w:rPr>
+          <w:rFonts w:ascii="Arial" w:hAnsi="Arial" w:cs="Arial"/>
+          <w:b/>
+          <w:bCs/>
+        </w:rPr>
+        <w:t xml:space="preserve"> 2011]</w:t>
       </w:r>
       <w:r>
         <w:rPr>
@@ -4567,8 +5135,9 @@
           <w:shd w:val="clear" w:color="auto" w:fill="auto"/>
           <w:lang w:eastAsia="es-VE" w:bidi="ar-SA"/>
         </w:rPr>
-        <w:t>estructura en forma de cruz. Normalmente se utiliza el nombre inglés quadrotor</w:t>
-      </w:r>
+        <w:t xml:space="preserve">estructura en forma de cruz. Normalmente se utiliza el nombre inglés </w:t>
+      </w:r>
+      <w:proofErr w:type="spellStart"/>
       <w:r>
         <w:rPr>
           <w:rFonts w:ascii="ArialMT" w:eastAsiaTheme="minorEastAsia" w:hAnsi="ArialMT" w:cs="ArialMT"/>
@@ -4576,8 +5145,9 @@
           <w:shd w:val="clear" w:color="auto" w:fill="auto"/>
           <w:lang w:eastAsia="es-VE" w:bidi="ar-SA"/>
         </w:rPr>
-        <w:t xml:space="preserve"> </w:t>
-      </w:r>
+        <w:t>quadrotor</w:t>
+      </w:r>
+      <w:proofErr w:type="spellEnd"/>
       <w:r>
         <w:rPr>
           <w:rFonts w:ascii="ArialMT" w:eastAsiaTheme="minorEastAsia" w:hAnsi="ArialMT" w:cs="ArialMT"/>
@@ -4585,7 +5155,7 @@
           <w:shd w:val="clear" w:color="auto" w:fill="auto"/>
           <w:lang w:eastAsia="es-VE" w:bidi="ar-SA"/>
         </w:rPr>
-        <w:t xml:space="preserve">aunque también existe la traducción cuadricóptero. </w:t>
+        <w:t xml:space="preserve"> </w:t>
       </w:r>
       <w:r>
         <w:rPr>
@@ -4594,7 +5164,7 @@
           <w:shd w:val="clear" w:color="auto" w:fill="auto"/>
           <w:lang w:eastAsia="es-VE" w:bidi="ar-SA"/>
         </w:rPr>
-        <w:t>El</w:t>
+        <w:t xml:space="preserve">aunque también existe la traducción cuadricóptero. </w:t>
       </w:r>
       <w:r>
         <w:rPr>
@@ -4603,7 +5173,54 @@
           <w:shd w:val="clear" w:color="auto" w:fill="auto"/>
           <w:lang w:eastAsia="es-VE" w:bidi="ar-SA"/>
         </w:rPr>
-        <w:t xml:space="preserve"> vehículo dispone de 4 motores con sus palas respectivas, se</w:t>
+        <w:t>El</w:t>
+      </w:r>
+      <w:r>
+        <w:rPr>
+          <w:rFonts w:ascii="ArialMT" w:eastAsiaTheme="minorEastAsia" w:hAnsi="ArialMT" w:cs="ArialMT"/>
+          <w:color w:val="auto"/>
+          <w:shd w:val="clear" w:color="auto" w:fill="auto"/>
+          <w:lang w:eastAsia="es-VE" w:bidi="ar-SA"/>
+        </w:rPr>
+        <w:t xml:space="preserve"> vehículo dispone de </w:t>
+      </w:r>
+      <w:r>
+        <w:rPr>
+          <w:rFonts w:ascii="ArialMT" w:eastAsiaTheme="minorEastAsia" w:hAnsi="ArialMT" w:cs="ArialMT"/>
+          <w:color w:val="auto"/>
+          <w:shd w:val="clear" w:color="auto" w:fill="auto"/>
+          <w:lang w:eastAsia="es-VE" w:bidi="ar-SA"/>
+        </w:rPr>
+        <w:t>cuatro (</w:t>
+      </w:r>
+      <w:r>
+        <w:rPr>
+          <w:rFonts w:ascii="ArialMT" w:eastAsiaTheme="minorEastAsia" w:hAnsi="ArialMT" w:cs="ArialMT"/>
+          <w:color w:val="auto"/>
+          <w:shd w:val="clear" w:color="auto" w:fill="auto"/>
+          <w:lang w:eastAsia="es-VE" w:bidi="ar-SA"/>
+        </w:rPr>
+        <w:t>4</w:t>
+      </w:r>
+      <w:r>
+        <w:rPr>
+          <w:rFonts w:ascii="ArialMT" w:eastAsiaTheme="minorEastAsia" w:hAnsi="ArialMT" w:cs="ArialMT"/>
+          <w:color w:val="auto"/>
+          <w:shd w:val="clear" w:color="auto" w:fill="auto"/>
+          <w:lang w:eastAsia="es-VE" w:bidi="ar-SA"/>
+        </w:rPr>
+        <w:t>)</w:t>
+      </w:r>
+      <w:bookmarkStart w:id="0" w:name="_GoBack"/>
+      <w:bookmarkEnd w:id="0"/>
+      <w:r>
+        <w:rPr>
+          <w:rFonts w:ascii="ArialMT" w:eastAsiaTheme="minorEastAsia" w:hAnsi="ArialMT" w:cs="ArialMT"/>
+          <w:color w:val="auto"/>
+          <w:shd w:val="clear" w:color="auto" w:fill="auto"/>
+          <w:lang w:eastAsia="es-VE" w:bidi="ar-SA"/>
+        </w:rPr>
+        <w:t xml:space="preserve"> motores con sus palas respectivas, se</w:t>
       </w:r>
       <w:r>
         <w:rPr>
@@ -4777,14 +5394,17 @@
         <w:rPr>
           <w:rFonts w:ascii="Arial" w:hAnsi="Arial" w:cs="Arial"/>
         </w:rPr>
+        <w:lastRenderedPageBreak/>
         <w:t xml:space="preserve">El problema fundamental de los </w:t>
       </w:r>
+      <w:proofErr w:type="spellStart"/>
       <w:r>
         <w:rPr>
           <w:rFonts w:ascii="Arial" w:hAnsi="Arial" w:cs="Arial"/>
         </w:rPr>
         <w:t>cuadricopteros</w:t>
       </w:r>
+      <w:proofErr w:type="spellEnd"/>
       <w:r>
         <w:rPr>
           <w:rFonts w:ascii="Arial" w:hAnsi="Arial" w:cs="Arial"/>
@@ -4906,7 +5526,6 @@
         <w:rPr>
           <w:rFonts w:ascii="Arial" w:hAnsi="Arial" w:cs="Arial"/>
         </w:rPr>
-        <w:lastRenderedPageBreak/>
         <w:t>Una de las características más importantes a tener en cuenta en los sistemas</w:t>
       </w:r>
       <w:r>
@@ -4964,7 +5583,23 @@
           <w:rFonts w:ascii="Arial" w:hAnsi="Arial" w:cs="Arial"/>
           <w:b/>
         </w:rPr>
-        <w:t>[Nadales 2009]</w:t>
+        <w:t>[</w:t>
+      </w:r>
+      <w:proofErr w:type="spellStart"/>
+      <w:r>
+        <w:rPr>
+          <w:rFonts w:ascii="Arial" w:hAnsi="Arial" w:cs="Arial"/>
+          <w:b/>
+        </w:rPr>
+        <w:t>Nadales</w:t>
+      </w:r>
+      <w:proofErr w:type="spellEnd"/>
+      <w:r>
+        <w:rPr>
+          <w:rFonts w:ascii="Arial" w:hAnsi="Arial" w:cs="Arial"/>
+          <w:b/>
+        </w:rPr>
+        <w:t xml:space="preserve"> 2009]</w:t>
       </w:r>
     </w:p>
     <w:p>
@@ -5078,7 +5713,23 @@
           <w:rFonts w:ascii="Arial" w:hAnsi="Arial" w:cs="Arial"/>
           <w:b/>
         </w:rPr>
-        <w:t>[Zabczyk 1993]</w:t>
+        <w:t>[</w:t>
+      </w:r>
+      <w:proofErr w:type="spellStart"/>
+      <w:r>
+        <w:rPr>
+          <w:rFonts w:ascii="Arial" w:hAnsi="Arial" w:cs="Arial"/>
+          <w:b/>
+        </w:rPr>
+        <w:t>Zabczyk</w:t>
+      </w:r>
+      <w:proofErr w:type="spellEnd"/>
+      <w:r>
+        <w:rPr>
+          <w:rFonts w:ascii="Arial" w:hAnsi="Arial" w:cs="Arial"/>
+          <w:b/>
+        </w:rPr>
+        <w:t xml:space="preserve"> 1993]</w:t>
       </w:r>
     </w:p>
     <w:p>
@@ -5129,7 +5780,23 @@
           <w:rFonts w:ascii="Arial" w:hAnsi="Arial" w:cs="Arial"/>
           <w:b/>
         </w:rPr>
-        <w:t>[Ogata 2011]</w:t>
+        <w:t>[</w:t>
+      </w:r>
+      <w:proofErr w:type="spellStart"/>
+      <w:r>
+        <w:rPr>
+          <w:rFonts w:ascii="Arial" w:hAnsi="Arial" w:cs="Arial"/>
+          <w:b/>
+        </w:rPr>
+        <w:t>Ogata</w:t>
+      </w:r>
+      <w:proofErr w:type="spellEnd"/>
+      <w:r>
+        <w:rPr>
+          <w:rFonts w:ascii="Arial" w:hAnsi="Arial" w:cs="Arial"/>
+          <w:b/>
+        </w:rPr>
+        <w:t xml:space="preserve"> 2011]</w:t>
       </w:r>
     </w:p>
     <w:p>
@@ -5174,7 +5841,23 @@
           <w:rFonts w:ascii="Arial" w:hAnsi="Arial" w:cs="Arial"/>
           <w:b/>
         </w:rPr>
-        <w:t>[Dulhoste 2011]</w:t>
+        <w:t>[</w:t>
+      </w:r>
+      <w:proofErr w:type="spellStart"/>
+      <w:r>
+        <w:rPr>
+          <w:rFonts w:ascii="Arial" w:hAnsi="Arial" w:cs="Arial"/>
+          <w:b/>
+        </w:rPr>
+        <w:t>Dulhoste</w:t>
+      </w:r>
+      <w:proofErr w:type="spellEnd"/>
+      <w:r>
+        <w:rPr>
+          <w:rFonts w:ascii="Arial" w:hAnsi="Arial" w:cs="Arial"/>
+          <w:b/>
+        </w:rPr>
+        <w:t xml:space="preserve"> 2011]</w:t>
       </w:r>
       <w:r>
         <w:rPr>
@@ -5187,7 +5870,23 @@
           <w:rFonts w:ascii="Arial" w:hAnsi="Arial" w:cs="Arial"/>
           <w:b/>
         </w:rPr>
-        <w:t>[Vidyasagar 2010]</w:t>
+        <w:t>[</w:t>
+      </w:r>
+      <w:proofErr w:type="spellStart"/>
+      <w:r>
+        <w:rPr>
+          <w:rFonts w:ascii="Arial" w:hAnsi="Arial" w:cs="Arial"/>
+          <w:b/>
+        </w:rPr>
+        <w:t>Vidyasagar</w:t>
+      </w:r>
+      <w:proofErr w:type="spellEnd"/>
+      <w:r>
+        <w:rPr>
+          <w:rFonts w:ascii="Arial" w:hAnsi="Arial" w:cs="Arial"/>
+          <w:b/>
+        </w:rPr>
+        <w:t xml:space="preserve"> 2010]</w:t>
       </w:r>
     </w:p>
     <w:p>
@@ -5249,6 +5948,7 @@
           <w:rFonts w:ascii="Arial" w:hAnsi="Arial" w:cs="Arial"/>
           <w:b/>
         </w:rPr>
+        <w:lastRenderedPageBreak/>
         <w:t>Sistema de control Proporcional-Integral-Derivativo</w:t>
       </w:r>
       <w:r>
@@ -5319,7 +6019,6 @@
         <w:rPr>
           <w:rFonts w:ascii="Arial" w:hAnsi="Arial" w:cs="Arial"/>
         </w:rPr>
-        <w:lastRenderedPageBreak/>
         <w:tab/>
         <w:t xml:space="preserve">La estructura típica de un sistema de control PID viene dada por una función </w:t>
       </w:r>
@@ -5778,11 +6477,19 @@
           <w:b/>
         </w:rPr>
       </w:pPr>
-      <w:r>
-        <w:rPr>
-          <w:rFonts w:ascii="Arial" w:hAnsi="Arial" w:cs="Arial"/>
-        </w:rPr>
-        <w:t xml:space="preserve">en la que la señal de error en el tiempo e(t) es usada para generar </w:t>
+      <w:proofErr w:type="gramStart"/>
+      <w:r>
+        <w:rPr>
+          <w:rFonts w:ascii="Arial" w:hAnsi="Arial" w:cs="Arial"/>
+        </w:rPr>
+        <w:t>en</w:t>
+      </w:r>
+      <w:proofErr w:type="gramEnd"/>
+      <w:r>
+        <w:rPr>
+          <w:rFonts w:ascii="Arial" w:hAnsi="Arial" w:cs="Arial"/>
+        </w:rPr>
+        <w:t xml:space="preserve"> la que la señal de error en el tiempo e(t) es usada para generar </w:t>
       </w:r>
       <w:r>
         <w:rPr>
@@ -5801,7 +6508,23 @@
           <w:rFonts w:ascii="Arial" w:hAnsi="Arial" w:cs="Arial"/>
           <w:b/>
         </w:rPr>
-        <w:t>[Dignyu 2007]</w:t>
+        <w:t>[</w:t>
+      </w:r>
+      <w:proofErr w:type="spellStart"/>
+      <w:r>
+        <w:rPr>
+          <w:rFonts w:ascii="Arial" w:hAnsi="Arial" w:cs="Arial"/>
+          <w:b/>
+        </w:rPr>
+        <w:t>Dignyu</w:t>
+      </w:r>
+      <w:proofErr w:type="spellEnd"/>
+      <w:r>
+        <w:rPr>
+          <w:rFonts w:ascii="Arial" w:hAnsi="Arial" w:cs="Arial"/>
+          <w:b/>
+        </w:rPr>
+        <w:t xml:space="preserve"> 2007]</w:t>
       </w:r>
     </w:p>
     <w:p>
@@ -6216,7 +6939,23 @@
           <w:rFonts w:ascii="Arial" w:hAnsi="Arial" w:cs="Arial"/>
           <w:b/>
         </w:rPr>
-        <w:t>[UniLeon 2013]</w:t>
+        <w:t>[</w:t>
+      </w:r>
+      <w:proofErr w:type="spellStart"/>
+      <w:r>
+        <w:rPr>
+          <w:rFonts w:ascii="Arial" w:hAnsi="Arial" w:cs="Arial"/>
+          <w:b/>
+        </w:rPr>
+        <w:t>UniLeon</w:t>
+      </w:r>
+      <w:proofErr w:type="spellEnd"/>
+      <w:r>
+        <w:rPr>
+          <w:rFonts w:ascii="Arial" w:hAnsi="Arial" w:cs="Arial"/>
+          <w:b/>
+        </w:rPr>
+        <w:t xml:space="preserve"> 2013]</w:t>
       </w:r>
     </w:p>
     <w:p>
@@ -6355,7 +7094,23 @@
           <w:rFonts w:ascii="Arial" w:hAnsi="Arial" w:cs="Arial"/>
           <w:b/>
         </w:rPr>
-        <w:t>[Pressman 2001]</w:t>
+        <w:t>[</w:t>
+      </w:r>
+      <w:proofErr w:type="spellStart"/>
+      <w:r>
+        <w:rPr>
+          <w:rFonts w:ascii="Arial" w:hAnsi="Arial" w:cs="Arial"/>
+          <w:b/>
+        </w:rPr>
+        <w:t>Pressman</w:t>
+      </w:r>
+      <w:proofErr w:type="spellEnd"/>
+      <w:r>
+        <w:rPr>
+          <w:rFonts w:ascii="Arial" w:hAnsi="Arial" w:cs="Arial"/>
+          <w:b/>
+        </w:rPr>
+        <w:t xml:space="preserve"> 2001]</w:t>
       </w:r>
       <w:r>
         <w:rPr>
@@ -6409,7 +7164,7 @@
                     </pic:cNvPicPr>
                   </pic:nvPicPr>
                   <pic:blipFill>
-                    <a:blip r:embed="rId9" cstate="print"/>
+                    <a:blip r:embed="rId11" cstate="print"/>
                     <a:srcRect/>
                     <a:stretch>
                       <a:fillRect/>
@@ -6497,7 +7252,7 @@
           <w:szCs w:val="18"/>
         </w:rPr>
       </w:pPr>
-      <w:hyperlink r:id="rId10" w:history="1">
+      <w:hyperlink r:id="rId12" w:history="1">
         <w:r>
           <w:rPr>
             <w:rStyle w:val="Hipervnculo"/>
@@ -6588,7 +7343,7 @@
             <o:lock v:ext="edit" aspectratio="t"/>
           </v:shapetype>
           <v:shape id="Ink 3" o:spid="_x0000_s1026" type="#_x0000_t75" style="position:absolute;left:0;text-align:left;margin-left:1336.9pt;margin-top:1720.05pt;width:0;height:0;z-index:251659264;visibility:visible;mso-wrap-distance-left:3.17497mm;mso-wrap-distance-top:-3e-5mm;mso-wrap-distance-right:3.17497mm;mso-wrap-distance-bottom:-3e-5mm" o:gfxdata="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">
-            <v:imagedata r:id="rId11" o:title=""/>
+            <v:imagedata r:id="rId13" o:title=""/>
             <o:lock v:ext="edit" rotation="t" verticies="t" shapetype="t"/>
           </v:shape>
         </w:pict>
@@ -6628,7 +7383,23 @@
           <w:rFonts w:ascii="Arial" w:hAnsi="Arial" w:cs="Arial"/>
           <w:b/>
         </w:rPr>
-        <w:t>[Pressman 2001]</w:t>
+        <w:t>[</w:t>
+      </w:r>
+      <w:proofErr w:type="spellStart"/>
+      <w:r>
+        <w:rPr>
+          <w:rFonts w:ascii="Arial" w:hAnsi="Arial" w:cs="Arial"/>
+          <w:b/>
+        </w:rPr>
+        <w:t>Pressman</w:t>
+      </w:r>
+      <w:proofErr w:type="spellEnd"/>
+      <w:r>
+        <w:rPr>
+          <w:rFonts w:ascii="Arial" w:hAnsi="Arial" w:cs="Arial"/>
+          <w:b/>
+        </w:rPr>
+        <w:t xml:space="preserve"> 2001]</w:t>
       </w:r>
       <w:r>
         <w:rPr>
@@ -7092,7 +7863,23 @@
           <w:rFonts w:ascii="Arial" w:hAnsi="Arial" w:cs="Arial"/>
           <w:b/>
         </w:rPr>
-        <w:t>[Rouse 2007]</w:t>
+        <w:t>[</w:t>
+      </w:r>
+      <w:proofErr w:type="spellStart"/>
+      <w:r>
+        <w:rPr>
+          <w:rFonts w:ascii="Arial" w:hAnsi="Arial" w:cs="Arial"/>
+          <w:b/>
+        </w:rPr>
+        <w:t>Rouse</w:t>
+      </w:r>
+      <w:proofErr w:type="spellEnd"/>
+      <w:r>
+        <w:rPr>
+          <w:rFonts w:ascii="Arial" w:hAnsi="Arial" w:cs="Arial"/>
+          <w:b/>
+        </w:rPr>
+        <w:t xml:space="preserve"> 2007]</w:t>
       </w:r>
     </w:p>
     <w:p>
@@ -7307,8 +8094,6 @@
           <w:rFonts w:ascii="Arial" w:hAnsi="Arial" w:cs="Arial"/>
         </w:rPr>
       </w:pPr>
-      <w:bookmarkStart w:id="0" w:name="_GoBack"/>
-      <w:bookmarkEnd w:id="0"/>
     </w:p>
     <w:p>
       <w:pPr>
@@ -7389,7 +8174,29 @@
           <w:shd w:val="clear" w:color="auto" w:fill="auto"/>
           <w:lang w:eastAsia="es-VE" w:bidi="ar-SA"/>
         </w:rPr>
-        <w:t>[Banzi 2011]</w:t>
+        <w:t>[</w:t>
+      </w:r>
+      <w:proofErr w:type="spellStart"/>
+      <w:r>
+        <w:rPr>
+          <w:rFonts w:ascii="ArialMT" w:eastAsiaTheme="minorEastAsia" w:hAnsi="ArialMT" w:cs="ArialMT"/>
+          <w:b/>
+          <w:color w:val="auto"/>
+          <w:shd w:val="clear" w:color="auto" w:fill="auto"/>
+          <w:lang w:eastAsia="es-VE" w:bidi="ar-SA"/>
+        </w:rPr>
+        <w:t>Banzi</w:t>
+      </w:r>
+      <w:proofErr w:type="spellEnd"/>
+      <w:r>
+        <w:rPr>
+          <w:rFonts w:ascii="ArialMT" w:eastAsiaTheme="minorEastAsia" w:hAnsi="ArialMT" w:cs="ArialMT"/>
+          <w:b/>
+          <w:color w:val="auto"/>
+          <w:shd w:val="clear" w:color="auto" w:fill="auto"/>
+          <w:lang w:eastAsia="es-VE" w:bidi="ar-SA"/>
+        </w:rPr>
+        <w:t xml:space="preserve"> 2011]</w:t>
       </w:r>
       <w:r>
         <w:rPr>
@@ -7400,6 +8207,7 @@
         </w:rPr>
         <w:t xml:space="preserve"> </w:t>
       </w:r>
+      <w:proofErr w:type="spellStart"/>
       <w:r>
         <w:rPr>
           <w:rFonts w:ascii="ArialMT" w:eastAsiaTheme="minorEastAsia" w:hAnsi="ArialMT" w:cs="ArialMT"/>
@@ -7407,9 +8215,39 @@
           <w:shd w:val="clear" w:color="auto" w:fill="auto"/>
           <w:lang w:eastAsia="es-VE" w:bidi="ar-SA"/>
         </w:rPr>
-        <w:t xml:space="preserve">Banzi, M. y Cuartielles, D., Descripción de la plataforma Arduino. Obtenido de </w:t>
-      </w:r>
-      <w:hyperlink r:id="rId12" w:history="1">
+        <w:t>Banzi</w:t>
+      </w:r>
+      <w:proofErr w:type="spellEnd"/>
+      <w:r>
+        <w:rPr>
+          <w:rFonts w:ascii="ArialMT" w:eastAsiaTheme="minorEastAsia" w:hAnsi="ArialMT" w:cs="ArialMT"/>
+          <w:color w:val="auto"/>
+          <w:shd w:val="clear" w:color="auto" w:fill="auto"/>
+          <w:lang w:eastAsia="es-VE" w:bidi="ar-SA"/>
+        </w:rPr>
+        <w:t xml:space="preserve">, M. y </w:t>
+      </w:r>
+      <w:proofErr w:type="spellStart"/>
+      <w:r>
+        <w:rPr>
+          <w:rFonts w:ascii="ArialMT" w:eastAsiaTheme="minorEastAsia" w:hAnsi="ArialMT" w:cs="ArialMT"/>
+          <w:color w:val="auto"/>
+          <w:shd w:val="clear" w:color="auto" w:fill="auto"/>
+          <w:lang w:eastAsia="es-VE" w:bidi="ar-SA"/>
+        </w:rPr>
+        <w:t>Cuartielles</w:t>
+      </w:r>
+      <w:proofErr w:type="spellEnd"/>
+      <w:r>
+        <w:rPr>
+          <w:rFonts w:ascii="ArialMT" w:eastAsiaTheme="minorEastAsia" w:hAnsi="ArialMT" w:cs="ArialMT"/>
+          <w:color w:val="auto"/>
+          <w:shd w:val="clear" w:color="auto" w:fill="auto"/>
+          <w:lang w:eastAsia="es-VE" w:bidi="ar-SA"/>
+        </w:rPr>
+        <w:t xml:space="preserve">, D., Descripción de la plataforma Arduino. Obtenido de </w:t>
+      </w:r>
+      <w:hyperlink r:id="rId14" w:history="1">
         <w:r>
           <w:rPr>
             <w:rStyle w:val="Hipervnculo"/>
@@ -7448,7 +8286,6 @@
           <w:rFonts w:ascii="Arial" w:hAnsi="Arial" w:cs="Arial"/>
           <w:b/>
           <w:szCs w:val="24"/>
-          <w:lang w:val="en-US"/>
         </w:rPr>
         <w:t>[Burka 2012]</w:t>
       </w:r>
@@ -7456,7 +8293,6 @@
         <w:rPr>
           <w:rFonts w:ascii="Arial" w:hAnsi="Arial" w:cs="Arial"/>
           <w:szCs w:val="24"/>
-          <w:lang w:val="en-US"/>
         </w:rPr>
         <w:t xml:space="preserve"> </w:t>
       </w:r>
@@ -7464,33 +8300,83 @@
         <w:rPr>
           <w:rFonts w:ascii="Arial" w:hAnsi="Arial" w:cs="Arial"/>
           <w:szCs w:val="24"/>
-          <w:lang w:val="en-US"/>
         </w:rPr>
         <w:t xml:space="preserve">Burka, A. y Foster, S. (2012). </w:t>
       </w:r>
+      <w:proofErr w:type="spellStart"/>
       <w:r>
         <w:rPr>
           <w:rFonts w:ascii="Arial" w:hAnsi="Arial" w:cs="Arial"/>
           <w:i/>
           <w:szCs w:val="24"/>
-          <w:lang w:val="en-US"/>
-        </w:rPr>
-        <w:t>Neato Quadcopters.</w:t>
-      </w:r>
-      <w:r>
-        <w:rPr>
-          <w:rFonts w:ascii="Arial" w:hAnsi="Arial" w:cs="Arial"/>
-          <w:szCs w:val="24"/>
-          <w:lang w:val="en-US"/>
+        </w:rPr>
+        <w:t>Neato</w:t>
+      </w:r>
+      <w:proofErr w:type="spellEnd"/>
+      <w:r>
+        <w:rPr>
+          <w:rFonts w:ascii="Arial" w:hAnsi="Arial" w:cs="Arial"/>
+          <w:i/>
+          <w:szCs w:val="24"/>
         </w:rPr>
         <w:t xml:space="preserve"> </w:t>
       </w:r>
-      <w:r>
-        <w:rPr>
-          <w:rFonts w:ascii="Arial" w:hAnsi="Arial" w:cs="Arial"/>
-          <w:szCs w:val="24"/>
-        </w:rPr>
-        <w:t>Swarthmore College, Pennsylvania, Estados Unidos de América.</w:t>
+      <w:proofErr w:type="spellStart"/>
+      <w:r>
+        <w:rPr>
+          <w:rFonts w:ascii="Arial" w:hAnsi="Arial" w:cs="Arial"/>
+          <w:i/>
+          <w:szCs w:val="24"/>
+        </w:rPr>
+        <w:t>Quadcopters</w:t>
+      </w:r>
+      <w:proofErr w:type="spellEnd"/>
+      <w:r>
+        <w:rPr>
+          <w:rFonts w:ascii="Arial" w:hAnsi="Arial" w:cs="Arial"/>
+          <w:i/>
+          <w:szCs w:val="24"/>
+        </w:rPr>
+        <w:t>.</w:t>
+      </w:r>
+      <w:r>
+        <w:rPr>
+          <w:rFonts w:ascii="Arial" w:hAnsi="Arial" w:cs="Arial"/>
+          <w:szCs w:val="24"/>
+        </w:rPr>
+        <w:t xml:space="preserve"> </w:t>
+      </w:r>
+      <w:proofErr w:type="spellStart"/>
+      <w:r>
+        <w:rPr>
+          <w:rFonts w:ascii="Arial" w:hAnsi="Arial" w:cs="Arial"/>
+          <w:szCs w:val="24"/>
+        </w:rPr>
+        <w:t>Swarthmore</w:t>
+      </w:r>
+      <w:proofErr w:type="spellEnd"/>
+      <w:r>
+        <w:rPr>
+          <w:rFonts w:ascii="Arial" w:hAnsi="Arial" w:cs="Arial"/>
+          <w:szCs w:val="24"/>
+        </w:rPr>
+        <w:t xml:space="preserve"> </w:t>
+      </w:r>
+      <w:proofErr w:type="spellStart"/>
+      <w:r>
+        <w:rPr>
+          <w:rFonts w:ascii="Arial" w:hAnsi="Arial" w:cs="Arial"/>
+          <w:szCs w:val="24"/>
+        </w:rPr>
+        <w:t>College</w:t>
+      </w:r>
+      <w:proofErr w:type="spellEnd"/>
+      <w:r>
+        <w:rPr>
+          <w:rFonts w:ascii="Arial" w:hAnsi="Arial" w:cs="Arial"/>
+          <w:szCs w:val="24"/>
+        </w:rPr>
+        <w:t>, Pennsylvania, Estados Unidos de América.</w:t>
       </w:r>
     </w:p>
     <w:p>
@@ -7521,21 +8407,45 @@
           <w:rFonts w:ascii="Arial" w:hAnsi="Arial" w:cs="Arial"/>
           <w:b/>
           <w:szCs w:val="24"/>
-        </w:rPr>
-        <w:t>[Burka</w:t>
-      </w:r>
-      <w:r>
-        <w:rPr>
-          <w:rFonts w:ascii="Arial" w:hAnsi="Arial" w:cs="Arial"/>
-          <w:b/>
-          <w:szCs w:val="24"/>
-        </w:rPr>
-        <w:t xml:space="preserve">mshaw 2010] </w:t>
-      </w:r>
-      <w:r>
-        <w:rPr>
-          <w:rFonts w:ascii="Arial" w:hAnsi="Arial" w:cs="Arial"/>
-          <w:szCs w:val="24"/>
+          <w:lang w:val="en-US"/>
+        </w:rPr>
+        <w:t>[</w:t>
+      </w:r>
+      <w:proofErr w:type="spellStart"/>
+      <w:r>
+        <w:rPr>
+          <w:rFonts w:ascii="Arial" w:hAnsi="Arial" w:cs="Arial"/>
+          <w:b/>
+          <w:szCs w:val="24"/>
+          <w:lang w:val="en-US"/>
+        </w:rPr>
+        <w:t>Burka</w:t>
+      </w:r>
+      <w:r>
+        <w:rPr>
+          <w:rFonts w:ascii="Arial" w:hAnsi="Arial" w:cs="Arial"/>
+          <w:b/>
+          <w:szCs w:val="24"/>
+          <w:lang w:val="en-US"/>
+        </w:rPr>
+        <w:t>mshaw</w:t>
+      </w:r>
+      <w:proofErr w:type="spellEnd"/>
+      <w:r>
+        <w:rPr>
+          <w:rFonts w:ascii="Arial" w:hAnsi="Arial" w:cs="Arial"/>
+          <w:b/>
+          <w:szCs w:val="24"/>
+          <w:lang w:val="en-US"/>
+        </w:rPr>
+        <w:t xml:space="preserve"> 2010] </w:t>
+      </w:r>
+      <w:proofErr w:type="spellStart"/>
+      <w:r>
+        <w:rPr>
+          <w:rFonts w:ascii="Arial" w:hAnsi="Arial" w:cs="Arial"/>
+          <w:szCs w:val="24"/>
+          <w:lang w:val="en-US"/>
         </w:rPr>
         <w:t>Burkam</w:t>
       </w:r>
@@ -7543,23 +8453,96 @@
         <w:rPr>
           <w:rFonts w:ascii="Arial" w:hAnsi="Arial" w:cs="Arial"/>
           <w:szCs w:val="24"/>
-        </w:rPr>
-        <w:t xml:space="preserve">shaw, L. (2010). </w:t>
-      </w:r>
+          <w:lang w:val="en-US"/>
+        </w:rPr>
+        <w:t>shaw</w:t>
+      </w:r>
+      <w:proofErr w:type="spellEnd"/>
+      <w:r>
+        <w:rPr>
+          <w:rFonts w:ascii="Arial" w:hAnsi="Arial" w:cs="Arial"/>
+          <w:szCs w:val="24"/>
+          <w:lang w:val="en-US"/>
+        </w:rPr>
+        <w:t xml:space="preserve">, L. (2010). </w:t>
+      </w:r>
+      <w:proofErr w:type="gramStart"/>
       <w:r>
         <w:rPr>
           <w:rFonts w:ascii="Arial" w:hAnsi="Arial" w:cs="Arial"/>
           <w:i/>
           <w:szCs w:val="24"/>
-        </w:rPr>
-        <w:t>Towards a Low Cost Quadrotor Research Platform.</w:t>
-      </w:r>
-      <w:r>
-        <w:rPr>
-          <w:rFonts w:ascii="Arial" w:hAnsi="Arial" w:cs="Arial"/>
-          <w:szCs w:val="24"/>
-        </w:rPr>
-        <w:t xml:space="preserve"> Naval Postgraduate School. California, Estados Unidos de América.</w:t>
+          <w:lang w:val="en-US"/>
+        </w:rPr>
+        <w:t xml:space="preserve">Towards a Low Cost </w:t>
+      </w:r>
+      <w:proofErr w:type="spellStart"/>
+      <w:r>
+        <w:rPr>
+          <w:rFonts w:ascii="Arial" w:hAnsi="Arial" w:cs="Arial"/>
+          <w:i/>
+          <w:szCs w:val="24"/>
+          <w:lang w:val="en-US"/>
+        </w:rPr>
+        <w:t>Quadrotor</w:t>
+      </w:r>
+      <w:proofErr w:type="spellEnd"/>
+      <w:r>
+        <w:rPr>
+          <w:rFonts w:ascii="Arial" w:hAnsi="Arial" w:cs="Arial"/>
+          <w:i/>
+          <w:szCs w:val="24"/>
+          <w:lang w:val="en-US"/>
+        </w:rPr>
+        <w:t xml:space="preserve"> Research Platform.</w:t>
+      </w:r>
+      <w:proofErr w:type="gramEnd"/>
+      <w:r>
+        <w:rPr>
+          <w:rFonts w:ascii="Arial" w:hAnsi="Arial" w:cs="Arial"/>
+          <w:szCs w:val="24"/>
+          <w:lang w:val="en-US"/>
+        </w:rPr>
+        <w:t xml:space="preserve"> </w:t>
+      </w:r>
+      <w:r>
+        <w:rPr>
+          <w:rFonts w:ascii="Arial" w:hAnsi="Arial" w:cs="Arial"/>
+          <w:szCs w:val="24"/>
+        </w:rPr>
+        <w:t xml:space="preserve">Naval </w:t>
+      </w:r>
+      <w:proofErr w:type="spellStart"/>
+      <w:r>
+        <w:rPr>
+          <w:rFonts w:ascii="Arial" w:hAnsi="Arial" w:cs="Arial"/>
+          <w:szCs w:val="24"/>
+        </w:rPr>
+        <w:t>Postgraduate</w:t>
+      </w:r>
+      <w:proofErr w:type="spellEnd"/>
+      <w:r>
+        <w:rPr>
+          <w:rFonts w:ascii="Arial" w:hAnsi="Arial" w:cs="Arial"/>
+          <w:szCs w:val="24"/>
+        </w:rPr>
+        <w:t xml:space="preserve"> </w:t>
+      </w:r>
+      <w:proofErr w:type="spellStart"/>
+      <w:r>
+        <w:rPr>
+          <w:rFonts w:ascii="Arial" w:hAnsi="Arial" w:cs="Arial"/>
+          <w:szCs w:val="24"/>
+        </w:rPr>
+        <w:t>School</w:t>
+      </w:r>
+      <w:proofErr w:type="spellEnd"/>
+      <w:r>
+        <w:rPr>
+          <w:rFonts w:ascii="Arial" w:hAnsi="Arial" w:cs="Arial"/>
+          <w:szCs w:val="24"/>
+        </w:rPr>
+        <w:t>. California, Estados Unidos de América.</w:t>
       </w:r>
     </w:p>
     <w:p>
@@ -7572,7 +8555,6 @@
           <w:rFonts w:ascii="Arial" w:hAnsi="Arial" w:cs="Arial"/>
           <w:b/>
           <w:szCs w:val="24"/>
-          <w:lang w:val="en-US"/>
         </w:rPr>
       </w:pPr>
     </w:p>
@@ -7592,25 +8574,73 @@
           <w:rFonts w:ascii="Arial" w:hAnsi="Arial" w:cs="Arial"/>
           <w:b/>
           <w:szCs w:val="24"/>
+        </w:rPr>
+        <w:t xml:space="preserve">[Chin </w:t>
+      </w:r>
+      <w:proofErr w:type="spellStart"/>
+      <w:r>
+        <w:rPr>
+          <w:rFonts w:ascii="Arial" w:hAnsi="Arial" w:cs="Arial"/>
+          <w:b/>
+          <w:szCs w:val="24"/>
+        </w:rPr>
+        <w:t>Kar</w:t>
+      </w:r>
+      <w:proofErr w:type="spellEnd"/>
+      <w:r>
+        <w:rPr>
+          <w:rFonts w:ascii="Arial" w:hAnsi="Arial" w:cs="Arial"/>
+          <w:b/>
+          <w:szCs w:val="24"/>
+        </w:rPr>
+        <w:t xml:space="preserve"> 2007]</w:t>
+      </w:r>
+      <w:r>
+        <w:rPr>
+          <w:rFonts w:ascii="Arial" w:hAnsi="Arial" w:cs="Arial"/>
+          <w:szCs w:val="24"/>
+        </w:rPr>
+        <w:t xml:space="preserve"> Chin </w:t>
+      </w:r>
+      <w:proofErr w:type="spellStart"/>
+      <w:r>
+        <w:rPr>
+          <w:rFonts w:ascii="Arial" w:hAnsi="Arial" w:cs="Arial"/>
+          <w:szCs w:val="24"/>
+        </w:rPr>
+        <w:t>Kar</w:t>
+      </w:r>
+      <w:proofErr w:type="spellEnd"/>
+      <w:r>
+        <w:rPr>
+          <w:rFonts w:ascii="Arial" w:hAnsi="Arial" w:cs="Arial"/>
+          <w:szCs w:val="24"/>
+        </w:rPr>
+        <w:t xml:space="preserve"> </w:t>
+      </w:r>
+      <w:proofErr w:type="spellStart"/>
+      <w:r>
+        <w:rPr>
+          <w:rFonts w:ascii="Arial" w:hAnsi="Arial" w:cs="Arial"/>
+          <w:szCs w:val="24"/>
+        </w:rPr>
+        <w:t>Wei</w:t>
+      </w:r>
+      <w:proofErr w:type="spellEnd"/>
+      <w:r>
+        <w:rPr>
+          <w:rFonts w:ascii="Arial" w:hAnsi="Arial" w:cs="Arial"/>
+          <w:szCs w:val="24"/>
+        </w:rPr>
+        <w:t xml:space="preserve">. </w:t>
+      </w:r>
+      <w:r>
+        <w:rPr>
+          <w:rFonts w:ascii="Arial" w:hAnsi="Arial" w:cs="Arial"/>
+          <w:szCs w:val="24"/>
           <w:lang w:val="en-US"/>
         </w:rPr>
-        <w:t>[Chin Kar 2007]</w:t>
-      </w:r>
-      <w:r>
-        <w:rPr>
-          <w:rFonts w:ascii="Arial" w:hAnsi="Arial" w:cs="Arial"/>
-          <w:szCs w:val="24"/>
-          <w:lang w:val="en-US"/>
-        </w:rPr>
-        <w:t xml:space="preserve"> </w:t>
-      </w:r>
-      <w:r>
-        <w:rPr>
-          <w:rFonts w:ascii="Arial" w:hAnsi="Arial" w:cs="Arial"/>
-          <w:szCs w:val="24"/>
-          <w:lang w:val="en-US"/>
-        </w:rPr>
-        <w:t>Chin Kar Wei. (2007).</w:t>
+        <w:t>(2007).</w:t>
       </w:r>
       <w:r>
         <w:rPr>
@@ -7648,7 +8678,6 @@
           <w:rFonts w:ascii="Arial" w:hAnsi="Arial" w:cs="Arial"/>
           <w:b/>
           <w:szCs w:val="24"/>
-          <w:lang w:val="en-US"/>
         </w:rPr>
       </w:pPr>
     </w:p>
@@ -7698,6 +8727,7 @@
         </w:rPr>
         <w:t xml:space="preserve"> </w:t>
       </w:r>
+      <w:proofErr w:type="gramStart"/>
       <w:r>
         <w:rPr>
           <w:rFonts w:ascii="Arial" w:hAnsi="Arial" w:cs="Arial"/>
@@ -7712,7 +8742,16 @@
           <w:szCs w:val="24"/>
           <w:lang w:val="en-US"/>
         </w:rPr>
-        <w:t xml:space="preserve"> (2011). </w:t>
+        <w:t xml:space="preserve"> (2011).</w:t>
+      </w:r>
+      <w:proofErr w:type="gramEnd"/>
+      <w:r>
+        <w:rPr>
+          <w:rFonts w:ascii="Arial" w:hAnsi="Arial" w:cs="Arial"/>
+          <w:szCs w:val="24"/>
+          <w:lang w:val="en-US"/>
+        </w:rPr>
+        <w:t xml:space="preserve"> </w:t>
       </w:r>
       <w:r>
         <w:rPr>
@@ -7721,7 +8760,27 @@
           <w:szCs w:val="24"/>
           <w:lang w:val="en-US"/>
         </w:rPr>
-        <w:t xml:space="preserve">The great XBee 57.6kpbs mystery finally solved. </w:t>
+        <w:t xml:space="preserve">The great </w:t>
+      </w:r>
+      <w:proofErr w:type="spellStart"/>
+      <w:r>
+        <w:rPr>
+          <w:rFonts w:ascii="Arial" w:hAnsi="Arial" w:cs="Arial"/>
+          <w:i/>
+          <w:szCs w:val="24"/>
+          <w:lang w:val="en-US"/>
+        </w:rPr>
+        <w:t>XBee</w:t>
+      </w:r>
+      <w:proofErr w:type="spellEnd"/>
+      <w:r>
+        <w:rPr>
+          <w:rFonts w:ascii="Arial" w:hAnsi="Arial" w:cs="Arial"/>
+          <w:i/>
+          <w:szCs w:val="24"/>
+          <w:lang w:val="en-US"/>
+        </w:rPr>
+        <w:t xml:space="preserve"> 57.6kpbs mystery finally solved. </w:t>
       </w:r>
       <w:r>
         <w:rPr>
@@ -7730,7 +8789,7 @@
         </w:rPr>
         <w:t xml:space="preserve">Obtenido de  </w:t>
       </w:r>
-      <w:hyperlink r:id="rId13" w:history="1">
+      <w:hyperlink r:id="rId15" w:history="1">
         <w:r>
           <w:rPr>
             <w:rStyle w:val="Hipervnculo"/>
@@ -7780,14 +8839,25 @@
         </w:rPr>
         <w:t xml:space="preserve"> </w:t>
       </w:r>
+      <w:proofErr w:type="gramStart"/>
       <w:r>
         <w:rPr>
           <w:rFonts w:ascii="Arial" w:hAnsi="Arial" w:cs="Arial"/>
           <w:szCs w:val="24"/>
           <w:lang w:val="en-US"/>
         </w:rPr>
-        <w:t xml:space="preserve">Colton, S. (2011). </w:t>
-      </w:r>
+        <w:t>Colton, S. (2011).</w:t>
+      </w:r>
+      <w:proofErr w:type="gramEnd"/>
+      <w:r>
+        <w:rPr>
+          <w:rFonts w:ascii="Arial" w:hAnsi="Arial" w:cs="Arial"/>
+          <w:szCs w:val="24"/>
+          <w:lang w:val="en-US"/>
+        </w:rPr>
+        <w:t xml:space="preserve"> </w:t>
+      </w:r>
+      <w:proofErr w:type="gramStart"/>
       <w:r>
         <w:rPr>
           <w:rFonts w:ascii="Arial" w:hAnsi="Arial" w:cs="Arial"/>
@@ -7795,7 +8865,37 @@
           <w:szCs w:val="24"/>
           <w:lang w:val="en-US"/>
         </w:rPr>
-        <w:t xml:space="preserve">PCB Quadrotor (Brushless). </w:t>
+        <w:t xml:space="preserve">PCB </w:t>
+      </w:r>
+      <w:proofErr w:type="spellStart"/>
+      <w:r>
+        <w:rPr>
+          <w:rFonts w:ascii="Arial" w:hAnsi="Arial" w:cs="Arial"/>
+          <w:i/>
+          <w:szCs w:val="24"/>
+          <w:lang w:val="en-US"/>
+        </w:rPr>
+        <w:t>Quadrotor</w:t>
+      </w:r>
+      <w:proofErr w:type="spellEnd"/>
+      <w:r>
+        <w:rPr>
+          <w:rFonts w:ascii="Arial" w:hAnsi="Arial" w:cs="Arial"/>
+          <w:i/>
+          <w:szCs w:val="24"/>
+          <w:lang w:val="en-US"/>
+        </w:rPr>
+        <w:t xml:space="preserve"> (Brushless).</w:t>
+      </w:r>
+      <w:proofErr w:type="gramEnd"/>
+      <w:r>
+        <w:rPr>
+          <w:rFonts w:ascii="Arial" w:hAnsi="Arial" w:cs="Arial"/>
+          <w:i/>
+          <w:szCs w:val="24"/>
+          <w:lang w:val="en-US"/>
+        </w:rPr>
+        <w:t xml:space="preserve"> </w:t>
       </w:r>
       <w:r>
         <w:rPr>
@@ -7804,7 +8904,7 @@
         </w:rPr>
         <w:t xml:space="preserve">Obtenido de  </w:t>
       </w:r>
-      <w:hyperlink r:id="rId14" w:history="1">
+      <w:hyperlink r:id="rId16" w:history="1">
         <w:r>
           <w:rPr>
             <w:rStyle w:val="Hipervnculo"/>
@@ -7842,26 +8942,100 @@
           <w:rFonts w:ascii="Arial" w:hAnsi="Arial" w:cs="Arial"/>
           <w:b/>
           <w:szCs w:val="24"/>
-          <w:lang w:val="en-US"/>
-        </w:rPr>
-        <w:t xml:space="preserve">[Dignyu 2007] </w:t>
-      </w:r>
-      <w:r>
-        <w:rPr>
-          <w:rFonts w:ascii="Arial" w:hAnsi="Arial" w:cs="Arial"/>
-          <w:szCs w:val="24"/>
-          <w:lang w:val="en-US"/>
-        </w:rPr>
-        <w:t xml:space="preserve">Dignyu, X., YangQuan, C y Atherton, D. (2007). </w:t>
+        </w:rPr>
+        <w:t>[</w:t>
+      </w:r>
+      <w:proofErr w:type="spellStart"/>
+      <w:r>
+        <w:rPr>
+          <w:rFonts w:ascii="Arial" w:hAnsi="Arial" w:cs="Arial"/>
+          <w:b/>
+          <w:szCs w:val="24"/>
+        </w:rPr>
+        <w:t>Dignyu</w:t>
+      </w:r>
+      <w:proofErr w:type="spellEnd"/>
+      <w:r>
+        <w:rPr>
+          <w:rFonts w:ascii="Arial" w:hAnsi="Arial" w:cs="Arial"/>
+          <w:b/>
+          <w:szCs w:val="24"/>
+        </w:rPr>
+        <w:t xml:space="preserve"> 2007] </w:t>
+      </w:r>
+      <w:proofErr w:type="spellStart"/>
+      <w:r>
+        <w:rPr>
+          <w:rFonts w:ascii="Arial" w:hAnsi="Arial" w:cs="Arial"/>
+          <w:szCs w:val="24"/>
+        </w:rPr>
+        <w:t>Dignyu</w:t>
+      </w:r>
+      <w:proofErr w:type="spellEnd"/>
+      <w:r>
+        <w:rPr>
+          <w:rFonts w:ascii="Arial" w:hAnsi="Arial" w:cs="Arial"/>
+          <w:szCs w:val="24"/>
+        </w:rPr>
+        <w:t xml:space="preserve">, X., </w:t>
+      </w:r>
+      <w:proofErr w:type="spellStart"/>
+      <w:r>
+        <w:rPr>
+          <w:rFonts w:ascii="Arial" w:hAnsi="Arial" w:cs="Arial"/>
+          <w:szCs w:val="24"/>
+        </w:rPr>
+        <w:t>YangQuan</w:t>
+      </w:r>
+      <w:proofErr w:type="spellEnd"/>
+      <w:r>
+        <w:rPr>
+          <w:rFonts w:ascii="Arial" w:hAnsi="Arial" w:cs="Arial"/>
+          <w:szCs w:val="24"/>
+        </w:rPr>
+        <w:t xml:space="preserve">, C y </w:t>
+      </w:r>
+      <w:proofErr w:type="spellStart"/>
+      <w:r>
+        <w:rPr>
+          <w:rFonts w:ascii="Arial" w:hAnsi="Arial" w:cs="Arial"/>
+          <w:szCs w:val="24"/>
+        </w:rPr>
+        <w:t>Atherton</w:t>
+      </w:r>
+      <w:proofErr w:type="spellEnd"/>
+      <w:r>
+        <w:rPr>
+          <w:rFonts w:ascii="Arial" w:hAnsi="Arial" w:cs="Arial"/>
+          <w:szCs w:val="24"/>
+        </w:rPr>
+        <w:t xml:space="preserve">, D. (2007). </w:t>
       </w:r>
       <w:r>
         <w:rPr>
           <w:rFonts w:ascii="Arial" w:hAnsi="Arial" w:cs="Arial"/>
           <w:i/>
           <w:szCs w:val="24"/>
-          <w:lang w:val="en-US"/>
-        </w:rPr>
-        <w:t xml:space="preserve">Linear feedback control. </w:t>
+        </w:rPr>
+        <w:t xml:space="preserve">Linear </w:t>
+      </w:r>
+      <w:proofErr w:type="spellStart"/>
+      <w:r>
+        <w:rPr>
+          <w:rFonts w:ascii="Arial" w:hAnsi="Arial" w:cs="Arial"/>
+          <w:i/>
+          <w:szCs w:val="24"/>
+        </w:rPr>
+        <w:t>feedback</w:t>
+      </w:r>
+      <w:proofErr w:type="spellEnd"/>
+      <w:r>
+        <w:rPr>
+          <w:rFonts w:ascii="Arial" w:hAnsi="Arial" w:cs="Arial"/>
+          <w:i/>
+          <w:szCs w:val="24"/>
+        </w:rPr>
+        <w:t xml:space="preserve"> control. </w:t>
       </w:r>
       <w:r>
         <w:rPr>
@@ -7895,8 +9069,18 @@
           <w:b/>
           <w:szCs w:val="24"/>
         </w:rPr>
-        <w:t>[Dulhoste</w:t>
-      </w:r>
+        <w:t>[</w:t>
+      </w:r>
+      <w:proofErr w:type="spellStart"/>
+      <w:r>
+        <w:rPr>
+          <w:rFonts w:ascii="Arial" w:hAnsi="Arial" w:cs="Arial"/>
+          <w:b/>
+          <w:szCs w:val="24"/>
+        </w:rPr>
+        <w:t>Dulhoste</w:t>
+      </w:r>
+      <w:proofErr w:type="spellEnd"/>
       <w:r>
         <w:rPr>
           <w:rFonts w:ascii="Arial" w:hAnsi="Arial" w:cs="Arial"/>
@@ -7913,6 +9097,7 @@
         </w:rPr>
         <w:t xml:space="preserve">] </w:t>
       </w:r>
+      <w:proofErr w:type="spellStart"/>
       <w:r>
         <w:rPr>
           <w:rFonts w:ascii="Arial" w:hAnsi="Arial" w:cs="Arial"/>
@@ -7927,6 +9112,7 @@
         </w:rPr>
         <w:t>e</w:t>
       </w:r>
+      <w:proofErr w:type="spellEnd"/>
       <w:r>
         <w:rPr>
           <w:rFonts w:ascii="Arial" w:hAnsi="Arial" w:cs="Arial"/>
@@ -7999,8 +9185,18 @@
           <w:i/>
           <w:szCs w:val="24"/>
         </w:rPr>
-        <w:t>Tutorial para el Diseño de una Red Neuronal con JRedesNeuronales</w:t>
-      </w:r>
+        <w:t xml:space="preserve">Tutorial para el Diseño de una Red Neuronal con </w:t>
+      </w:r>
+      <w:proofErr w:type="spellStart"/>
+      <w:r>
+        <w:rPr>
+          <w:rFonts w:ascii="Arial" w:hAnsi="Arial" w:cs="Arial"/>
+          <w:i/>
+          <w:szCs w:val="24"/>
+        </w:rPr>
+        <w:t>JRedesNeuronales</w:t>
+      </w:r>
+      <w:proofErr w:type="spellEnd"/>
       <w:r>
         <w:rPr>
           <w:rFonts w:ascii="Arial" w:hAnsi="Arial" w:cs="Arial"/>
@@ -8032,26 +9228,128 @@
         <w:rPr>
           <w:rFonts w:ascii="Arial" w:hAnsi="Arial" w:cs="Arial"/>
           <w:szCs w:val="24"/>
+        </w:rPr>
+      </w:pPr>
+      <w:r>
+        <w:rPr>
+          <w:rFonts w:ascii="Arial" w:hAnsi="Arial" w:cs="Arial"/>
+          <w:b/>
+          <w:szCs w:val="24"/>
+        </w:rPr>
+        <w:lastRenderedPageBreak/>
+        <w:t>[</w:t>
+      </w:r>
+      <w:proofErr w:type="spellStart"/>
+      <w:r>
+        <w:rPr>
+          <w:rFonts w:ascii="Arial" w:hAnsi="Arial" w:cs="Arial"/>
+          <w:b/>
+          <w:szCs w:val="24"/>
+        </w:rPr>
+        <w:t>Il-Hawm</w:t>
+      </w:r>
+      <w:proofErr w:type="spellEnd"/>
+      <w:r>
+        <w:rPr>
+          <w:rFonts w:ascii="Arial" w:hAnsi="Arial" w:cs="Arial"/>
+          <w:b/>
+          <w:szCs w:val="24"/>
+        </w:rPr>
+        <w:t xml:space="preserve"> 2004] </w:t>
+      </w:r>
+      <w:proofErr w:type="spellStart"/>
+      <w:r>
+        <w:rPr>
+          <w:rFonts w:ascii="Arial" w:hAnsi="Arial" w:cs="Arial"/>
+          <w:szCs w:val="24"/>
+        </w:rPr>
+        <w:t>Il-Hwam</w:t>
+      </w:r>
+      <w:proofErr w:type="spellEnd"/>
+      <w:r>
+        <w:rPr>
+          <w:rFonts w:ascii="Arial" w:hAnsi="Arial" w:cs="Arial"/>
+          <w:szCs w:val="24"/>
+        </w:rPr>
+        <w:t xml:space="preserve">, K.; </w:t>
+      </w:r>
+      <w:proofErr w:type="spellStart"/>
+      <w:r>
+        <w:rPr>
+          <w:rFonts w:ascii="Arial" w:hAnsi="Arial" w:cs="Arial"/>
+          <w:szCs w:val="24"/>
+        </w:rPr>
+        <w:t>Fok</w:t>
+      </w:r>
+      <w:proofErr w:type="spellEnd"/>
+      <w:r>
+        <w:rPr>
+          <w:rFonts w:ascii="Arial" w:hAnsi="Arial" w:cs="Arial"/>
+          <w:szCs w:val="24"/>
+        </w:rPr>
+        <w:t xml:space="preserve">, S.; </w:t>
+      </w:r>
+      <w:proofErr w:type="spellStart"/>
+      <w:r>
+        <w:rPr>
+          <w:rFonts w:ascii="Arial" w:hAnsi="Arial" w:cs="Arial"/>
+          <w:szCs w:val="24"/>
+        </w:rPr>
+        <w:t>Fregene</w:t>
+      </w:r>
+      <w:proofErr w:type="spellEnd"/>
+      <w:r>
+        <w:rPr>
+          <w:rFonts w:ascii="Arial" w:hAnsi="Arial" w:cs="Arial"/>
+          <w:szCs w:val="24"/>
+        </w:rPr>
+        <w:t xml:space="preserve">, K.; Lee, D.; Oh, T. y </w:t>
+      </w:r>
+      <w:proofErr w:type="spellStart"/>
+      <w:r>
+        <w:rPr>
+          <w:rFonts w:ascii="Arial" w:hAnsi="Arial" w:cs="Arial"/>
+          <w:szCs w:val="24"/>
+        </w:rPr>
+        <w:t>Want</w:t>
+      </w:r>
+      <w:proofErr w:type="spellEnd"/>
+      <w:r>
+        <w:rPr>
+          <w:rFonts w:ascii="Arial" w:hAnsi="Arial" w:cs="Arial"/>
+          <w:szCs w:val="24"/>
+        </w:rPr>
+        <w:t xml:space="preserve">, D. (2004). </w:t>
+      </w:r>
+      <w:proofErr w:type="gramStart"/>
+      <w:r>
+        <w:rPr>
+          <w:rFonts w:ascii="Arial" w:hAnsi="Arial" w:cs="Arial"/>
+          <w:i/>
+          <w:szCs w:val="24"/>
           <w:lang w:val="en-US"/>
         </w:rPr>
-      </w:pPr>
-      <w:r>
-        <w:rPr>
-          <w:rFonts w:ascii="Arial" w:hAnsi="Arial" w:cs="Arial"/>
-          <w:b/>
+        <w:t xml:space="preserve">Neural Network-Based System </w:t>
+      </w:r>
+      <w:proofErr w:type="spellStart"/>
+      <w:r>
+        <w:rPr>
+          <w:rFonts w:ascii="Arial" w:hAnsi="Arial" w:cs="Arial"/>
+          <w:i/>
           <w:szCs w:val="24"/>
           <w:lang w:val="en-US"/>
         </w:rPr>
-        <w:lastRenderedPageBreak/>
-        <w:t xml:space="preserve">[Il-Hawm 2004] </w:t>
-      </w:r>
-      <w:r>
-        <w:rPr>
-          <w:rFonts w:ascii="Arial" w:hAnsi="Arial" w:cs="Arial"/>
+        <w:t>Identificacion</w:t>
+      </w:r>
+      <w:proofErr w:type="spellEnd"/>
+      <w:r>
+        <w:rPr>
+          <w:rFonts w:ascii="Arial" w:hAnsi="Arial" w:cs="Arial"/>
+          <w:i/>
           <w:szCs w:val="24"/>
           <w:lang w:val="en-US"/>
         </w:rPr>
-        <w:t>Il-Hwam</w:t>
+        <w:t xml:space="preserve"> and Controller Synthesis for and Industrial Sewing Machine</w:t>
       </w:r>
       <w:r>
         <w:rPr>
@@ -8059,96 +9357,71 @@
           <w:szCs w:val="24"/>
           <w:lang w:val="en-US"/>
         </w:rPr>
-        <w:t>, K.;</w:t>
-      </w:r>
+        <w:t>.</w:t>
+      </w:r>
+      <w:proofErr w:type="gramEnd"/>
       <w:r>
         <w:rPr>
           <w:rFonts w:ascii="Arial" w:hAnsi="Arial" w:cs="Arial"/>
           <w:szCs w:val="24"/>
           <w:lang w:val="en-US"/>
         </w:rPr>
-        <w:t xml:space="preserve"> Fok,</w:t>
-      </w:r>
-      <w:r>
-        <w:rPr>
-          <w:rFonts w:ascii="Arial" w:hAnsi="Arial" w:cs="Arial"/>
-          <w:szCs w:val="24"/>
-          <w:lang w:val="en-US"/>
-        </w:rPr>
-        <w:t xml:space="preserve"> S.;</w:t>
-      </w:r>
-      <w:r>
-        <w:rPr>
-          <w:rFonts w:ascii="Arial" w:hAnsi="Arial" w:cs="Arial"/>
-          <w:szCs w:val="24"/>
-          <w:lang w:val="en-US"/>
-        </w:rPr>
-        <w:t xml:space="preserve"> Fregene,</w:t>
-      </w:r>
-      <w:r>
-        <w:rPr>
-          <w:rFonts w:ascii="Arial" w:hAnsi="Arial" w:cs="Arial"/>
-          <w:szCs w:val="24"/>
-          <w:lang w:val="en-US"/>
-        </w:rPr>
-        <w:t xml:space="preserve"> K.;</w:t>
-      </w:r>
-      <w:r>
-        <w:rPr>
-          <w:rFonts w:ascii="Arial" w:hAnsi="Arial" w:cs="Arial"/>
-          <w:szCs w:val="24"/>
-          <w:lang w:val="en-US"/>
-        </w:rPr>
-        <w:t xml:space="preserve"> Lee,</w:t>
-      </w:r>
-      <w:r>
-        <w:rPr>
-          <w:rFonts w:ascii="Arial" w:hAnsi="Arial" w:cs="Arial"/>
-          <w:szCs w:val="24"/>
-          <w:lang w:val="en-US"/>
-        </w:rPr>
-        <w:t xml:space="preserve"> D.;</w:t>
-      </w:r>
-      <w:r>
-        <w:rPr>
-          <w:rFonts w:ascii="Arial" w:hAnsi="Arial" w:cs="Arial"/>
-          <w:szCs w:val="24"/>
-          <w:lang w:val="en-US"/>
-        </w:rPr>
         <w:t xml:space="preserve"> </w:t>
       </w:r>
       <w:r>
         <w:rPr>
           <w:rFonts w:ascii="Arial" w:hAnsi="Arial" w:cs="Arial"/>
           <w:szCs w:val="24"/>
-          <w:lang w:val="en-US"/>
-        </w:rPr>
-        <w:t xml:space="preserve">Oh, T. y Want, D. (2004). </w:t>
-      </w:r>
-      <w:r>
-        <w:rPr>
-          <w:rFonts w:ascii="Arial" w:hAnsi="Arial" w:cs="Arial"/>
-          <w:i/>
-          <w:szCs w:val="24"/>
-          <w:lang w:val="en-US"/>
-        </w:rPr>
-        <w:t>Neural Network-Based System Identificacion and Controller Synthesis for and Industrial Sewing Machine</w:t>
-      </w:r>
-      <w:r>
-        <w:rPr>
-          <w:rFonts w:ascii="Arial" w:hAnsi="Arial" w:cs="Arial"/>
-          <w:szCs w:val="24"/>
-          <w:lang w:val="en-US"/>
-        </w:rPr>
-        <w:t xml:space="preserve">. </w:t>
-      </w:r>
-      <w:r>
-        <w:rPr>
-          <w:rFonts w:ascii="Arial" w:hAnsi="Arial" w:cs="Arial"/>
-          <w:szCs w:val="24"/>
-          <w:lang w:val="en-US"/>
-        </w:rPr>
-        <w:t>Trabajo presentado en el International Journal of Control, Automation and Systems 2004.</w:t>
+        </w:rPr>
+        <w:t xml:space="preserve">Trabajo presentado en el International </w:t>
+      </w:r>
+      <w:proofErr w:type="spellStart"/>
+      <w:r>
+        <w:rPr>
+          <w:rFonts w:ascii="Arial" w:hAnsi="Arial" w:cs="Arial"/>
+          <w:szCs w:val="24"/>
+        </w:rPr>
+        <w:t>Journal</w:t>
+      </w:r>
+      <w:proofErr w:type="spellEnd"/>
+      <w:r>
+        <w:rPr>
+          <w:rFonts w:ascii="Arial" w:hAnsi="Arial" w:cs="Arial"/>
+          <w:szCs w:val="24"/>
+        </w:rPr>
+        <w:t xml:space="preserve"> of Control, </w:t>
+      </w:r>
+      <w:proofErr w:type="spellStart"/>
+      <w:r>
+        <w:rPr>
+          <w:rFonts w:ascii="Arial" w:hAnsi="Arial" w:cs="Arial"/>
+          <w:szCs w:val="24"/>
+        </w:rPr>
+        <w:t>Automation</w:t>
+      </w:r>
+      <w:proofErr w:type="spellEnd"/>
+      <w:r>
+        <w:rPr>
+          <w:rFonts w:ascii="Arial" w:hAnsi="Arial" w:cs="Arial"/>
+          <w:szCs w:val="24"/>
+        </w:rPr>
+        <w:t xml:space="preserve"> and </w:t>
+      </w:r>
+      <w:proofErr w:type="spellStart"/>
+      <w:r>
+        <w:rPr>
+          <w:rFonts w:ascii="Arial" w:hAnsi="Arial" w:cs="Arial"/>
+          <w:szCs w:val="24"/>
+        </w:rPr>
+        <w:t>Systems</w:t>
+      </w:r>
+      <w:proofErr w:type="spellEnd"/>
+      <w:r>
+        <w:rPr>
+          <w:rFonts w:ascii="Arial" w:hAnsi="Arial" w:cs="Arial"/>
+          <w:szCs w:val="24"/>
+        </w:rPr>
+        <w:t xml:space="preserve"> 2004.</w:t>
       </w:r>
     </w:p>
     <w:p>
@@ -8180,7 +9453,25 @@
           <w:b/>
           <w:szCs w:val="24"/>
         </w:rPr>
-        <w:t>[Nadales 2009]</w:t>
+        <w:t>[</w:t>
+      </w:r>
+      <w:proofErr w:type="spellStart"/>
+      <w:r>
+        <w:rPr>
+          <w:rFonts w:ascii="Arial" w:hAnsi="Arial" w:cs="Arial"/>
+          <w:b/>
+          <w:szCs w:val="24"/>
+        </w:rPr>
+        <w:t>Nadales</w:t>
+      </w:r>
+      <w:proofErr w:type="spellEnd"/>
+      <w:r>
+        <w:rPr>
+          <w:rFonts w:ascii="Arial" w:hAnsi="Arial" w:cs="Arial"/>
+          <w:b/>
+          <w:szCs w:val="24"/>
+        </w:rPr>
+        <w:t xml:space="preserve"> 2009]</w:t>
       </w:r>
       <w:r>
         <w:rPr>
@@ -8189,12 +9480,21 @@
         </w:rPr>
         <w:t xml:space="preserve"> </w:t>
       </w:r>
-      <w:r>
-        <w:rPr>
-          <w:rFonts w:ascii="Arial" w:hAnsi="Arial" w:cs="Arial"/>
-          <w:szCs w:val="24"/>
-        </w:rPr>
-        <w:t xml:space="preserve">Nadales, C. (2009). </w:t>
+      <w:proofErr w:type="spellStart"/>
+      <w:r>
+        <w:rPr>
+          <w:rFonts w:ascii="Arial" w:hAnsi="Arial" w:cs="Arial"/>
+          <w:szCs w:val="24"/>
+        </w:rPr>
+        <w:t>Nadales</w:t>
+      </w:r>
+      <w:proofErr w:type="spellEnd"/>
+      <w:r>
+        <w:rPr>
+          <w:rFonts w:ascii="Arial" w:hAnsi="Arial" w:cs="Arial"/>
+          <w:szCs w:val="24"/>
+        </w:rPr>
+        <w:t xml:space="preserve">, C. (2009). </w:t>
       </w:r>
       <w:r>
         <w:rPr>
@@ -8202,7 +9502,25 @@
           <w:i/>
           <w:szCs w:val="24"/>
         </w:rPr>
-        <w:t>Control de un quadrotor mediante la plataforma Arduino.</w:t>
+        <w:t xml:space="preserve">Control de un </w:t>
+      </w:r>
+      <w:proofErr w:type="spellStart"/>
+      <w:r>
+        <w:rPr>
+          <w:rFonts w:ascii="Arial" w:hAnsi="Arial" w:cs="Arial"/>
+          <w:i/>
+          <w:szCs w:val="24"/>
+        </w:rPr>
+        <w:t>quadrotor</w:t>
+      </w:r>
+      <w:proofErr w:type="spellEnd"/>
+      <w:r>
+        <w:rPr>
+          <w:rFonts w:ascii="Arial" w:hAnsi="Arial" w:cs="Arial"/>
+          <w:i/>
+          <w:szCs w:val="24"/>
+        </w:rPr>
+        <w:t xml:space="preserve"> mediante la plataforma Arduino.</w:t>
       </w:r>
       <w:r>
         <w:rPr>
@@ -8243,7 +9561,25 @@
           <w:b/>
           <w:szCs w:val="24"/>
         </w:rPr>
-        <w:t>[Ogata 2011]</w:t>
+        <w:t>[</w:t>
+      </w:r>
+      <w:proofErr w:type="spellStart"/>
+      <w:r>
+        <w:rPr>
+          <w:rFonts w:ascii="Arial" w:hAnsi="Arial" w:cs="Arial"/>
+          <w:b/>
+          <w:szCs w:val="24"/>
+        </w:rPr>
+        <w:t>Ogata</w:t>
+      </w:r>
+      <w:proofErr w:type="spellEnd"/>
+      <w:r>
+        <w:rPr>
+          <w:rFonts w:ascii="Arial" w:hAnsi="Arial" w:cs="Arial"/>
+          <w:b/>
+          <w:szCs w:val="24"/>
+        </w:rPr>
+        <w:t xml:space="preserve"> 2011]</w:t>
       </w:r>
       <w:r>
         <w:rPr>
@@ -8252,12 +9588,21 @@
         </w:rPr>
         <w:t xml:space="preserve"> </w:t>
       </w:r>
-      <w:r>
-        <w:rPr>
-          <w:rFonts w:ascii="Arial" w:hAnsi="Arial" w:cs="Arial"/>
-          <w:szCs w:val="24"/>
-        </w:rPr>
-        <w:t xml:space="preserve">Ogata, K. (2011). </w:t>
+      <w:proofErr w:type="spellStart"/>
+      <w:r>
+        <w:rPr>
+          <w:rFonts w:ascii="Arial" w:hAnsi="Arial" w:cs="Arial"/>
+          <w:szCs w:val="24"/>
+        </w:rPr>
+        <w:t>Ogata</w:t>
+      </w:r>
+      <w:proofErr w:type="spellEnd"/>
+      <w:r>
+        <w:rPr>
+          <w:rFonts w:ascii="Arial" w:hAnsi="Arial" w:cs="Arial"/>
+          <w:szCs w:val="24"/>
+        </w:rPr>
+        <w:t xml:space="preserve">, K. (2011). </w:t>
       </w:r>
       <w:r>
         <w:rPr>
@@ -8315,6 +9660,7 @@
         <w:rPr>
           <w:rFonts w:ascii="Arial" w:hAnsi="Arial" w:cs="Arial"/>
           <w:szCs w:val="24"/>
+          <w:lang w:val="en-US"/>
         </w:rPr>
       </w:pPr>
       <w:r>
@@ -8359,7 +9705,15 @@
           <w:rFonts w:ascii="Arial" w:hAnsi="Arial" w:cs="Arial"/>
           <w:szCs w:val="24"/>
         </w:rPr>
-        <w:t xml:space="preserve"> Caracas, Venezuela.</w:t>
+        <w:t xml:space="preserve"> </w:t>
+      </w:r>
+      <w:r>
+        <w:rPr>
+          <w:rFonts w:ascii="Arial" w:hAnsi="Arial" w:cs="Arial"/>
+          <w:szCs w:val="24"/>
+          <w:lang w:val="en-US"/>
+        </w:rPr>
+        <w:t>Caracas, Venezuela.</w:t>
       </w:r>
     </w:p>
     <w:p>
@@ -8370,6 +9724,7 @@
         <w:rPr>
           <w:rFonts w:ascii="Arial" w:hAnsi="Arial" w:cs="Arial"/>
           <w:szCs w:val="24"/>
+          <w:lang w:val="en-US"/>
         </w:rPr>
       </w:pPr>
     </w:p>
@@ -8401,13 +9756,23 @@
         </w:rPr>
         <w:t xml:space="preserve"> </w:t>
       </w:r>
+      <w:proofErr w:type="gramStart"/>
       <w:r>
         <w:rPr>
           <w:rFonts w:ascii="Arial" w:hAnsi="Arial" w:cs="Arial"/>
           <w:szCs w:val="24"/>
           <w:lang w:val="en-US"/>
         </w:rPr>
-        <w:t xml:space="preserve">Pressman, R. (2001). </w:t>
+        <w:t>Pressman, R. (2001).</w:t>
+      </w:r>
+      <w:proofErr w:type="gramEnd"/>
+      <w:r>
+        <w:rPr>
+          <w:rFonts w:ascii="Arial" w:hAnsi="Arial" w:cs="Arial"/>
+          <w:szCs w:val="24"/>
+          <w:lang w:val="en-US"/>
+        </w:rPr>
+        <w:t xml:space="preserve"> </w:t>
       </w:r>
       <w:r>
         <w:rPr>
@@ -8424,13 +9789,44 @@
           <w:szCs w:val="24"/>
           <w:lang w:val="en-US"/>
         </w:rPr>
-        <w:t xml:space="preserve"> Fifth edition. </w:t>
-      </w:r>
-      <w:r>
-        <w:rPr>
-          <w:rFonts w:ascii="Arial" w:hAnsi="Arial" w:cs="Arial"/>
-          <w:szCs w:val="24"/>
-          <w:lang w:val="en-US"/>
+        <w:t xml:space="preserve"> </w:t>
+      </w:r>
+      <w:proofErr w:type="spellStart"/>
+      <w:r>
+        <w:rPr>
+          <w:rFonts w:ascii="Arial" w:hAnsi="Arial" w:cs="Arial"/>
+          <w:szCs w:val="24"/>
+        </w:rPr>
+        <w:t>Fifth</w:t>
+      </w:r>
+      <w:proofErr w:type="spellEnd"/>
+      <w:r>
+        <w:rPr>
+          <w:rFonts w:ascii="Arial" w:hAnsi="Arial" w:cs="Arial"/>
+          <w:szCs w:val="24"/>
+        </w:rPr>
+        <w:t xml:space="preserve"> </w:t>
+      </w:r>
+      <w:proofErr w:type="spellStart"/>
+      <w:r>
+        <w:rPr>
+          <w:rFonts w:ascii="Arial" w:hAnsi="Arial" w:cs="Arial"/>
+          <w:szCs w:val="24"/>
+        </w:rPr>
+        <w:t>edition</w:t>
+      </w:r>
+      <w:proofErr w:type="spellEnd"/>
+      <w:r>
+        <w:rPr>
+          <w:rFonts w:ascii="Arial" w:hAnsi="Arial" w:cs="Arial"/>
+          <w:szCs w:val="24"/>
+        </w:rPr>
+        <w:t xml:space="preserve">. </w:t>
+      </w:r>
+      <w:r>
+        <w:rPr>
+          <w:rFonts w:ascii="Arial" w:hAnsi="Arial" w:cs="Arial"/>
+          <w:szCs w:val="24"/>
         </w:rPr>
         <w:t>Mc-Graw Hill.</w:t>
       </w:r>
@@ -8463,23 +9859,53 @@
           <w:color w:val="auto"/>
           <w:szCs w:val="24"/>
         </w:rPr>
-        <w:t>[Querales 2011]</w:t>
-      </w:r>
-      <w:r>
-        <w:rPr>
-          <w:rFonts w:ascii="Arial" w:hAnsi="Arial" w:cs="Arial"/>
+        <w:t>[</w:t>
+      </w:r>
+      <w:proofErr w:type="spellStart"/>
+      <w:r>
+        <w:rPr>
+          <w:rFonts w:ascii="Arial" w:hAnsi="Arial" w:cs="Arial"/>
+          <w:b/>
           <w:color w:val="auto"/>
           <w:szCs w:val="24"/>
         </w:rPr>
+        <w:t>Querales</w:t>
+      </w:r>
+      <w:proofErr w:type="spellEnd"/>
+      <w:r>
+        <w:rPr>
+          <w:rFonts w:ascii="Arial" w:hAnsi="Arial" w:cs="Arial"/>
+          <w:b/>
+          <w:color w:val="auto"/>
+          <w:szCs w:val="24"/>
+        </w:rPr>
+        <w:t xml:space="preserve"> 2011]</w:t>
+      </w:r>
+      <w:r>
+        <w:rPr>
+          <w:rFonts w:ascii="Arial" w:hAnsi="Arial" w:cs="Arial"/>
+          <w:color w:val="auto"/>
+          <w:szCs w:val="24"/>
+        </w:rPr>
         <w:t xml:space="preserve"> </w:t>
       </w:r>
+      <w:proofErr w:type="spellStart"/>
       <w:r>
         <w:rPr>
           <w:rFonts w:ascii="Arial" w:hAnsi="Arial" w:cs="Arial"/>
           <w:color w:val="auto"/>
           <w:szCs w:val="24"/>
         </w:rPr>
-        <w:t xml:space="preserve">Querales y otros (2011). </w:t>
+        <w:t>Querales</w:t>
+      </w:r>
+      <w:proofErr w:type="spellEnd"/>
+      <w:r>
+        <w:rPr>
+          <w:rFonts w:ascii="Arial" w:hAnsi="Arial" w:cs="Arial"/>
+          <w:color w:val="auto"/>
+          <w:szCs w:val="24"/>
+        </w:rPr>
+        <w:t xml:space="preserve"> y otros (2011). </w:t>
       </w:r>
       <w:r>
         <w:rPr>
@@ -8522,13 +9948,65 @@
           <w:rFonts w:ascii="Arial" w:hAnsi="Arial" w:cs="Arial"/>
           <w:b/>
           <w:szCs w:val="24"/>
+        </w:rPr>
+        <w:t>[</w:t>
+      </w:r>
+      <w:proofErr w:type="spellStart"/>
+      <w:r>
+        <w:rPr>
+          <w:rFonts w:ascii="Arial" w:hAnsi="Arial" w:cs="Arial"/>
+          <w:b/>
+          <w:szCs w:val="24"/>
+        </w:rPr>
+        <w:t>Rouse</w:t>
+      </w:r>
+      <w:proofErr w:type="spellEnd"/>
+      <w:r>
+        <w:rPr>
+          <w:rFonts w:ascii="Arial" w:hAnsi="Arial" w:cs="Arial"/>
+          <w:b/>
+          <w:szCs w:val="24"/>
+        </w:rPr>
+        <w:t xml:space="preserve"> 2007]</w:t>
+      </w:r>
+      <w:r>
+        <w:rPr>
+          <w:rFonts w:ascii="Arial" w:hAnsi="Arial" w:cs="Arial"/>
+          <w:szCs w:val="24"/>
+        </w:rPr>
+        <w:t xml:space="preserve"> </w:t>
+      </w:r>
+      <w:proofErr w:type="spellStart"/>
+      <w:r>
+        <w:rPr>
+          <w:rFonts w:ascii="Arial" w:hAnsi="Arial" w:cs="Arial"/>
+          <w:szCs w:val="24"/>
+        </w:rPr>
+        <w:t>Rouse</w:t>
+      </w:r>
+      <w:proofErr w:type="spellEnd"/>
+      <w:r>
+        <w:rPr>
+          <w:rFonts w:ascii="Arial" w:hAnsi="Arial" w:cs="Arial"/>
+          <w:szCs w:val="24"/>
+        </w:rPr>
+        <w:t xml:space="preserve">, M. (2007). </w:t>
+      </w:r>
+      <w:proofErr w:type="gramStart"/>
+      <w:r>
+        <w:rPr>
+          <w:rFonts w:ascii="Arial" w:hAnsi="Arial" w:cs="Arial"/>
+          <w:i/>
+          <w:szCs w:val="24"/>
           <w:lang w:val="en-US"/>
         </w:rPr>
-        <w:t>[Rouse 2007]</w:t>
-      </w:r>
-      <w:r>
-        <w:rPr>
-          <w:rFonts w:ascii="Arial" w:hAnsi="Arial" w:cs="Arial"/>
+        <w:t>Spiral model (spiral lifecycle model).</w:t>
+      </w:r>
+      <w:proofErr w:type="gramEnd"/>
+      <w:r>
+        <w:rPr>
+          <w:rFonts w:ascii="Arial" w:hAnsi="Arial" w:cs="Arial"/>
+          <w:i/>
           <w:szCs w:val="24"/>
           <w:lang w:val="en-US"/>
         </w:rPr>
@@ -8538,27 +10016,10 @@
         <w:rPr>
           <w:rFonts w:ascii="Arial" w:hAnsi="Arial" w:cs="Arial"/>
           <w:szCs w:val="24"/>
-          <w:lang w:val="en-US"/>
-        </w:rPr>
-        <w:t xml:space="preserve">Rouse, M. (2007). </w:t>
-      </w:r>
-      <w:r>
-        <w:rPr>
-          <w:rFonts w:ascii="Arial" w:hAnsi="Arial" w:cs="Arial"/>
-          <w:i/>
-          <w:szCs w:val="24"/>
-          <w:lang w:val="en-US"/>
-        </w:rPr>
-        <w:t xml:space="preserve">Spiral model (spiral lifecycle model). </w:t>
-      </w:r>
-      <w:r>
-        <w:rPr>
-          <w:rFonts w:ascii="Arial" w:hAnsi="Arial" w:cs="Arial"/>
-          <w:szCs w:val="24"/>
         </w:rPr>
         <w:t xml:space="preserve">Obtenido de </w:t>
       </w:r>
-      <w:hyperlink r:id="rId15" w:history="1">
+      <w:hyperlink r:id="rId17" w:history="1">
         <w:r>
           <w:rPr>
             <w:rStyle w:val="Hipervnculo"/>
@@ -8580,7 +10041,6 @@
           <w:rFonts w:ascii="Arial" w:hAnsi="Arial" w:cs="Arial"/>
           <w:b/>
           <w:szCs w:val="24"/>
-          <w:lang w:val="en-US"/>
         </w:rPr>
       </w:pPr>
     </w:p>
@@ -8602,53 +10062,167 @@
           <w:rFonts w:ascii="Arial" w:hAnsi="Arial" w:cs="Arial"/>
           <w:b/>
           <w:szCs w:val="24"/>
+        </w:rPr>
+        <w:t>[</w:t>
+      </w:r>
+      <w:proofErr w:type="spellStart"/>
+      <w:r>
+        <w:rPr>
+          <w:rFonts w:ascii="Arial" w:hAnsi="Arial" w:cs="Arial"/>
+          <w:b/>
+          <w:szCs w:val="24"/>
+        </w:rPr>
+        <w:t>Shakev</w:t>
+      </w:r>
+      <w:proofErr w:type="spellEnd"/>
+      <w:r>
+        <w:rPr>
+          <w:rFonts w:ascii="Arial" w:hAnsi="Arial" w:cs="Arial"/>
+          <w:b/>
+          <w:szCs w:val="24"/>
+        </w:rPr>
+        <w:t xml:space="preserve"> 2011] </w:t>
+      </w:r>
+      <w:proofErr w:type="spellStart"/>
+      <w:r>
+        <w:rPr>
+          <w:rFonts w:ascii="Arial" w:hAnsi="Arial" w:cs="Arial"/>
+          <w:szCs w:val="24"/>
+        </w:rPr>
+        <w:t>Shakev</w:t>
+      </w:r>
+      <w:proofErr w:type="spellEnd"/>
+      <w:r>
+        <w:rPr>
+          <w:rFonts w:ascii="Arial" w:hAnsi="Arial" w:cs="Arial"/>
+          <w:szCs w:val="24"/>
+        </w:rPr>
+        <w:t xml:space="preserve">, N.; </w:t>
+      </w:r>
+      <w:proofErr w:type="spellStart"/>
+      <w:r>
+        <w:rPr>
+          <w:rFonts w:ascii="Arial" w:hAnsi="Arial" w:cs="Arial"/>
+          <w:szCs w:val="24"/>
+        </w:rPr>
+        <w:t>Topalov</w:t>
+      </w:r>
+      <w:proofErr w:type="spellEnd"/>
+      <w:r>
+        <w:rPr>
+          <w:rFonts w:ascii="Arial" w:hAnsi="Arial" w:cs="Arial"/>
+          <w:szCs w:val="24"/>
+        </w:rPr>
+        <w:t xml:space="preserve">, A.; </w:t>
+      </w:r>
+      <w:proofErr w:type="spellStart"/>
+      <w:r>
+        <w:rPr>
+          <w:rFonts w:ascii="Arial" w:hAnsi="Arial" w:cs="Arial"/>
+          <w:szCs w:val="24"/>
+        </w:rPr>
+        <w:t>Kaynak</w:t>
+      </w:r>
+      <w:proofErr w:type="spellEnd"/>
+      <w:r>
+        <w:rPr>
+          <w:rFonts w:ascii="Arial" w:hAnsi="Arial" w:cs="Arial"/>
+          <w:szCs w:val="24"/>
+        </w:rPr>
+        <w:t xml:space="preserve">, O.; y </w:t>
+      </w:r>
+      <w:proofErr w:type="spellStart"/>
+      <w:r>
+        <w:rPr>
+          <w:rFonts w:ascii="Arial" w:hAnsi="Arial" w:cs="Arial"/>
+          <w:szCs w:val="24"/>
+        </w:rPr>
+        <w:t>Borisov</w:t>
+      </w:r>
+      <w:proofErr w:type="spellEnd"/>
+      <w:r>
+        <w:rPr>
+          <w:rFonts w:ascii="Arial" w:hAnsi="Arial" w:cs="Arial"/>
+          <w:szCs w:val="24"/>
+        </w:rPr>
+        <w:t xml:space="preserve">, K. (2011). </w:t>
+      </w:r>
+      <w:r>
+        <w:rPr>
+          <w:rFonts w:ascii="Arial" w:hAnsi="Arial" w:cs="Arial"/>
+          <w:i/>
+          <w:szCs w:val="24"/>
           <w:lang w:val="en-US"/>
         </w:rPr>
-        <w:t>[Shakev 2011]</w:t>
-      </w:r>
-      <w:r>
-        <w:rPr>
-          <w:rFonts w:ascii="Arial" w:hAnsi="Arial" w:cs="Arial"/>
-          <w:b/>
+        <w:t xml:space="preserve">Comparative Results on Stabilization of the </w:t>
+      </w:r>
+      <w:proofErr w:type="spellStart"/>
+      <w:r>
+        <w:rPr>
+          <w:rFonts w:ascii="Arial" w:hAnsi="Arial" w:cs="Arial"/>
+          <w:i/>
           <w:szCs w:val="24"/>
           <w:lang w:val="en-US"/>
         </w:rPr>
+        <w:t>Quadrotor</w:t>
+      </w:r>
+      <w:proofErr w:type="spellEnd"/>
+      <w:r>
+        <w:rPr>
+          <w:rFonts w:ascii="Arial" w:hAnsi="Arial" w:cs="Arial"/>
+          <w:i/>
+          <w:szCs w:val="24"/>
+          <w:lang w:val="en-US"/>
+        </w:rPr>
+        <w:t xml:space="preserve"> Rotorcraft Using Bounded Feedback Controllers</w:t>
+      </w:r>
+      <w:r>
+        <w:rPr>
+          <w:rFonts w:ascii="Arial" w:hAnsi="Arial" w:cs="Arial"/>
+          <w:i/>
+          <w:szCs w:val="24"/>
+          <w:lang w:val="en-US"/>
+        </w:rPr>
+        <w:t xml:space="preserve">. </w:t>
+      </w:r>
+      <w:proofErr w:type="spellStart"/>
+      <w:proofErr w:type="gramStart"/>
+      <w:r>
+        <w:rPr>
+          <w:rFonts w:ascii="Arial" w:hAnsi="Arial" w:cs="Arial"/>
+          <w:szCs w:val="24"/>
+          <w:lang w:val="en-US"/>
+        </w:rPr>
+        <w:t>Trabajo</w:t>
+      </w:r>
+      <w:proofErr w:type="spellEnd"/>
+      <w:r>
+        <w:rPr>
+          <w:rFonts w:ascii="Arial" w:hAnsi="Arial" w:cs="Arial"/>
+          <w:szCs w:val="24"/>
+          <w:lang w:val="en-US"/>
+        </w:rPr>
         <w:t xml:space="preserve"> </w:t>
       </w:r>
+      <w:proofErr w:type="spellStart"/>
       <w:r>
         <w:rPr>
           <w:rFonts w:ascii="Arial" w:hAnsi="Arial" w:cs="Arial"/>
           <w:szCs w:val="24"/>
           <w:lang w:val="en-US"/>
         </w:rPr>
-        <w:t xml:space="preserve">Shakev, N.; Topalov, A.; Kaynak, O.; y Borisov, K. (2011). </w:t>
-      </w:r>
-      <w:r>
-        <w:rPr>
-          <w:rFonts w:ascii="Arial" w:hAnsi="Arial" w:cs="Arial"/>
-          <w:i/>
+        <w:t>presentado</w:t>
+      </w:r>
+      <w:proofErr w:type="spellEnd"/>
+      <w:r>
+        <w:rPr>
+          <w:rFonts w:ascii="Arial" w:hAnsi="Arial" w:cs="Arial"/>
           <w:szCs w:val="24"/>
           <w:lang w:val="en-US"/>
         </w:rPr>
-        <w:t>Comparative Results on Stabilization of the Quadrotor Rotorcraft Using Bounded Feedback Controllers</w:t>
-      </w:r>
-      <w:r>
-        <w:rPr>
-          <w:rFonts w:ascii="Arial" w:hAnsi="Arial" w:cs="Arial"/>
-          <w:i/>
-          <w:szCs w:val="24"/>
-          <w:lang w:val="en-US"/>
-        </w:rPr>
-        <w:t xml:space="preserve">. </w:t>
-      </w:r>
-      <w:r>
-        <w:rPr>
-          <w:rFonts w:ascii="Arial" w:hAnsi="Arial" w:cs="Arial"/>
-          <w:szCs w:val="24"/>
-          <w:lang w:val="en-US"/>
-        </w:rPr>
-        <w:t>Trabajo presentado en el Journal of Intelligent and Robotics Systems 2011.</w:t>
-      </w:r>
+        <w:t xml:space="preserve"> en el Journal of Intelligent and Robotics Systems 2011.</w:t>
+      </w:r>
+      <w:proofErr w:type="gramEnd"/>
     </w:p>
     <w:p>
       <w:pPr>
@@ -8675,12 +10249,14 @@
         <w:rPr>
           <w:rFonts w:ascii="Arial" w:hAnsi="Arial" w:cs="Arial"/>
           <w:b/>
-        </w:rPr>
-      </w:pPr>
-      <w:r>
-        <w:rPr>
-          <w:rFonts w:ascii="Arial" w:hAnsi="Arial" w:cs="Arial"/>
-          <w:b/>
+          <w:lang w:val="en-US"/>
+        </w:rPr>
+      </w:pPr>
+      <w:r>
+        <w:rPr>
+          <w:rFonts w:ascii="Arial" w:hAnsi="Arial" w:cs="Arial"/>
+          <w:b/>
+          <w:lang w:val="en-US"/>
         </w:rPr>
         <w:br w:type="page"/>
       </w:r>
@@ -8705,7 +10281,25 @@
           <w:szCs w:val="24"/>
         </w:rPr>
         <w:lastRenderedPageBreak/>
-        <w:t>[Talebi 2010]</w:t>
+        <w:t>[</w:t>
+      </w:r>
+      <w:proofErr w:type="spellStart"/>
+      <w:r>
+        <w:rPr>
+          <w:rFonts w:ascii="Arial" w:hAnsi="Arial" w:cs="Arial"/>
+          <w:b/>
+          <w:szCs w:val="24"/>
+        </w:rPr>
+        <w:t>Talebi</w:t>
+      </w:r>
+      <w:proofErr w:type="spellEnd"/>
+      <w:r>
+        <w:rPr>
+          <w:rFonts w:ascii="Arial" w:hAnsi="Arial" w:cs="Arial"/>
+          <w:b/>
+          <w:szCs w:val="24"/>
+        </w:rPr>
+        <w:t xml:space="preserve"> 2010]</w:t>
       </w:r>
       <w:r>
         <w:rPr>
@@ -8714,12 +10308,21 @@
         </w:rPr>
         <w:t xml:space="preserve"> </w:t>
       </w:r>
-      <w:r>
-        <w:rPr>
-          <w:rFonts w:ascii="Arial" w:hAnsi="Arial" w:cs="Arial"/>
-          <w:szCs w:val="24"/>
-        </w:rPr>
-        <w:t>Talebi,</w:t>
+      <w:proofErr w:type="spellStart"/>
+      <w:r>
+        <w:rPr>
+          <w:rFonts w:ascii="Arial" w:hAnsi="Arial" w:cs="Arial"/>
+          <w:szCs w:val="24"/>
+        </w:rPr>
+        <w:t>Talebi</w:t>
+      </w:r>
+      <w:proofErr w:type="spellEnd"/>
+      <w:r>
+        <w:rPr>
+          <w:rFonts w:ascii="Arial" w:hAnsi="Arial" w:cs="Arial"/>
+          <w:szCs w:val="24"/>
+        </w:rPr>
+        <w:t>,</w:t>
       </w:r>
       <w:r>
         <w:rPr>
@@ -8733,7 +10336,23 @@
           <w:rFonts w:ascii="Arial" w:hAnsi="Arial" w:cs="Arial"/>
           <w:szCs w:val="24"/>
         </w:rPr>
-        <w:t xml:space="preserve"> Abdollahi,</w:t>
+        <w:t xml:space="preserve"> </w:t>
+      </w:r>
+      <w:proofErr w:type="spellStart"/>
+      <w:r>
+        <w:rPr>
+          <w:rFonts w:ascii="Arial" w:hAnsi="Arial" w:cs="Arial"/>
+          <w:szCs w:val="24"/>
+        </w:rPr>
+        <w:t>Abdollahi</w:t>
+      </w:r>
+      <w:proofErr w:type="spellEnd"/>
+      <w:r>
+        <w:rPr>
+          <w:rFonts w:ascii="Arial" w:hAnsi="Arial" w:cs="Arial"/>
+          <w:szCs w:val="24"/>
+        </w:rPr>
+        <w:t>,</w:t>
       </w:r>
       <w:r>
         <w:rPr>
@@ -8747,8 +10366,17 @@
           <w:rFonts w:ascii="Arial" w:hAnsi="Arial" w:cs="Arial"/>
           <w:szCs w:val="24"/>
         </w:rPr>
-        <w:t xml:space="preserve"> Patel</w:t>
-      </w:r>
+        <w:t xml:space="preserve"> </w:t>
+      </w:r>
+      <w:proofErr w:type="spellStart"/>
+      <w:r>
+        <w:rPr>
+          <w:rFonts w:ascii="Arial" w:hAnsi="Arial" w:cs="Arial"/>
+          <w:szCs w:val="24"/>
+        </w:rPr>
+        <w:t>Patel</w:t>
+      </w:r>
+      <w:proofErr w:type="spellEnd"/>
       <w:r>
         <w:rPr>
           <w:rFonts w:ascii="Arial" w:hAnsi="Arial" w:cs="Arial"/>
@@ -8761,8 +10389,17 @@
           <w:rFonts w:ascii="Arial" w:hAnsi="Arial" w:cs="Arial"/>
           <w:szCs w:val="24"/>
         </w:rPr>
-        <w:t xml:space="preserve"> y Khorasani</w:t>
-      </w:r>
+        <w:t xml:space="preserve"> y </w:t>
+      </w:r>
+      <w:proofErr w:type="spellStart"/>
+      <w:r>
+        <w:rPr>
+          <w:rFonts w:ascii="Arial" w:hAnsi="Arial" w:cs="Arial"/>
+          <w:szCs w:val="24"/>
+        </w:rPr>
+        <w:t>Khorasani</w:t>
+      </w:r>
+      <w:proofErr w:type="spellEnd"/>
       <w:r>
         <w:rPr>
           <w:rFonts w:ascii="Arial" w:hAnsi="Arial" w:cs="Arial"/>
@@ -8781,9 +10418,17 @@
         <w:rPr>
           <w:rFonts w:ascii="Arial" w:hAnsi="Arial" w:cs="Arial"/>
           <w:szCs w:val="24"/>
+        </w:rPr>
+        <w:t xml:space="preserve">(2010). </w:t>
+      </w:r>
+      <w:proofErr w:type="gramStart"/>
+      <w:r>
+        <w:rPr>
+          <w:rFonts w:ascii="Arial" w:hAnsi="Arial" w:cs="Arial"/>
+          <w:szCs w:val="24"/>
           <w:lang w:val="en-US"/>
         </w:rPr>
-        <w:t xml:space="preserve">(2010). Neural Network-Based State Estimation of </w:t>
+        <w:t xml:space="preserve">Neural Network-Based State Estimation of </w:t>
       </w:r>
       <w:r>
         <w:rPr>
@@ -8791,7 +10436,70 @@
           <w:szCs w:val="24"/>
           <w:lang w:val="en-US"/>
         </w:rPr>
-        <w:t>Nonlinear Systems. Springer. Teherán, Irán.</w:t>
+        <w:t>Nonlinear Systems.</w:t>
+      </w:r>
+      <w:proofErr w:type="gramEnd"/>
+      <w:r>
+        <w:rPr>
+          <w:rFonts w:ascii="Arial" w:hAnsi="Arial" w:cs="Arial"/>
+          <w:szCs w:val="24"/>
+          <w:lang w:val="en-US"/>
+        </w:rPr>
+        <w:t xml:space="preserve"> </w:t>
+      </w:r>
+      <w:proofErr w:type="gramStart"/>
+      <w:r>
+        <w:rPr>
+          <w:rFonts w:ascii="Arial" w:hAnsi="Arial" w:cs="Arial"/>
+          <w:szCs w:val="24"/>
+          <w:lang w:val="en-US"/>
+        </w:rPr>
+        <w:t>Springer.</w:t>
+      </w:r>
+      <w:proofErr w:type="gramEnd"/>
+      <w:r>
+        <w:rPr>
+          <w:rFonts w:ascii="Arial" w:hAnsi="Arial" w:cs="Arial"/>
+          <w:szCs w:val="24"/>
+          <w:lang w:val="en-US"/>
+        </w:rPr>
+        <w:t xml:space="preserve"> </w:t>
+      </w:r>
+      <w:proofErr w:type="spellStart"/>
+      <w:r>
+        <w:rPr>
+          <w:rFonts w:ascii="Arial" w:hAnsi="Arial" w:cs="Arial"/>
+          <w:szCs w:val="24"/>
+          <w:lang w:val="en-US"/>
+        </w:rPr>
+        <w:t>Teherán</w:t>
+      </w:r>
+      <w:proofErr w:type="spellEnd"/>
+      <w:r>
+        <w:rPr>
+          <w:rFonts w:ascii="Arial" w:hAnsi="Arial" w:cs="Arial"/>
+          <w:szCs w:val="24"/>
+          <w:lang w:val="en-US"/>
+        </w:rPr>
+        <w:t xml:space="preserve">, </w:t>
+      </w:r>
+      <w:proofErr w:type="spellStart"/>
+      <w:r>
+        <w:rPr>
+          <w:rFonts w:ascii="Arial" w:hAnsi="Arial" w:cs="Arial"/>
+          <w:szCs w:val="24"/>
+          <w:lang w:val="en-US"/>
+        </w:rPr>
+        <w:t>Irán</w:t>
+      </w:r>
+      <w:proofErr w:type="spellEnd"/>
+      <w:r>
+        <w:rPr>
+          <w:rFonts w:ascii="Arial" w:hAnsi="Arial" w:cs="Arial"/>
+          <w:szCs w:val="24"/>
+          <w:lang w:val="en-US"/>
+        </w:rPr>
+        <w:t>.</w:t>
       </w:r>
     </w:p>
     <w:p>
@@ -8804,6 +10512,7 @@
           <w:rFonts w:ascii="Arial" w:hAnsi="Arial" w:cs="Arial"/>
           <w:b/>
           <w:szCs w:val="24"/>
+          <w:lang w:val="en-US"/>
         </w:rPr>
       </w:pPr>
     </w:p>
@@ -8819,15 +10528,34 @@
           <w:color w:val="00000A"/>
           <w:szCs w:val="24"/>
           <w:u w:val="none"/>
-        </w:rPr>
-      </w:pPr>
-      <w:r>
-        <w:rPr>
-          <w:rFonts w:ascii="Arial" w:hAnsi="Arial" w:cs="Arial"/>
-          <w:b/>
-          <w:szCs w:val="24"/>
-        </w:rPr>
-        <w:t>[UniLeon 2013]</w:t>
+          <w:lang w:val="en-US"/>
+        </w:rPr>
+      </w:pPr>
+      <w:r>
+        <w:rPr>
+          <w:rFonts w:ascii="Arial" w:hAnsi="Arial" w:cs="Arial"/>
+          <w:b/>
+          <w:szCs w:val="24"/>
+        </w:rPr>
+        <w:t>[</w:t>
+      </w:r>
+      <w:proofErr w:type="spellStart"/>
+      <w:r>
+        <w:rPr>
+          <w:rFonts w:ascii="Arial" w:hAnsi="Arial" w:cs="Arial"/>
+          <w:b/>
+          <w:szCs w:val="24"/>
+        </w:rPr>
+        <w:t>UniLeon</w:t>
+      </w:r>
+      <w:proofErr w:type="spellEnd"/>
+      <w:r>
+        <w:rPr>
+          <w:rFonts w:ascii="Arial" w:hAnsi="Arial" w:cs="Arial"/>
+          <w:b/>
+          <w:szCs w:val="24"/>
+        </w:rPr>
+        <w:t xml:space="preserve"> 2013]</w:t>
       </w:r>
       <w:r>
         <w:rPr>
@@ -8857,7 +10585,33 @@
           <w:rFonts w:ascii="Arial" w:hAnsi="Arial" w:cs="Arial"/>
           <w:szCs w:val="24"/>
         </w:rPr>
-        <w:t>átedra de Laboratorio Remoto de Automática. Universidad de León. León, España.</w:t>
+        <w:t xml:space="preserve">átedra de Laboratorio Remoto de Automática. </w:t>
+      </w:r>
+      <w:r>
+        <w:rPr>
+          <w:rFonts w:ascii="Arial" w:hAnsi="Arial" w:cs="Arial"/>
+          <w:szCs w:val="24"/>
+          <w:lang w:val="en-US"/>
+        </w:rPr>
+        <w:t xml:space="preserve">Universidad de León. León, </w:t>
+      </w:r>
+      <w:proofErr w:type="spellStart"/>
+      <w:r>
+        <w:rPr>
+          <w:rFonts w:ascii="Arial" w:hAnsi="Arial" w:cs="Arial"/>
+          <w:szCs w:val="24"/>
+          <w:lang w:val="en-US"/>
+        </w:rPr>
+        <w:t>España</w:t>
+      </w:r>
+      <w:proofErr w:type="spellEnd"/>
+      <w:r>
+        <w:rPr>
+          <w:rFonts w:ascii="Arial" w:hAnsi="Arial" w:cs="Arial"/>
+          <w:szCs w:val="24"/>
+          <w:lang w:val="en-US"/>
+        </w:rPr>
+        <w:t>.</w:t>
       </w:r>
     </w:p>
     <w:p>
@@ -8868,6 +10622,7 @@
         <w:rPr>
           <w:rFonts w:ascii="Arial" w:hAnsi="Arial" w:cs="Arial"/>
           <w:szCs w:val="24"/>
+          <w:lang w:val="en-US"/>
         </w:rPr>
       </w:pPr>
     </w:p>
@@ -8880,9 +10635,18 @@
         <w:rPr>
           <w:rFonts w:ascii="Arial" w:hAnsi="Arial" w:cs="Arial"/>
           <w:szCs w:val="24"/>
+        </w:rPr>
+      </w:pPr>
+      <w:r>
+        <w:rPr>
+          <w:rFonts w:ascii="Arial" w:hAnsi="Arial" w:cs="Arial"/>
+          <w:b/>
+          <w:szCs w:val="24"/>
           <w:lang w:val="en-US"/>
         </w:rPr>
-      </w:pPr>
+        <w:t>[</w:t>
+      </w:r>
+      <w:proofErr w:type="spellStart"/>
       <w:r>
         <w:rPr>
           <w:rFonts w:ascii="Arial" w:hAnsi="Arial" w:cs="Arial"/>
@@ -8890,24 +10654,55 @@
           <w:szCs w:val="24"/>
           <w:lang w:val="en-US"/>
         </w:rPr>
-        <w:t>[Vidyasagar 2010]</w:t>
-      </w:r>
-      <w:r>
-        <w:rPr>
-          <w:rFonts w:ascii="Arial" w:hAnsi="Arial" w:cs="Arial"/>
+        <w:t>Vidyasagar</w:t>
+      </w:r>
+      <w:proofErr w:type="spellEnd"/>
+      <w:r>
+        <w:rPr>
+          <w:rFonts w:ascii="Arial" w:hAnsi="Arial" w:cs="Arial"/>
+          <w:b/>
           <w:szCs w:val="24"/>
           <w:lang w:val="en-US"/>
         </w:rPr>
+        <w:t xml:space="preserve"> 2010]</w:t>
+      </w:r>
+      <w:r>
+        <w:rPr>
+          <w:rFonts w:ascii="Arial" w:hAnsi="Arial" w:cs="Arial"/>
+          <w:szCs w:val="24"/>
+          <w:lang w:val="en-US"/>
+        </w:rPr>
         <w:t xml:space="preserve"> </w:t>
       </w:r>
+      <w:proofErr w:type="spellStart"/>
+      <w:proofErr w:type="gramStart"/>
       <w:r>
         <w:rPr>
           <w:rFonts w:ascii="Arial" w:hAnsi="Arial" w:cs="Arial"/>
           <w:szCs w:val="24"/>
           <w:lang w:val="en-US"/>
         </w:rPr>
-        <w:t xml:space="preserve">Vidyasagar, M. (2010). </w:t>
-      </w:r>
+        <w:t>Vidyasagar</w:t>
+      </w:r>
+      <w:proofErr w:type="spellEnd"/>
+      <w:r>
+        <w:rPr>
+          <w:rFonts w:ascii="Arial" w:hAnsi="Arial" w:cs="Arial"/>
+          <w:szCs w:val="24"/>
+          <w:lang w:val="en-US"/>
+        </w:rPr>
+        <w:t>, M. (2010).</w:t>
+      </w:r>
+      <w:proofErr w:type="gramEnd"/>
+      <w:r>
+        <w:rPr>
+          <w:rFonts w:ascii="Arial" w:hAnsi="Arial" w:cs="Arial"/>
+          <w:szCs w:val="24"/>
+          <w:lang w:val="en-US"/>
+        </w:rPr>
+        <w:t xml:space="preserve"> </w:t>
+      </w:r>
+      <w:proofErr w:type="gramStart"/>
       <w:r>
         <w:rPr>
           <w:rFonts w:ascii="Arial" w:hAnsi="Arial" w:cs="Arial"/>
@@ -8924,15 +10719,42 @@
           <w:szCs w:val="24"/>
           <w:lang w:val="en-US"/>
         </w:rPr>
-        <w:t xml:space="preserve">Control Theory for Non-Engineers. </w:t>
-      </w:r>
-      <w:r>
-        <w:rPr>
-          <w:rFonts w:ascii="Arial" w:hAnsi="Arial" w:cs="Arial"/>
+        <w:t>Control Theory for Non-Engineers.</w:t>
+      </w:r>
+      <w:proofErr w:type="gramEnd"/>
+      <w:r>
+        <w:rPr>
+          <w:rFonts w:ascii="Arial" w:hAnsi="Arial" w:cs="Arial"/>
+          <w:i/>
           <w:szCs w:val="24"/>
           <w:lang w:val="en-US"/>
         </w:rPr>
-        <w:t>The University of Texas at Dallas. Texas, Estados Unidos de América.</w:t>
+        <w:t xml:space="preserve"> </w:t>
+      </w:r>
+      <w:proofErr w:type="gramStart"/>
+      <w:r>
+        <w:rPr>
+          <w:rFonts w:ascii="Arial" w:hAnsi="Arial" w:cs="Arial"/>
+          <w:szCs w:val="24"/>
+          <w:lang w:val="en-US"/>
+        </w:rPr>
+        <w:t>The University of Texas at Dallas.</w:t>
+      </w:r>
+      <w:proofErr w:type="gramEnd"/>
+      <w:r>
+        <w:rPr>
+          <w:rFonts w:ascii="Arial" w:hAnsi="Arial" w:cs="Arial"/>
+          <w:szCs w:val="24"/>
+          <w:lang w:val="en-US"/>
+        </w:rPr>
+        <w:t xml:space="preserve"> </w:t>
+      </w:r>
+      <w:r>
+        <w:rPr>
+          <w:rFonts w:ascii="Arial" w:hAnsi="Arial" w:cs="Arial"/>
+          <w:szCs w:val="24"/>
+        </w:rPr>
+        <w:t>Texas, Estados Unidos de América.</w:t>
       </w:r>
     </w:p>
     <w:p>
@@ -9007,7 +10829,25 @@
           <w:i/>
           <w:szCs w:val="24"/>
         </w:rPr>
-        <w:t>iseño e implementación de un neurocontrolador aplicado a una</w:t>
+        <w:t xml:space="preserve">iseño e implementación de un </w:t>
+      </w:r>
+      <w:proofErr w:type="spellStart"/>
+      <w:r>
+        <w:rPr>
+          <w:rFonts w:ascii="Arial" w:hAnsi="Arial" w:cs="Arial"/>
+          <w:i/>
+          <w:szCs w:val="24"/>
+        </w:rPr>
+        <w:t>neurocontrolador</w:t>
+      </w:r>
+      <w:proofErr w:type="spellEnd"/>
+      <w:r>
+        <w:rPr>
+          <w:rFonts w:ascii="Arial" w:hAnsi="Arial" w:cs="Arial"/>
+          <w:i/>
+          <w:szCs w:val="24"/>
+        </w:rPr>
+        <w:t xml:space="preserve"> aplicado a una</w:t>
       </w:r>
       <w:r>
         <w:rPr>
@@ -9062,23 +10902,53 @@
           <w:szCs w:val="24"/>
           <w:lang w:val="en-US"/>
         </w:rPr>
-        <w:t>[Zabczyk 1993]</w:t>
-      </w:r>
-      <w:r>
-        <w:rPr>
-          <w:rFonts w:ascii="Arial" w:hAnsi="Arial" w:cs="Arial"/>
+        <w:t>[</w:t>
+      </w:r>
+      <w:proofErr w:type="spellStart"/>
+      <w:r>
+        <w:rPr>
+          <w:rFonts w:ascii="Arial" w:hAnsi="Arial" w:cs="Arial"/>
+          <w:b/>
           <w:szCs w:val="24"/>
           <w:lang w:val="en-US"/>
         </w:rPr>
+        <w:t>Zabczyk</w:t>
+      </w:r>
+      <w:proofErr w:type="spellEnd"/>
+      <w:r>
+        <w:rPr>
+          <w:rFonts w:ascii="Arial" w:hAnsi="Arial" w:cs="Arial"/>
+          <w:b/>
+          <w:szCs w:val="24"/>
+          <w:lang w:val="en-US"/>
+        </w:rPr>
+        <w:t xml:space="preserve"> 1993]</w:t>
+      </w:r>
+      <w:r>
+        <w:rPr>
+          <w:rFonts w:ascii="Arial" w:hAnsi="Arial" w:cs="Arial"/>
+          <w:szCs w:val="24"/>
+          <w:lang w:val="en-US"/>
+        </w:rPr>
         <w:t xml:space="preserve"> </w:t>
       </w:r>
+      <w:proofErr w:type="spellStart"/>
       <w:r>
         <w:rPr>
           <w:rFonts w:ascii="Arial" w:hAnsi="Arial" w:cs="Arial"/>
           <w:szCs w:val="24"/>
           <w:lang w:val="en-US"/>
         </w:rPr>
-        <w:t xml:space="preserve">Zabczyk, J. (1993). </w:t>
+        <w:t>Zabczyk</w:t>
+      </w:r>
+      <w:proofErr w:type="spellEnd"/>
+      <w:r>
+        <w:rPr>
+          <w:rFonts w:ascii="Arial" w:hAnsi="Arial" w:cs="Arial"/>
+          <w:szCs w:val="24"/>
+          <w:lang w:val="en-US"/>
+        </w:rPr>
+        <w:t xml:space="preserve">, J. (1993). </w:t>
       </w:r>
       <w:r>
         <w:rPr>
@@ -9097,13 +10967,87 @@
         </w:rPr>
         <w:t xml:space="preserve"> </w:t>
       </w:r>
+      <w:proofErr w:type="spellStart"/>
+      <w:proofErr w:type="gramStart"/>
       <w:r>
         <w:rPr>
           <w:rFonts w:ascii="Arial" w:hAnsi="Arial" w:cs="Arial"/>
           <w:szCs w:val="24"/>
           <w:lang w:val="en-US"/>
         </w:rPr>
-        <w:t>Birkhäuser. Boston, Massachusetts, Estados Unidos de América.</w:t>
+        <w:t>Birkhäuser</w:t>
+      </w:r>
+      <w:proofErr w:type="spellEnd"/>
+      <w:r>
+        <w:rPr>
+          <w:rFonts w:ascii="Arial" w:hAnsi="Arial" w:cs="Arial"/>
+          <w:szCs w:val="24"/>
+          <w:lang w:val="en-US"/>
+        </w:rPr>
+        <w:t>.</w:t>
+      </w:r>
+      <w:proofErr w:type="gramEnd"/>
+      <w:r>
+        <w:rPr>
+          <w:rFonts w:ascii="Arial" w:hAnsi="Arial" w:cs="Arial"/>
+          <w:szCs w:val="24"/>
+          <w:lang w:val="en-US"/>
+        </w:rPr>
+        <w:t xml:space="preserve"> Boston, Massachusetts, </w:t>
+      </w:r>
+      <w:proofErr w:type="spellStart"/>
+      <w:r>
+        <w:rPr>
+          <w:rFonts w:ascii="Arial" w:hAnsi="Arial" w:cs="Arial"/>
+          <w:szCs w:val="24"/>
+          <w:lang w:val="en-US"/>
+        </w:rPr>
+        <w:t>Estados</w:t>
+      </w:r>
+      <w:proofErr w:type="spellEnd"/>
+      <w:r>
+        <w:rPr>
+          <w:rFonts w:ascii="Arial" w:hAnsi="Arial" w:cs="Arial"/>
+          <w:szCs w:val="24"/>
+          <w:lang w:val="en-US"/>
+        </w:rPr>
+        <w:t xml:space="preserve"> </w:t>
+      </w:r>
+      <w:proofErr w:type="spellStart"/>
+      <w:r>
+        <w:rPr>
+          <w:rFonts w:ascii="Arial" w:hAnsi="Arial" w:cs="Arial"/>
+          <w:szCs w:val="24"/>
+          <w:lang w:val="en-US"/>
+        </w:rPr>
+        <w:t>Unidos</w:t>
+      </w:r>
+      <w:proofErr w:type="spellEnd"/>
+      <w:r>
+        <w:rPr>
+          <w:rFonts w:ascii="Arial" w:hAnsi="Arial" w:cs="Arial"/>
+          <w:szCs w:val="24"/>
+          <w:lang w:val="en-US"/>
+        </w:rPr>
+        <w:t xml:space="preserve"> de </w:t>
+      </w:r>
+      <w:proofErr w:type="spellStart"/>
+      <w:r>
+        <w:rPr>
+          <w:rFonts w:ascii="Arial" w:hAnsi="Arial" w:cs="Arial"/>
+          <w:szCs w:val="24"/>
+          <w:lang w:val="en-US"/>
+        </w:rPr>
+        <w:t>América</w:t>
+      </w:r>
+      <w:proofErr w:type="spellEnd"/>
+      <w:r>
+        <w:rPr>
+          <w:rFonts w:ascii="Arial" w:hAnsi="Arial" w:cs="Arial"/>
+          <w:szCs w:val="24"/>
+          <w:lang w:val="en-US"/>
+        </w:rPr>
+        <w:t>.</w:t>
       </w:r>
     </w:p>
     <w:p>
@@ -9145,8 +11089,8 @@
       </w:pPr>
     </w:p>
     <w:sectPr>
-      <w:headerReference w:type="default" r:id="rId16"/>
-      <w:footerReference w:type="default" r:id="rId17"/>
+      <w:headerReference w:type="default" r:id="rId18"/>
+      <w:footerReference w:type="default" r:id="rId19"/>
       <w:pgSz w:w="12240" w:h="15840"/>
       <w:pgMar w:top="1134" w:right="1134" w:bottom="1134" w:left="1134" w:header="0" w:footer="0" w:gutter="0"/>
       <w:cols w:space="720"/>
@@ -9158,7 +11102,7 @@
 </file>
 
 <file path=word/endnotes.xml><?xml version="1.0" encoding="utf-8"?>
-<w:endnotes xmlns:ve="http://schemas.openxmlformats.org/markup-compatibility/2006" xmlns:o="urn:schemas-microsoft-com:office:office" xmlns:r="http://schemas.openxmlformats.org/officeDocument/2006/relationships" xmlns:m="http://schemas.openxmlformats.org/officeDocument/2006/math" xmlns:v="urn:schemas-microsoft-com:vml" xmlns:wp="http://schemas.openxmlformats.org/drawingml/2006/wordprocessingDrawing" xmlns:w10="urn:schemas-microsoft-com:office:word" xmlns:w="http://schemas.openxmlformats.org/wordprocessingml/2006/main" xmlns:wne="http://schemas.microsoft.com/office/word/2006/wordml">
+<w:endnotes xmlns:wpc="http://schemas.microsoft.com/office/word/2010/wordprocessingCanvas" xmlns:mc="http://schemas.openxmlformats.org/markup-compatibility/2006" xmlns:o="urn:schemas-microsoft-com:office:office" xmlns:r="http://schemas.openxmlformats.org/officeDocument/2006/relationships" xmlns:m="http://schemas.openxmlformats.org/officeDocument/2006/math" xmlns:v="urn:schemas-microsoft-com:vml" xmlns:wp14="http://schemas.microsoft.com/office/word/2010/wordprocessingDrawing" xmlns:wp="http://schemas.openxmlformats.org/drawingml/2006/wordprocessingDrawing" xmlns:w10="urn:schemas-microsoft-com:office:word" xmlns:w="http://schemas.openxmlformats.org/wordprocessingml/2006/main" xmlns:w14="http://schemas.microsoft.com/office/word/2010/wordml" xmlns:wpg="http://schemas.microsoft.com/office/word/2010/wordprocessingGroup" xmlns:wpi="http://schemas.microsoft.com/office/word/2010/wordprocessingInk" xmlns:wne="http://schemas.microsoft.com/office/word/2006/wordml" xmlns:wps="http://schemas.microsoft.com/office/word/2010/wordprocessingShape" mc:Ignorable="w14 wp14">
   <w:endnote w:type="separator" w:id="-1">
     <w:p>
       <w:pPr>
@@ -9183,7 +11127,7 @@
 </file>
 
 <file path=word/footer1.xml><?xml version="1.0" encoding="utf-8"?>
-<w:ftr xmlns:ve="http://schemas.openxmlformats.org/markup-compatibility/2006" xmlns:o="urn:schemas-microsoft-com:office:office" xmlns:r="http://schemas.openxmlformats.org/officeDocument/2006/relationships" xmlns:m="http://schemas.openxmlformats.org/officeDocument/2006/math" xmlns:v="urn:schemas-microsoft-com:vml" xmlns:wp="http://schemas.openxmlformats.org/drawingml/2006/wordprocessingDrawing" xmlns:w10="urn:schemas-microsoft-com:office:word" xmlns:w="http://schemas.openxmlformats.org/wordprocessingml/2006/main" xmlns:wne="http://schemas.microsoft.com/office/word/2006/wordml">
+<w:ftr xmlns:wpc="http://schemas.microsoft.com/office/word/2010/wordprocessingCanvas" xmlns:mc="http://schemas.openxmlformats.org/markup-compatibility/2006" xmlns:o="urn:schemas-microsoft-com:office:office" xmlns:r="http://schemas.openxmlformats.org/officeDocument/2006/relationships" xmlns:m="http://schemas.openxmlformats.org/officeDocument/2006/math" xmlns:v="urn:schemas-microsoft-com:vml" xmlns:wp14="http://schemas.microsoft.com/office/word/2010/wordprocessingDrawing" xmlns:wp="http://schemas.openxmlformats.org/drawingml/2006/wordprocessingDrawing" xmlns:w10="urn:schemas-microsoft-com:office:word" xmlns:w="http://schemas.openxmlformats.org/wordprocessingml/2006/main" xmlns:w14="http://schemas.microsoft.com/office/word/2010/wordml" xmlns:wpg="http://schemas.microsoft.com/office/word/2010/wordprocessingGroup" xmlns:wpi="http://schemas.microsoft.com/office/word/2010/wordprocessingInk" xmlns:wne="http://schemas.microsoft.com/office/word/2006/wordml" xmlns:wps="http://schemas.microsoft.com/office/word/2010/wordprocessingShape" mc:Ignorable="w14 wp14">
   <w:p>
     <w:pPr>
       <w:pStyle w:val="Piedepgina"/>
@@ -9366,7 +11310,7 @@
 </file>
 
 <file path=word/footnotes.xml><?xml version="1.0" encoding="utf-8"?>
-<w:footnotes xmlns:ve="http://schemas.openxmlformats.org/markup-compatibility/2006" xmlns:o="urn:schemas-microsoft-com:office:office" xmlns:r="http://schemas.openxmlformats.org/officeDocument/2006/relationships" xmlns:m="http://schemas.openxmlformats.org/officeDocument/2006/math" xmlns:v="urn:schemas-microsoft-com:vml" xmlns:wp="http://schemas.openxmlformats.org/drawingml/2006/wordprocessingDrawing" xmlns:w10="urn:schemas-microsoft-com:office:word" xmlns:w="http://schemas.openxmlformats.org/wordprocessingml/2006/main" xmlns:wne="http://schemas.microsoft.com/office/word/2006/wordml">
+<w:footnotes xmlns:wpc="http://schemas.microsoft.com/office/word/2010/wordprocessingCanvas" xmlns:mc="http://schemas.openxmlformats.org/markup-compatibility/2006" xmlns:o="urn:schemas-microsoft-com:office:office" xmlns:r="http://schemas.openxmlformats.org/officeDocument/2006/relationships" xmlns:m="http://schemas.openxmlformats.org/officeDocument/2006/math" xmlns:v="urn:schemas-microsoft-com:vml" xmlns:wp14="http://schemas.microsoft.com/office/word/2010/wordprocessingDrawing" xmlns:wp="http://schemas.openxmlformats.org/drawingml/2006/wordprocessingDrawing" xmlns:w10="urn:schemas-microsoft-com:office:word" xmlns:w="http://schemas.openxmlformats.org/wordprocessingml/2006/main" xmlns:w14="http://schemas.microsoft.com/office/word/2010/wordml" xmlns:wpg="http://schemas.microsoft.com/office/word/2010/wordprocessingGroup" xmlns:wpi="http://schemas.microsoft.com/office/word/2010/wordprocessingInk" xmlns:wne="http://schemas.microsoft.com/office/word/2006/wordml" xmlns:wps="http://schemas.microsoft.com/office/word/2010/wordprocessingShape" mc:Ignorable="w14 wp14">
   <w:footnote w:type="separator" w:id="-1">
     <w:p>
       <w:pPr>
@@ -9391,7 +11335,7 @@
 </file>
 
 <file path=word/header1.xml><?xml version="1.0" encoding="utf-8"?>
-<w:hdr xmlns:ve="http://schemas.openxmlformats.org/markup-compatibility/2006" xmlns:o="urn:schemas-microsoft-com:office:office" xmlns:r="http://schemas.openxmlformats.org/officeDocument/2006/relationships" xmlns:m="http://schemas.openxmlformats.org/officeDocument/2006/math" xmlns:v="urn:schemas-microsoft-com:vml" xmlns:wp="http://schemas.openxmlformats.org/drawingml/2006/wordprocessingDrawing" xmlns:w10="urn:schemas-microsoft-com:office:word" xmlns:w="http://schemas.openxmlformats.org/wordprocessingml/2006/main" xmlns:wne="http://schemas.microsoft.com/office/word/2006/wordml">
+<w:hdr xmlns:wpc="http://schemas.microsoft.com/office/word/2010/wordprocessingCanvas" xmlns:mc="http://schemas.openxmlformats.org/markup-compatibility/2006" xmlns:o="urn:schemas-microsoft-com:office:office" xmlns:r="http://schemas.openxmlformats.org/officeDocument/2006/relationships" xmlns:m="http://schemas.openxmlformats.org/officeDocument/2006/math" xmlns:v="urn:schemas-microsoft-com:vml" xmlns:wp14="http://schemas.microsoft.com/office/word/2010/wordprocessingDrawing" xmlns:wp="http://schemas.openxmlformats.org/drawingml/2006/wordprocessingDrawing" xmlns:w10="urn:schemas-microsoft-com:office:word" xmlns:w="http://schemas.openxmlformats.org/wordprocessingml/2006/main" xmlns:w14="http://schemas.microsoft.com/office/word/2010/wordml" xmlns:wpg="http://schemas.microsoft.com/office/word/2010/wordprocessingGroup" xmlns:wpi="http://schemas.microsoft.com/office/word/2010/wordprocessingInk" xmlns:wne="http://schemas.microsoft.com/office/word/2006/wordml" xmlns:wps="http://schemas.microsoft.com/office/word/2010/wordprocessingShape" mc:Ignorable="w14 wp14">
   <w:p>
     <w:pPr>
       <w:pStyle w:val="Encabezado"/>
@@ -9456,7 +11400,7 @@
 </file>
 
 <file path=word/numbering.xml><?xml version="1.0" encoding="utf-8"?>
-<w:numbering xmlns:ve="http://schemas.openxmlformats.org/markup-compatibility/2006" xmlns:o="urn:schemas-microsoft-com:office:office" xmlns:r="http://schemas.openxmlformats.org/officeDocument/2006/relationships" xmlns:m="http://schemas.openxmlformats.org/officeDocument/2006/math" xmlns:v="urn:schemas-microsoft-com:vml" xmlns:wp="http://schemas.openxmlformats.org/drawingml/2006/wordprocessingDrawing" xmlns:w10="urn:schemas-microsoft-com:office:word" xmlns:w="http://schemas.openxmlformats.org/wordprocessingml/2006/main" xmlns:wne="http://schemas.microsoft.com/office/word/2006/wordml">
+<w:numbering xmlns:wpc="http://schemas.microsoft.com/office/word/2010/wordprocessingCanvas" xmlns:mc="http://schemas.openxmlformats.org/markup-compatibility/2006" xmlns:o="urn:schemas-microsoft-com:office:office" xmlns:r="http://schemas.openxmlformats.org/officeDocument/2006/relationships" xmlns:m="http://schemas.openxmlformats.org/officeDocument/2006/math" xmlns:v="urn:schemas-microsoft-com:vml" xmlns:wp14="http://schemas.microsoft.com/office/word/2010/wordprocessingDrawing" xmlns:wp="http://schemas.openxmlformats.org/drawingml/2006/wordprocessingDrawing" xmlns:w10="urn:schemas-microsoft-com:office:word" xmlns:w="http://schemas.openxmlformats.org/wordprocessingml/2006/main" xmlns:w14="http://schemas.microsoft.com/office/word/2010/wordml" xmlns:wpg="http://schemas.microsoft.com/office/word/2010/wordprocessingGroup" xmlns:wpi="http://schemas.microsoft.com/office/word/2010/wordprocessingInk" xmlns:wne="http://schemas.microsoft.com/office/word/2006/wordml" xmlns:wps="http://schemas.microsoft.com/office/word/2010/wordprocessingShape" mc:Ignorable="w14 wp14">
   <w:abstractNum w:abstractNumId="0">
     <w:nsid w:val="021512A4"/>
     <w:multiLevelType w:val="hybridMultilevel"/>
@@ -14130,7 +16074,7 @@
 </file>
 
 <file path=word/styles.xml><?xml version="1.0" encoding="utf-8"?>
-<w:styles xmlns:r="http://schemas.openxmlformats.org/officeDocument/2006/relationships" xmlns:w="http://schemas.openxmlformats.org/wordprocessingml/2006/main">
+<w:styles xmlns:mc="http://schemas.openxmlformats.org/markup-compatibility/2006" xmlns:r="http://schemas.openxmlformats.org/officeDocument/2006/relationships" xmlns:w="http://schemas.openxmlformats.org/wordprocessingml/2006/main" xmlns:w14="http://schemas.microsoft.com/office/word/2010/wordml" mc:Ignorable="w14">
   <w:docDefaults>
     <w:rPrDefault>
       <w:rPr>
@@ -14341,7 +16285,6 @@
     <w:uiPriority w:val="99"/>
     <w:semiHidden/>
     <w:unhideWhenUsed/>
-    <w:qFormat/>
     <w:tblPr>
       <w:tblInd w:w="0" w:type="dxa"/>
       <w:tblCellMar>
@@ -16892,7 +18835,7 @@
 </file>
 
 <file path=customXml/itemProps1.xml><?xml version="1.0" encoding="utf-8"?>
-<ds:datastoreItem xmlns:ds="http://schemas.openxmlformats.org/officeDocument/2006/customXml" ds:itemID="{E6BBDFA3-1D89-48C6-B817-10F6245995C6}">
+<ds:datastoreItem xmlns:ds="http://schemas.openxmlformats.org/officeDocument/2006/customXml" ds:itemID="{3FF6C26A-4A53-44D3-B22A-231413C06C70}">
   <ds:schemaRefs>
     <ds:schemaRef ds:uri="http://schemas.openxmlformats.org/officeDocument/2006/bibliography"/>
   </ds:schemaRefs>

</xml_diff>

<commit_message>
Simulación de PID de velocidad angular.
</commit_message>
<xml_diff>
--- a/Documento/Capitulo 1 - Planteamiento del problema.docx
+++ b/Documento/Capitulo 1 - Planteamiento del problema.docx
@@ -64,23 +64,7 @@
           <w:rFonts w:ascii="Arial" w:hAnsi="Arial" w:cs="Arial"/>
           <w:szCs w:val="24"/>
         </w:rPr>
-        <w:t xml:space="preserve">, con el desarrollo de las telecomunicaciones y la microelectrónica, existe una tendencia hacia el desarrollo de vehículos aéreos no tripulados, ya sea manejados a distancia o autónomos. En particular, se ha dado especial atención al desarrollo de </w:t>
-      </w:r>
-      <w:proofErr w:type="spellStart"/>
-      <w:r>
-        <w:rPr>
-          <w:rFonts w:ascii="Arial" w:hAnsi="Arial" w:cs="Arial"/>
-          <w:szCs w:val="24"/>
-        </w:rPr>
-        <w:t>multi</w:t>
-      </w:r>
-      <w:proofErr w:type="spellEnd"/>
-      <w:r>
-        <w:rPr>
-          <w:rFonts w:ascii="Arial" w:hAnsi="Arial" w:cs="Arial"/>
-          <w:szCs w:val="24"/>
-        </w:rPr>
-        <w:t>-rotores, ya que estos brindan una gran maniobrabilidad y precisión durante el vuelo, características muy útiles para tarea</w:t>
+        <w:t>, con el desarrollo de las telecomunicaciones y la microelectrónica, existe una tendencia hacia el desarrollo de vehículos aéreos no tripulados, ya sea manejados a distancia o autónomos. En particular, se ha dado especial atención al desarrollo de multi-rotores, ya que estos brindan una gran maniobrabilidad y precisión durante el vuelo, características muy útiles para tarea</w:t>
       </w:r>
       <w:r>
         <w:rPr>
@@ -94,23 +78,7 @@
           <w:rFonts w:ascii="Arial" w:hAnsi="Arial" w:cs="Arial"/>
           <w:szCs w:val="24"/>
         </w:rPr>
-        <w:t xml:space="preserve"> exploración. Entre los </w:t>
-      </w:r>
-      <w:proofErr w:type="spellStart"/>
-      <w:r>
-        <w:rPr>
-          <w:rFonts w:ascii="Arial" w:hAnsi="Arial" w:cs="Arial"/>
-          <w:szCs w:val="24"/>
-        </w:rPr>
-        <w:t>multi</w:t>
-      </w:r>
-      <w:proofErr w:type="spellEnd"/>
-      <w:r>
-        <w:rPr>
-          <w:rFonts w:ascii="Arial" w:hAnsi="Arial" w:cs="Arial"/>
-          <w:szCs w:val="24"/>
-        </w:rPr>
-        <w:t>-rotores</w:t>
+        <w:t xml:space="preserve"> exploración. Entre los multi-rotores</w:t>
       </w:r>
       <w:r>
         <w:rPr>
@@ -138,39 +106,7 @@
           <w:rFonts w:ascii="Arial" w:hAnsi="Arial" w:cs="Arial"/>
           <w:szCs w:val="24"/>
         </w:rPr>
-        <w:t xml:space="preserve">, es el </w:t>
-      </w:r>
-      <w:proofErr w:type="spellStart"/>
-      <w:r>
-        <w:rPr>
-          <w:rFonts w:ascii="Arial" w:hAnsi="Arial" w:cs="Arial"/>
-          <w:szCs w:val="24"/>
-        </w:rPr>
-        <w:t>cuadricóptero</w:t>
-      </w:r>
-      <w:proofErr w:type="spellEnd"/>
-      <w:r>
-        <w:rPr>
-          <w:rFonts w:ascii="Arial" w:hAnsi="Arial" w:cs="Arial"/>
-          <w:szCs w:val="24"/>
-        </w:rPr>
-        <w:t xml:space="preserve">: un </w:t>
-      </w:r>
-      <w:proofErr w:type="spellStart"/>
-      <w:r>
-        <w:rPr>
-          <w:rFonts w:ascii="Arial" w:hAnsi="Arial" w:cs="Arial"/>
-          <w:szCs w:val="24"/>
-        </w:rPr>
-        <w:t>multi</w:t>
-      </w:r>
-      <w:proofErr w:type="spellEnd"/>
-      <w:r>
-        <w:rPr>
-          <w:rFonts w:ascii="Arial" w:hAnsi="Arial" w:cs="Arial"/>
-          <w:szCs w:val="24"/>
-        </w:rPr>
-        <w:t xml:space="preserve">-rotor propulsado </w:t>
+        <w:t xml:space="preserve">, es el cuadricóptero: un multi-rotor propulsado </w:t>
       </w:r>
       <w:r>
         <w:rPr>
@@ -207,39 +143,7 @@
           <w:szCs w:val="24"/>
         </w:rPr>
         <w:tab/>
-        <w:t xml:space="preserve">Muchas ideas sobre desarrollo de </w:t>
-      </w:r>
-      <w:proofErr w:type="spellStart"/>
-      <w:r>
-        <w:rPr>
-          <w:rFonts w:ascii="Arial" w:hAnsi="Arial" w:cs="Arial"/>
-          <w:szCs w:val="24"/>
-        </w:rPr>
-        <w:t>cuadricópteros</w:t>
-      </w:r>
-      <w:proofErr w:type="spellEnd"/>
-      <w:r>
-        <w:rPr>
-          <w:rFonts w:ascii="Arial" w:hAnsi="Arial" w:cs="Arial"/>
-          <w:szCs w:val="24"/>
-        </w:rPr>
-        <w:t xml:space="preserve"> vienen de épocas anteriores al descubrimiento del transistor, y sólo han podido llevarse a cabo en tiempos recientes, debido al avance de los microprocesadores y las baterías químicas. En principio sólo organizaciones militares y de investigación podían participar en el desarrollo de los </w:t>
-      </w:r>
-      <w:proofErr w:type="spellStart"/>
-      <w:r>
-        <w:rPr>
-          <w:rFonts w:ascii="Arial" w:hAnsi="Arial" w:cs="Arial"/>
-          <w:szCs w:val="24"/>
-        </w:rPr>
-        <w:t>cuadricópteros</w:t>
-      </w:r>
-      <w:proofErr w:type="spellEnd"/>
-      <w:r>
-        <w:rPr>
-          <w:rFonts w:ascii="Arial" w:hAnsi="Arial" w:cs="Arial"/>
-          <w:szCs w:val="24"/>
-        </w:rPr>
-        <w:t>, por el alto costo de la microelectrónica en sus primeros años. Pero con el paso del tiempo</w:t>
+        <w:t>Muchas ideas sobre desarrollo de cuadricópteros vienen de épocas anteriores al descubrimiento del transistor, y sólo han podido llevarse a cabo en tiempos recientes, debido al avance de los microprocesadores y las baterías químicas. En principio sólo organizaciones militares y de investigación podían participar en el desarrollo de los cuadricópteros, por el alto costo de la microelectrónica en sus primeros años. Pero con el paso del tiempo</w:t>
       </w:r>
       <w:r>
         <w:rPr>
@@ -260,23 +164,7 @@
           <w:rFonts w:ascii="Arial" w:hAnsi="Arial" w:cs="Arial"/>
           <w:szCs w:val="24"/>
         </w:rPr>
-        <w:t xml:space="preserve"> </w:t>
-      </w:r>
-      <w:proofErr w:type="spellStart"/>
-      <w:r>
-        <w:rPr>
-          <w:rFonts w:ascii="Arial" w:hAnsi="Arial" w:cs="Arial"/>
-          <w:szCs w:val="24"/>
-        </w:rPr>
-        <w:t>cuadricópteros</w:t>
-      </w:r>
-      <w:proofErr w:type="spellEnd"/>
-      <w:r>
-        <w:rPr>
-          <w:rFonts w:ascii="Arial" w:hAnsi="Arial" w:cs="Arial"/>
-          <w:szCs w:val="24"/>
-        </w:rPr>
-        <w:t xml:space="preserve"> se ha convertido en un proyecto asequible</w:t>
+        <w:t xml:space="preserve"> cuadricópteros se ha convertido en un proyecto asequible</w:t>
       </w:r>
       <w:r>
         <w:rPr>
@@ -334,37 +222,12 @@
         </w:rPr>
         <w:t xml:space="preserve">el caso de </w:t>
       </w:r>
-      <w:proofErr w:type="spellStart"/>
-      <w:r>
-        <w:rPr>
-          <w:rFonts w:ascii="Arial" w:hAnsi="Arial" w:cs="Arial"/>
-          <w:szCs w:val="24"/>
-        </w:rPr>
-        <w:t>Arduino</w:t>
-      </w:r>
-      <w:proofErr w:type="spellEnd"/>
-      <w:r>
-        <w:rPr>
-          <w:rFonts w:ascii="Arial" w:hAnsi="Arial" w:cs="Arial"/>
-          <w:szCs w:val="24"/>
-        </w:rPr>
-        <w:t xml:space="preserve"> o </w:t>
-      </w:r>
-      <w:proofErr w:type="spellStart"/>
-      <w:r>
-        <w:rPr>
-          <w:rFonts w:ascii="Arial" w:hAnsi="Arial" w:cs="Arial"/>
-          <w:szCs w:val="24"/>
-        </w:rPr>
-        <w:t>Raspberry</w:t>
-      </w:r>
-      <w:proofErr w:type="spellEnd"/>
-      <w:r>
-        <w:rPr>
-          <w:rFonts w:ascii="Arial" w:hAnsi="Arial" w:cs="Arial"/>
-          <w:szCs w:val="24"/>
-        </w:rPr>
-        <w:t xml:space="preserve"> Pi</w:t>
+      <w:r>
+        <w:rPr>
+          <w:rFonts w:ascii="Arial" w:hAnsi="Arial" w:cs="Arial"/>
+          <w:szCs w:val="24"/>
+        </w:rPr>
+        <w:t>Arduino o Raspberry Pi</w:t>
       </w:r>
       <w:r>
         <w:rPr>
@@ -392,17 +255,8 @@
           <w:rFonts w:ascii="Arial" w:hAnsi="Arial" w:cs="Arial"/>
           <w:szCs w:val="24"/>
         </w:rPr>
-        <w:t xml:space="preserve"> </w:t>
-      </w:r>
-      <w:proofErr w:type="spellStart"/>
-      <w:r>
-        <w:rPr>
-          <w:rFonts w:ascii="Arial" w:hAnsi="Arial" w:cs="Arial"/>
-          <w:szCs w:val="24"/>
-        </w:rPr>
-        <w:t>cuadricópteros</w:t>
-      </w:r>
-      <w:proofErr w:type="spellEnd"/>
+        <w:t xml:space="preserve"> cuadricópteros</w:t>
+      </w:r>
       <w:r>
         <w:rPr>
           <w:rFonts w:ascii="Arial" w:hAnsi="Arial" w:cs="Arial"/>
@@ -460,65 +314,29 @@
           <w:b/>
           <w:szCs w:val="24"/>
         </w:rPr>
-        <w:t>[</w:t>
-      </w:r>
-      <w:proofErr w:type="spellStart"/>
+        <w:t>[Nadales 2009]</w:t>
+      </w:r>
+      <w:r>
+        <w:rPr>
+          <w:rFonts w:ascii="Arial" w:hAnsi="Arial" w:cs="Arial"/>
+          <w:szCs w:val="24"/>
+        </w:rPr>
+        <w:t xml:space="preserve"> y</w:t>
+      </w:r>
+      <w:r>
+        <w:rPr>
+          <w:rFonts w:ascii="Arial" w:hAnsi="Arial" w:cs="Arial"/>
+          <w:szCs w:val="24"/>
+        </w:rPr>
+        <w:t xml:space="preserve"> </w:t>
+      </w:r>
       <w:r>
         <w:rPr>
           <w:rFonts w:ascii="Arial" w:hAnsi="Arial" w:cs="Arial"/>
           <w:b/>
           <w:szCs w:val="24"/>
         </w:rPr>
-        <w:t>Nadales</w:t>
-      </w:r>
-      <w:proofErr w:type="spellEnd"/>
-      <w:r>
-        <w:rPr>
-          <w:rFonts w:ascii="Arial" w:hAnsi="Arial" w:cs="Arial"/>
-          <w:b/>
-          <w:szCs w:val="24"/>
-        </w:rPr>
-        <w:t xml:space="preserve"> 2009]</w:t>
-      </w:r>
-      <w:r>
-        <w:rPr>
-          <w:rFonts w:ascii="Arial" w:hAnsi="Arial" w:cs="Arial"/>
-          <w:szCs w:val="24"/>
-        </w:rPr>
-        <w:t xml:space="preserve"> y</w:t>
-      </w:r>
-      <w:r>
-        <w:rPr>
-          <w:rFonts w:ascii="Arial" w:hAnsi="Arial" w:cs="Arial"/>
-          <w:szCs w:val="24"/>
-        </w:rPr>
-        <w:t xml:space="preserve"> </w:t>
-      </w:r>
-      <w:r>
-        <w:rPr>
-          <w:rFonts w:ascii="Arial" w:hAnsi="Arial" w:cs="Arial"/>
-          <w:b/>
-          <w:szCs w:val="24"/>
-        </w:rPr>
-        <w:t>[</w:t>
-      </w:r>
-      <w:proofErr w:type="spellStart"/>
-      <w:r>
-        <w:rPr>
-          <w:rFonts w:ascii="Arial" w:hAnsi="Arial" w:cs="Arial"/>
-          <w:b/>
-          <w:szCs w:val="24"/>
-        </w:rPr>
-        <w:t>Burkamshaw</w:t>
-      </w:r>
-      <w:proofErr w:type="spellEnd"/>
-      <w:r>
-        <w:rPr>
-          <w:rFonts w:ascii="Arial" w:hAnsi="Arial" w:cs="Arial"/>
-          <w:b/>
-          <w:szCs w:val="24"/>
-        </w:rPr>
-        <w:t xml:space="preserve"> 2010],</w:t>
+        <w:t>[Burkamshaw 2010],</w:t>
       </w:r>
       <w:r>
         <w:rPr>
@@ -540,23 +358,7 @@
           <w:rFonts w:ascii="Arial" w:hAnsi="Arial" w:cs="Arial"/>
           <w:szCs w:val="24"/>
         </w:rPr>
-        <w:t xml:space="preserve"> y software para la construcción de </w:t>
-      </w:r>
-      <w:proofErr w:type="spellStart"/>
-      <w:r>
-        <w:rPr>
-          <w:rFonts w:ascii="Arial" w:hAnsi="Arial" w:cs="Arial"/>
-          <w:szCs w:val="24"/>
-        </w:rPr>
-        <w:t>cuadricópteros</w:t>
-      </w:r>
-      <w:proofErr w:type="spellEnd"/>
-      <w:r>
-        <w:rPr>
-          <w:rFonts w:ascii="Arial" w:hAnsi="Arial" w:cs="Arial"/>
-          <w:szCs w:val="24"/>
-        </w:rPr>
-        <w:t xml:space="preserve"> de bajo coste. P</w:t>
+        <w:t xml:space="preserve"> y software para la construcción de cuadricópteros de bajo coste. P</w:t>
       </w:r>
       <w:r>
         <w:rPr>
@@ -715,17 +517,8 @@
           <w:rFonts w:ascii="Arial" w:hAnsi="Arial" w:cs="Arial"/>
           <w:szCs w:val="24"/>
         </w:rPr>
-        <w:t xml:space="preserve"> altura de un </w:t>
-      </w:r>
-      <w:proofErr w:type="spellStart"/>
-      <w:r>
-        <w:rPr>
-          <w:rFonts w:ascii="Arial" w:hAnsi="Arial" w:cs="Arial"/>
-          <w:szCs w:val="24"/>
-        </w:rPr>
-        <w:t>cuadricóptero</w:t>
-      </w:r>
-      <w:proofErr w:type="spellEnd"/>
+        <w:t xml:space="preserve"> altura de un cuadricóptero</w:t>
+      </w:r>
       <w:r>
         <w:rPr>
           <w:rFonts w:ascii="Arial" w:hAnsi="Arial" w:cs="Arial"/>
@@ -855,46 +648,14 @@
           <w:rFonts w:ascii="Arial" w:hAnsi="Arial" w:cs="Arial"/>
           <w:szCs w:val="24"/>
         </w:rPr>
-        <w:t xml:space="preserve"> </w:t>
-      </w:r>
-      <w:proofErr w:type="spellStart"/>
-      <w:r>
-        <w:rPr>
-          <w:rFonts w:ascii="Arial" w:hAnsi="Arial" w:cs="Arial"/>
-          <w:szCs w:val="24"/>
-        </w:rPr>
-        <w:t>c</w:t>
-      </w:r>
-      <w:r>
-        <w:rPr>
-          <w:rFonts w:ascii="Arial" w:hAnsi="Arial" w:cs="Arial"/>
-          <w:szCs w:val="24"/>
-        </w:rPr>
-        <w:t>uadricóptero</w:t>
-      </w:r>
-      <w:proofErr w:type="spellEnd"/>
-      <w:r>
-        <w:rPr>
-          <w:rFonts w:ascii="Arial" w:hAnsi="Arial" w:cs="Arial"/>
-          <w:szCs w:val="24"/>
-        </w:rPr>
-        <w:t xml:space="preserve"> desarrollado sobre la plataforma </w:t>
-      </w:r>
-      <w:proofErr w:type="spellStart"/>
-      <w:r>
-        <w:rPr>
-          <w:rFonts w:ascii="Arial" w:hAnsi="Arial" w:cs="Arial"/>
-          <w:szCs w:val="24"/>
-        </w:rPr>
-        <w:t>Arduino</w:t>
-      </w:r>
-      <w:proofErr w:type="spellEnd"/>
-      <w:r>
-        <w:rPr>
-          <w:rFonts w:ascii="Arial" w:hAnsi="Arial" w:cs="Arial"/>
-          <w:szCs w:val="24"/>
-        </w:rPr>
-        <w:t>.</w:t>
+        <w:t xml:space="preserve"> c</w:t>
+      </w:r>
+      <w:r>
+        <w:rPr>
+          <w:rFonts w:ascii="Arial" w:hAnsi="Arial" w:cs="Arial"/>
+          <w:szCs w:val="24"/>
+        </w:rPr>
+        <w:t>uadricóptero desarrollado sobre la plataforma Arduino.</w:t>
       </w:r>
     </w:p>
     <w:p>
@@ -951,39 +712,7 @@
           <w:rFonts w:ascii="Arial" w:hAnsi="Arial" w:cs="Arial"/>
           <w:szCs w:val="24"/>
         </w:rPr>
-        <w:t xml:space="preserve">Diseñar e implementar un </w:t>
-      </w:r>
-      <w:proofErr w:type="spellStart"/>
-      <w:r>
-        <w:rPr>
-          <w:rFonts w:ascii="Arial" w:hAnsi="Arial" w:cs="Arial"/>
-          <w:szCs w:val="24"/>
-        </w:rPr>
-        <w:t>cuadricóptero</w:t>
-      </w:r>
-      <w:proofErr w:type="spellEnd"/>
-      <w:r>
-        <w:rPr>
-          <w:rFonts w:ascii="Arial" w:hAnsi="Arial" w:cs="Arial"/>
-          <w:szCs w:val="24"/>
-        </w:rPr>
-        <w:t xml:space="preserve"> con una unidad de control basada en </w:t>
-      </w:r>
-      <w:proofErr w:type="spellStart"/>
-      <w:r>
-        <w:rPr>
-          <w:rFonts w:ascii="Arial" w:hAnsi="Arial" w:cs="Arial"/>
-          <w:szCs w:val="24"/>
-        </w:rPr>
-        <w:t>Arduino</w:t>
-      </w:r>
-      <w:proofErr w:type="spellEnd"/>
-      <w:r>
-        <w:rPr>
-          <w:rFonts w:ascii="Arial" w:hAnsi="Arial" w:cs="Arial"/>
-          <w:szCs w:val="24"/>
-        </w:rPr>
-        <w:t>.</w:t>
+        <w:t>Diseñar e implementar un cuadricóptero con una unidad de control basada en Arduino.</w:t>
       </w:r>
     </w:p>
     <w:p>
@@ -1012,39 +741,7 @@
           <w:rFonts w:ascii="Arial" w:hAnsi="Arial" w:cs="Arial"/>
           <w:szCs w:val="24"/>
         </w:rPr>
-        <w:t xml:space="preserve">mplementar una interfaz de comunicación inalámbrica entre el </w:t>
-      </w:r>
-      <w:proofErr w:type="spellStart"/>
-      <w:r>
-        <w:rPr>
-          <w:rFonts w:ascii="Arial" w:hAnsi="Arial" w:cs="Arial"/>
-          <w:szCs w:val="24"/>
-        </w:rPr>
-        <w:t>cuadricóptero</w:t>
-      </w:r>
-      <w:proofErr w:type="spellEnd"/>
-      <w:r>
-        <w:rPr>
-          <w:rFonts w:ascii="Arial" w:hAnsi="Arial" w:cs="Arial"/>
-          <w:szCs w:val="24"/>
-        </w:rPr>
-        <w:t xml:space="preserve"> y una computadora para tareas de encendido, apagado, movimientos simples en tres dimensiones y recopilación de información de los sensores del </w:t>
-      </w:r>
-      <w:proofErr w:type="spellStart"/>
-      <w:r>
-        <w:rPr>
-          <w:rFonts w:ascii="Arial" w:hAnsi="Arial" w:cs="Arial"/>
-          <w:szCs w:val="24"/>
-        </w:rPr>
-        <w:t>cuadricóptero</w:t>
-      </w:r>
-      <w:proofErr w:type="spellEnd"/>
-      <w:r>
-        <w:rPr>
-          <w:rFonts w:ascii="Arial" w:hAnsi="Arial" w:cs="Arial"/>
-          <w:szCs w:val="24"/>
-        </w:rPr>
-        <w:t>.</w:t>
+        <w:t>mplementar una interfaz de comunicación inalámbrica entre el cuadricóptero y una computadora para tareas de encendido, apagado, movimientos simples en tres dimensiones y recopilación de información de los sensores del cuadricóptero.</w:t>
       </w:r>
     </w:p>
     <w:p>
@@ -1088,23 +785,7 @@
           <w:rFonts w:ascii="Arial" w:hAnsi="Arial" w:cs="Arial"/>
           <w:szCs w:val="24"/>
         </w:rPr>
-        <w:t xml:space="preserve">Diseñar e implementar un algoritmo Proporcional-Integral-Derivativo que permita la estabilización del </w:t>
-      </w:r>
-      <w:proofErr w:type="spellStart"/>
-      <w:r>
-        <w:rPr>
-          <w:rFonts w:ascii="Arial" w:hAnsi="Arial" w:cs="Arial"/>
-          <w:szCs w:val="24"/>
-        </w:rPr>
-        <w:t>cuadricóptero</w:t>
-      </w:r>
-      <w:proofErr w:type="spellEnd"/>
-      <w:r>
-        <w:rPr>
-          <w:rFonts w:ascii="Arial" w:hAnsi="Arial" w:cs="Arial"/>
-          <w:szCs w:val="24"/>
-        </w:rPr>
-        <w:t>.</w:t>
+        <w:t>Diseñar e implementar un algoritmo Proporcional-Integral-Derivativo que permita la estabilización del cuadricóptero.</w:t>
       </w:r>
     </w:p>
     <w:p>
@@ -1270,55 +951,7 @@
           <w:szCs w:val="24"/>
         </w:rPr>
         <w:tab/>
-        <w:t xml:space="preserve">El siguiente Trabajo Especial de Grado tiene como alcance el desarrollo de un algoritmo Proporcional-Integral-Derivativo para la estabilización angular y de altura de un </w:t>
-      </w:r>
-      <w:proofErr w:type="spellStart"/>
-      <w:r>
-        <w:rPr>
-          <w:rFonts w:ascii="Arial" w:hAnsi="Arial" w:cs="Arial"/>
-          <w:szCs w:val="24"/>
-        </w:rPr>
-        <w:t>cuadricóptero</w:t>
-      </w:r>
-      <w:proofErr w:type="spellEnd"/>
-      <w:r>
-        <w:rPr>
-          <w:rFonts w:ascii="Arial" w:hAnsi="Arial" w:cs="Arial"/>
-          <w:szCs w:val="24"/>
-        </w:rPr>
-        <w:t xml:space="preserve">. El </w:t>
-      </w:r>
-      <w:proofErr w:type="spellStart"/>
-      <w:r>
-        <w:rPr>
-          <w:rFonts w:ascii="Arial" w:hAnsi="Arial" w:cs="Arial"/>
-          <w:szCs w:val="24"/>
-        </w:rPr>
-        <w:t>cuadricóptero</w:t>
-      </w:r>
-      <w:proofErr w:type="spellEnd"/>
-      <w:r>
-        <w:rPr>
-          <w:rFonts w:ascii="Arial" w:hAnsi="Arial" w:cs="Arial"/>
-          <w:szCs w:val="24"/>
-        </w:rPr>
-        <w:t xml:space="preserve"> en cuestión poseerá una unidad de control basada en la plataforma </w:t>
-      </w:r>
-      <w:proofErr w:type="spellStart"/>
-      <w:r>
-        <w:rPr>
-          <w:rFonts w:ascii="Arial" w:hAnsi="Arial" w:cs="Arial"/>
-          <w:szCs w:val="24"/>
-        </w:rPr>
-        <w:t>Arduino</w:t>
-      </w:r>
-      <w:proofErr w:type="spellEnd"/>
-      <w:r>
-        <w:rPr>
-          <w:rFonts w:ascii="Arial" w:hAnsi="Arial" w:cs="Arial"/>
-          <w:szCs w:val="24"/>
-        </w:rPr>
-        <w:t>, y, para objeto de pruebas, podrá establecer comunicación con un agente externo que permitirá realizar las siguientes acciones:</w:t>
+        <w:t>El siguiente Trabajo Especial de Grado tiene como alcance el desarrollo de un algoritmo Proporcional-Integral-Derivativo para la estabilización angular y de altura de un cuadricóptero. El cuadricóptero en cuestión poseerá una unidad de control basada en la plataforma Arduino, y, para objeto de pruebas, podrá establecer comunicación con un agente externo que permitirá realizar las siguientes acciones:</w:t>
       </w:r>
     </w:p>
     <w:p>
@@ -1340,23 +973,7 @@
           <w:rFonts w:ascii="Arial" w:hAnsi="Arial" w:cs="Arial"/>
           <w:szCs w:val="24"/>
         </w:rPr>
-        <w:t xml:space="preserve">Encendido y apagado del </w:t>
-      </w:r>
-      <w:proofErr w:type="spellStart"/>
-      <w:r>
-        <w:rPr>
-          <w:rFonts w:ascii="Arial" w:hAnsi="Arial" w:cs="Arial"/>
-          <w:szCs w:val="24"/>
-        </w:rPr>
-        <w:t>cuadricóptero</w:t>
-      </w:r>
-      <w:proofErr w:type="spellEnd"/>
-      <w:r>
-        <w:rPr>
-          <w:rFonts w:ascii="Arial" w:hAnsi="Arial" w:cs="Arial"/>
-          <w:szCs w:val="24"/>
-        </w:rPr>
-        <w:t xml:space="preserve"> de forma remota.</w:t>
+        <w:t>Encendido y apagado del cuadricóptero de forma remota.</w:t>
       </w:r>
     </w:p>
     <w:p>
@@ -1378,23 +995,7 @@
           <w:rFonts w:ascii="Arial" w:hAnsi="Arial" w:cs="Arial"/>
           <w:szCs w:val="24"/>
         </w:rPr>
-        <w:t xml:space="preserve">Control remoto de los movimientos del </w:t>
-      </w:r>
-      <w:proofErr w:type="spellStart"/>
-      <w:r>
-        <w:rPr>
-          <w:rFonts w:ascii="Arial" w:hAnsi="Arial" w:cs="Arial"/>
-          <w:szCs w:val="24"/>
-        </w:rPr>
-        <w:t>cuadricóptero</w:t>
-      </w:r>
-      <w:proofErr w:type="spellEnd"/>
-      <w:r>
-        <w:rPr>
-          <w:rFonts w:ascii="Arial" w:hAnsi="Arial" w:cs="Arial"/>
-          <w:szCs w:val="24"/>
-        </w:rPr>
-        <w:t xml:space="preserve"> desde la computadora. Se implementarán una serie de comandos de control los cuales permitirán</w:t>
+        <w:t>Control remoto de los movimientos del cuadricóptero desde la computadora. Se implementarán una serie de comandos de control los cuales permitirán</w:t>
       </w:r>
       <w:r>
         <w:rPr>
@@ -1403,21 +1004,12 @@
         </w:rPr>
         <w:t xml:space="preserve"> mover el </w:t>
       </w:r>
-      <w:proofErr w:type="spellStart"/>
-      <w:r>
-        <w:rPr>
-          <w:rFonts w:ascii="Arial" w:hAnsi="Arial" w:cs="Arial"/>
-          <w:szCs w:val="24"/>
-        </w:rPr>
-        <w:t>cuadricóptero</w:t>
-      </w:r>
-      <w:proofErr w:type="spellEnd"/>
-      <w:r>
-        <w:rPr>
-          <w:rFonts w:ascii="Arial" w:hAnsi="Arial" w:cs="Arial"/>
-          <w:szCs w:val="24"/>
-        </w:rPr>
-        <w:t xml:space="preserve"> hacia arriba, abajo, adelante, atrás, izquierda, y derecha; sin poder combinar entre sí estos movimientos.</w:t>
+      <w:r>
+        <w:rPr>
+          <w:rFonts w:ascii="Arial" w:hAnsi="Arial" w:cs="Arial"/>
+          <w:szCs w:val="24"/>
+        </w:rPr>
+        <w:t>cuadricóptero hacia arriba, abajo, adelante, atrás, izquierda, y derecha; sin poder combinar entre sí estos movimientos.</w:t>
       </w:r>
     </w:p>
     <w:p>
@@ -1497,17 +1089,6 @@
         </w:rPr>
         <w:t>.</w:t>
       </w:r>
-    </w:p>
-    <w:p>
-      <w:pPr>
-        <w:pStyle w:val="Sinespaciado"/>
-        <w:spacing w:line="360" w:lineRule="auto"/>
-        <w:jc w:val="both"/>
-        <w:rPr>
-          <w:rFonts w:ascii="Arial" w:hAnsi="Arial" w:cs="Arial"/>
-          <w:szCs w:val="24"/>
-        </w:rPr>
-      </w:pPr>
     </w:p>
     <w:p>
       <w:pPr>
@@ -1705,21 +1286,7 @@
         <w:rPr>
           <w:rFonts w:ascii="Arial" w:hAnsi="Arial" w:cs="Arial"/>
         </w:rPr>
-        <w:t xml:space="preserve">el manejo del </w:t>
-      </w:r>
-      <w:proofErr w:type="spellStart"/>
-      <w:r>
-        <w:rPr>
-          <w:rFonts w:ascii="Arial" w:hAnsi="Arial" w:cs="Arial"/>
-        </w:rPr>
-        <w:t>cuadricóptero</w:t>
-      </w:r>
-      <w:proofErr w:type="spellEnd"/>
-      <w:r>
-        <w:rPr>
-          <w:rFonts w:ascii="Arial" w:hAnsi="Arial" w:cs="Arial"/>
-        </w:rPr>
-        <w:t xml:space="preserve"> fue</w:t>
+        <w:t>el manejo del cuadricóptero fue</w:t>
       </w:r>
       <w:r>
         <w:rPr>
@@ -1727,28 +1294,18 @@
         </w:rPr>
         <w:t xml:space="preserve"> un </w:t>
       </w:r>
-      <w:proofErr w:type="spellStart"/>
-      <w:r>
-        <w:rPr>
-          <w:rFonts w:ascii="Arial" w:hAnsi="Arial" w:cs="Arial"/>
-        </w:rPr>
-        <w:t>microcontrolador</w:t>
-      </w:r>
-      <w:proofErr w:type="spellEnd"/>
-      <w:r>
-        <w:rPr>
-          <w:rFonts w:ascii="Arial" w:hAnsi="Arial" w:cs="Arial"/>
-        </w:rPr>
-        <w:t xml:space="preserve"> </w:t>
-      </w:r>
-      <w:proofErr w:type="spellStart"/>
+      <w:r>
+        <w:rPr>
+          <w:rFonts w:ascii="Arial" w:hAnsi="Arial" w:cs="Arial"/>
+        </w:rPr>
+        <w:t xml:space="preserve">microcontrolador </w:t>
+      </w:r>
       <w:r>
         <w:rPr>
           <w:rFonts w:ascii="Arial" w:hAnsi="Arial" w:cs="Arial"/>
         </w:rPr>
         <w:t>Arduino</w:t>
       </w:r>
-      <w:proofErr w:type="spellEnd"/>
       <w:r>
         <w:rPr>
           <w:rFonts w:ascii="Arial" w:hAnsi="Arial" w:cs="Arial"/>
@@ -1891,21 +1448,7 @@
         <w:rPr>
           <w:rFonts w:ascii="Arial" w:hAnsi="Arial" w:cs="Arial"/>
         </w:rPr>
-        <w:t xml:space="preserve">stancia respecto al suelo del </w:t>
-      </w:r>
-      <w:proofErr w:type="spellStart"/>
-      <w:r>
-        <w:rPr>
-          <w:rFonts w:ascii="Arial" w:hAnsi="Arial" w:cs="Arial"/>
-        </w:rPr>
-        <w:t>cuadricóptero</w:t>
-      </w:r>
-      <w:proofErr w:type="spellEnd"/>
-      <w:r>
-        <w:rPr>
-          <w:rFonts w:ascii="Arial" w:hAnsi="Arial" w:cs="Arial"/>
-        </w:rPr>
-        <w:t>, tiene un rango máximo de cuatro metros. Por la magnitud de los retardos que deben programarse para medir largas distancias, los cuales pueden afectar la estabilidad del sistema en vuelo, se limit</w:t>
+        <w:t>stancia respecto al suelo del cuadricóptero, tiene un rango máximo de cuatro metros. Por la magnitud de los retardos que deben programarse para medir largas distancias, los cuales pueden afectar la estabilidad del sistema en vuelo, se limit</w:t>
       </w:r>
       <w:bookmarkStart w:id="0" w:name="_GoBack"/>
       <w:bookmarkEnd w:id="0"/>
@@ -1919,14 +1462,7 @@
         <w:rPr>
           <w:rFonts w:ascii="Arial" w:hAnsi="Arial" w:cs="Arial"/>
         </w:rPr>
-        <w:t xml:space="preserve"> </w:t>
-      </w:r>
-      <w:proofErr w:type="spellStart"/>
-      <w:r>
-        <w:rPr>
-          <w:rFonts w:ascii="Arial" w:hAnsi="Arial" w:cs="Arial"/>
-        </w:rPr>
-        <w:t>cuadricópter</w:t>
+        <w:t xml:space="preserve"> cuadricópter</w:t>
       </w:r>
       <w:r>
         <w:rPr>
@@ -1934,7 +1470,6 @@
         </w:rPr>
         <w:t>o</w:t>
       </w:r>
-      <w:proofErr w:type="spellEnd"/>
       <w:r>
         <w:rPr>
           <w:rFonts w:ascii="Arial" w:hAnsi="Arial" w:cs="Arial"/>
@@ -1960,27 +1495,13 @@
         <w:rPr>
           <w:rFonts w:ascii="Arial" w:hAnsi="Arial" w:cs="Arial"/>
         </w:rPr>
-        <w:t xml:space="preserve">- El </w:t>
-      </w:r>
-      <w:proofErr w:type="spellStart"/>
-      <w:r>
-        <w:rPr>
-          <w:rFonts w:ascii="Arial" w:hAnsi="Arial" w:cs="Arial"/>
-        </w:rPr>
-        <w:t>cuadric</w:t>
-      </w:r>
-      <w:r>
-        <w:rPr>
-          <w:rFonts w:ascii="Arial" w:hAnsi="Arial" w:cs="Arial"/>
-        </w:rPr>
-        <w:t>óptero</w:t>
-      </w:r>
-      <w:proofErr w:type="spellEnd"/>
-      <w:r>
-        <w:rPr>
-          <w:rFonts w:ascii="Arial" w:hAnsi="Arial" w:cs="Arial"/>
-        </w:rPr>
-        <w:t xml:space="preserve"> durante el vuelo no puede</w:t>
+        <w:t>- El cuadric</w:t>
+      </w:r>
+      <w:r>
+        <w:rPr>
+          <w:rFonts w:ascii="Arial" w:hAnsi="Arial" w:cs="Arial"/>
+        </w:rPr>
+        <w:t>óptero durante el vuelo no puede</w:t>
       </w:r>
       <w:r>
         <w:rPr>
@@ -2013,21 +1534,7 @@
         <w:rPr>
           <w:rFonts w:ascii="Arial" w:hAnsi="Arial" w:cs="Arial"/>
         </w:rPr>
-        <w:t xml:space="preserve"> al </w:t>
-      </w:r>
-      <w:proofErr w:type="spellStart"/>
-      <w:r>
-        <w:rPr>
-          <w:rFonts w:ascii="Arial" w:hAnsi="Arial" w:cs="Arial"/>
-        </w:rPr>
-        <w:t>cuadricóptero</w:t>
-      </w:r>
-      <w:proofErr w:type="spellEnd"/>
-      <w:r>
-        <w:rPr>
-          <w:rFonts w:ascii="Arial" w:hAnsi="Arial" w:cs="Arial"/>
-        </w:rPr>
-        <w:t xml:space="preserve"> para realizar seis movimientos simples guiados por el usuario: adelante, atrás, izquierda, derecha, ascenso y descenso</w:t>
+        <w:t xml:space="preserve"> al cuadricóptero para realizar seis movimientos simples guiados por el usuario: adelante, atrás, izquierda, derecha, ascenso y descenso</w:t>
       </w:r>
       <w:r>
         <w:rPr>
@@ -2060,7 +1567,13 @@
         <w:rPr>
           <w:rFonts w:ascii="Arial" w:hAnsi="Arial" w:cs="Arial"/>
         </w:rPr>
-        <w:t xml:space="preserve"> en tiempo real serán fueron realizadas</w:t>
+        <w:t xml:space="preserve"> en tiempo real</w:t>
+      </w:r>
+      <w:r>
+        <w:rPr>
+          <w:rFonts w:ascii="Arial" w:hAnsi="Arial" w:cs="Arial"/>
+        </w:rPr>
+        <w:t xml:space="preserve"> fueron realizadas</w:t>
       </w:r>
       <w:r>
         <w:rPr>
@@ -2221,21 +1734,7 @@
         <w:rPr>
           <w:rFonts w:ascii="Arial" w:hAnsi="Arial" w:cs="Arial"/>
         </w:rPr>
-        <w:t xml:space="preserve">l desarrollo de </w:t>
-      </w:r>
-      <w:proofErr w:type="spellStart"/>
-      <w:r>
-        <w:rPr>
-          <w:rFonts w:ascii="Arial" w:hAnsi="Arial" w:cs="Arial"/>
-        </w:rPr>
-        <w:t>cuadricópteros</w:t>
-      </w:r>
-      <w:proofErr w:type="spellEnd"/>
-      <w:r>
-        <w:rPr>
-          <w:rFonts w:ascii="Arial" w:hAnsi="Arial" w:cs="Arial"/>
-        </w:rPr>
-        <w:t xml:space="preserve"> de bajo coste</w:t>
+        <w:t>l desarrollo de cuadricópteros de bajo coste</w:t>
       </w:r>
       <w:r>
         <w:rPr>
@@ -2278,58 +1777,14 @@
         <w:rPr>
           <w:rFonts w:ascii="Arial" w:hAnsi="Arial" w:cs="Arial"/>
         </w:rPr>
-        <w:t xml:space="preserve">rado busca complementar y mejorar la plataforma para </w:t>
-      </w:r>
-      <w:proofErr w:type="spellStart"/>
-      <w:r>
-        <w:rPr>
-          <w:rFonts w:ascii="Arial" w:hAnsi="Arial" w:cs="Arial"/>
-        </w:rPr>
-        <w:t>cuadricópteros</w:t>
-      </w:r>
-      <w:proofErr w:type="spellEnd"/>
-      <w:r>
-        <w:rPr>
-          <w:rFonts w:ascii="Arial" w:hAnsi="Arial" w:cs="Arial"/>
-        </w:rPr>
-        <w:t xml:space="preserve"> de bajo coste basada en </w:t>
-      </w:r>
-      <w:proofErr w:type="spellStart"/>
-      <w:r>
-        <w:rPr>
-          <w:rFonts w:ascii="Arial" w:hAnsi="Arial" w:cs="Arial"/>
-        </w:rPr>
-        <w:t>Arduino</w:t>
-      </w:r>
-      <w:proofErr w:type="spellEnd"/>
-      <w:r>
-        <w:rPr>
-          <w:rFonts w:ascii="Arial" w:hAnsi="Arial" w:cs="Arial"/>
-        </w:rPr>
-        <w:t xml:space="preserve"> desarrollada en </w:t>
+        <w:t xml:space="preserve">rado busca complementar y mejorar la plataforma para cuadricópteros de bajo coste basada en Arduino desarrollada en </w:t>
       </w:r>
       <w:r>
         <w:rPr>
           <w:rFonts w:ascii="Arial" w:hAnsi="Arial" w:cs="Arial"/>
           <w:b/>
         </w:rPr>
-        <w:t>[</w:t>
-      </w:r>
-      <w:proofErr w:type="spellStart"/>
-      <w:r>
-        <w:rPr>
-          <w:rFonts w:ascii="Arial" w:hAnsi="Arial" w:cs="Arial"/>
-          <w:b/>
-        </w:rPr>
-        <w:t>Nadales</w:t>
-      </w:r>
-      <w:proofErr w:type="spellEnd"/>
-      <w:r>
-        <w:rPr>
-          <w:rFonts w:ascii="Arial" w:hAnsi="Arial" w:cs="Arial"/>
-          <w:b/>
-        </w:rPr>
-        <w:t xml:space="preserve"> 2009]</w:t>
+        <w:t>[Nadales 2009]</w:t>
       </w:r>
       <w:r>
         <w:rPr>

</xml_diff>